<commit_message>
Update documentation.docx and documentation.pdf
</commit_message>
<xml_diff>
--- a/Documents/documentation.docx
+++ b/Documents/documentation.docx
@@ -230,6 +230,8 @@
         <w:lastRenderedPageBreak/>
         <w:t>Abstract</w:t>
       </w:r>
+      <w:bookmarkStart w:id="0" w:name="_GoBack"/>
+      <w:bookmarkEnd w:id="0"/>
     </w:p>
     <w:p>
       <w:pPr>
@@ -254,6 +256,15 @@
           <w:lang w:val="en-US"/>
         </w:rPr>
         <w:t>Eclipse</w:t>
+      </w:r>
+      <w:r>
+        <w:rPr>
+          <w:rFonts w:asciiTheme="majorHAnsi" w:hAnsiTheme="majorHAnsi"/>
+          <w:iCs/>
+          <w:color w:val="24292E"/>
+          <w:lang w:val="en-US"/>
+        </w:rPr>
+        <w:t xml:space="preserve"> Modeling</w:t>
       </w:r>
       <w:r>
         <w:rPr>
@@ -1398,7 +1409,7 @@
         <w:rPr>
           <w:lang w:val="en-US" w:eastAsia="it-IT"/>
         </w:rPr>
-        <w:t xml:space="preserve">Right-click on the project </w:t>
+        <w:t xml:space="preserve">Right-click on the </w:t>
       </w:r>
       <w:proofErr w:type="spellStart"/>
       <w:proofErr w:type="gramStart"/>
@@ -1422,7 +1433,19 @@
         <w:rPr>
           <w:lang w:val="en-US" w:eastAsia="it-IT"/>
         </w:rPr>
-        <w:t xml:space="preserve"> and select the menu </w:t>
+        <w:t xml:space="preserve"> </w:t>
+      </w:r>
+      <w:r>
+        <w:rPr>
+          <w:lang w:val="en-US" w:eastAsia="it-IT"/>
+        </w:rPr>
+        <w:t xml:space="preserve">project </w:t>
+      </w:r>
+      <w:r>
+        <w:rPr>
+          <w:lang w:val="en-US" w:eastAsia="it-IT"/>
+        </w:rPr>
+        <w:t xml:space="preserve">and select the menu </w:t>
       </w:r>
       <w:r>
         <w:rPr>
@@ -1450,128 +1473,6 @@
           <w:lang w:val="en-US" w:eastAsia="it-IT"/>
         </w:rPr>
         <w:t>.</w:t>
-      </w:r>
-    </w:p>
-    <w:p>
-      <w:pPr>
-        <w:rPr>
-          <w:lang w:val="en-US" w:eastAsia="it-IT"/>
-        </w:rPr>
-      </w:pPr>
-      <w:proofErr w:type="gramStart"/>
-      <w:r>
-        <w:rPr>
-          <w:lang w:val="en-US" w:eastAsia="it-IT"/>
-        </w:rPr>
-        <w:t>In order to</w:t>
-      </w:r>
-      <w:proofErr w:type="gramEnd"/>
-      <w:r>
-        <w:rPr>
-          <w:lang w:val="en-US" w:eastAsia="it-IT"/>
-        </w:rPr>
-        <w:t xml:space="preserve"> create a new Modeling </w:t>
-      </w:r>
-      <w:r>
-        <w:rPr>
-          <w:lang w:val="en-US" w:eastAsia="it-IT"/>
-        </w:rPr>
-        <w:t>p</w:t>
-      </w:r>
-      <w:r>
-        <w:rPr>
-          <w:lang w:val="en-US" w:eastAsia="it-IT"/>
-        </w:rPr>
-        <w:t xml:space="preserve">roject, use the menu item </w:t>
-      </w:r>
-      <w:r>
-        <w:rPr>
-          <w:b/>
-          <w:lang w:val="en-US" w:eastAsia="it-IT"/>
-        </w:rPr>
-        <w:t>File &gt; New &gt;</w:t>
-      </w:r>
-      <w:r>
-        <w:rPr>
-          <w:b/>
-          <w:lang w:val="en-US" w:eastAsia="it-IT"/>
-        </w:rPr>
-        <w:t xml:space="preserve"> Modeling Project</w:t>
-      </w:r>
-      <w:r>
-        <w:rPr>
-          <w:lang w:val="en-US" w:eastAsia="it-IT"/>
-        </w:rPr>
-        <w:t>.</w:t>
-      </w:r>
-      <w:r>
-        <w:rPr>
-          <w:lang w:val="en-US" w:eastAsia="it-IT"/>
-        </w:rPr>
-        <w:t xml:space="preserve"> </w:t>
-      </w:r>
-      <w:r>
-        <w:rPr>
-          <w:lang w:val="en-US" w:eastAsia="it-IT"/>
-        </w:rPr>
-        <w:t>First, right-click the</w:t>
-      </w:r>
-      <w:r>
-        <w:rPr>
-          <w:lang w:val="en-US" w:eastAsia="it-IT"/>
-        </w:rPr>
-        <w:t xml:space="preserve"> Modeling project</w:t>
-      </w:r>
-      <w:r>
-        <w:rPr>
-          <w:lang w:val="en-US" w:eastAsia="it-IT"/>
-        </w:rPr>
-        <w:t xml:space="preserve"> in the </w:t>
-      </w:r>
-      <w:r>
-        <w:rPr>
-          <w:i/>
-          <w:lang w:val="en-US" w:eastAsia="it-IT"/>
-        </w:rPr>
-        <w:t>Model</w:t>
-      </w:r>
-      <w:r>
-        <w:rPr>
-          <w:i/>
-          <w:lang w:val="en-US" w:eastAsia="it-IT"/>
-        </w:rPr>
-        <w:t xml:space="preserve"> Explorer</w:t>
-      </w:r>
-      <w:r>
-        <w:rPr>
-          <w:lang w:val="en-US" w:eastAsia="it-IT"/>
-        </w:rPr>
-        <w:t xml:space="preserve"> </w:t>
-      </w:r>
-      <w:r>
-        <w:rPr>
-          <w:lang w:val="en-US" w:eastAsia="it-IT"/>
-        </w:rPr>
-        <w:t xml:space="preserve">view </w:t>
-      </w:r>
-      <w:r>
-        <w:rPr>
-          <w:lang w:val="en-US" w:eastAsia="it-IT"/>
-        </w:rPr>
-        <w:t xml:space="preserve">and select </w:t>
-      </w:r>
-      <w:r>
-        <w:rPr>
-          <w:b/>
-          <w:lang w:val="en-US" w:eastAsia="it-IT"/>
-        </w:rPr>
-        <w:t>New &gt; Pipeline Model</w:t>
-      </w:r>
-      <w:r>
-        <w:rPr>
-          <w:lang w:val="en-US" w:eastAsia="it-IT"/>
-        </w:rPr>
-        <w:t xml:space="preserve">. </w:t>
       </w:r>
     </w:p>
     <w:p>
@@ -1592,9 +1493,9 @@
               <wp:align>center</wp:align>
             </wp:positionH>
             <wp:positionV relativeFrom="paragraph">
-              <wp:posOffset>647700</wp:posOffset>
+              <wp:posOffset>1384300</wp:posOffset>
             </wp:positionV>
-            <wp:extent cx="4672800" cy="1936800"/>
+            <wp:extent cx="4672330" cy="1936750"/>
             <wp:effectExtent l="0" t="0" r="0" b="6350"/>
             <wp:wrapTopAndBottom/>
             <wp:docPr id="2" name="Immagine 2"/>
@@ -1623,7 +1524,7 @@
                   <pic:spPr>
                     <a:xfrm>
                       <a:off x="0" y="0"/>
-                      <a:ext cx="4672800" cy="1936800"/>
+                      <a:ext cx="4672330" cy="1936750"/>
                     </a:xfrm>
                     <a:prstGeom prst="rect">
                       <a:avLst/>
@@ -1641,25 +1542,221 @@
           </wp:anchor>
         </w:drawing>
       </w:r>
+      <w:proofErr w:type="gramStart"/>
+      <w:r>
+        <w:rPr>
+          <w:lang w:val="en-US" w:eastAsia="it-IT"/>
+        </w:rPr>
+        <w:t>In order to</w:t>
+      </w:r>
+      <w:proofErr w:type="gramEnd"/>
+      <w:r>
+        <w:rPr>
+          <w:lang w:val="en-US" w:eastAsia="it-IT"/>
+        </w:rPr>
+        <w:t xml:space="preserve"> create a new Modeling </w:t>
+      </w:r>
+      <w:r>
+        <w:rPr>
+          <w:lang w:val="en-US" w:eastAsia="it-IT"/>
+        </w:rPr>
+        <w:t>p</w:t>
+      </w:r>
+      <w:r>
+        <w:rPr>
+          <w:lang w:val="en-US" w:eastAsia="it-IT"/>
+        </w:rPr>
+        <w:t xml:space="preserve">roject, use the menu item </w:t>
+      </w:r>
+      <w:r>
+        <w:rPr>
+          <w:b/>
+          <w:lang w:val="en-US" w:eastAsia="it-IT"/>
+        </w:rPr>
+        <w:t>File &gt; New &gt;</w:t>
+      </w:r>
+      <w:r>
+        <w:rPr>
+          <w:b/>
+          <w:lang w:val="en-US" w:eastAsia="it-IT"/>
+        </w:rPr>
+        <w:t xml:space="preserve"> Modeling Project</w:t>
+      </w:r>
+      <w:r>
+        <w:rPr>
+          <w:lang w:val="en-US" w:eastAsia="it-IT"/>
+        </w:rPr>
+        <w:t>.</w:t>
+      </w:r>
+      <w:r>
+        <w:rPr>
+          <w:lang w:val="en-US" w:eastAsia="it-IT"/>
+        </w:rPr>
+        <w:t xml:space="preserve"> </w:t>
+      </w:r>
+      <w:r>
+        <w:rPr>
+          <w:lang w:val="en-US" w:eastAsia="it-IT"/>
+        </w:rPr>
+        <w:t>First, right-click the</w:t>
+      </w:r>
+      <w:r>
+        <w:rPr>
+          <w:lang w:val="en-US" w:eastAsia="it-IT"/>
+        </w:rPr>
+        <w:t xml:space="preserve"> Modeling project</w:t>
+      </w:r>
+      <w:r>
+        <w:rPr>
+          <w:lang w:val="en-US" w:eastAsia="it-IT"/>
+        </w:rPr>
+        <w:t xml:space="preserve"> in the </w:t>
+      </w:r>
+      <w:r>
+        <w:rPr>
+          <w:i/>
+          <w:lang w:val="en-US" w:eastAsia="it-IT"/>
+        </w:rPr>
+        <w:t>Model</w:t>
+      </w:r>
+      <w:r>
+        <w:rPr>
+          <w:i/>
+          <w:lang w:val="en-US" w:eastAsia="it-IT"/>
+        </w:rPr>
+        <w:t xml:space="preserve"> Explorer</w:t>
+      </w:r>
+      <w:r>
+        <w:rPr>
+          <w:lang w:val="en-US" w:eastAsia="it-IT"/>
+        </w:rPr>
+        <w:t xml:space="preserve"> </w:t>
+      </w:r>
+      <w:r>
+        <w:rPr>
+          <w:lang w:val="en-US" w:eastAsia="it-IT"/>
+        </w:rPr>
+        <w:t xml:space="preserve">view </w:t>
+      </w:r>
+      <w:r>
+        <w:rPr>
+          <w:lang w:val="en-US" w:eastAsia="it-IT"/>
+        </w:rPr>
+        <w:t xml:space="preserve">and select </w:t>
+      </w:r>
+      <w:r>
+        <w:rPr>
+          <w:b/>
+          <w:lang w:val="en-US" w:eastAsia="it-IT"/>
+        </w:rPr>
+        <w:t>New &gt; Pipeline Model</w:t>
+      </w:r>
+      <w:r>
+        <w:rPr>
+          <w:lang w:val="en-US" w:eastAsia="it-IT"/>
+        </w:rPr>
+        <w:t xml:space="preserve">. </w:t>
+      </w:r>
+      <w:r>
+        <w:rPr>
+          <w:lang w:val="en-US" w:eastAsia="it-IT"/>
+        </w:rPr>
+        <w:t xml:space="preserve">Choose the name you want for your model, then click </w:t>
+      </w:r>
+      <w:r>
+        <w:rPr>
+          <w:b/>
+          <w:lang w:val="en-US" w:eastAsia="it-IT"/>
+        </w:rPr>
+        <w:t>Next</w:t>
+      </w:r>
+      <w:r>
+        <w:rPr>
+          <w:b/>
+          <w:lang w:val="en-US" w:eastAsia="it-IT"/>
+        </w:rPr>
+        <w:t xml:space="preserve"> </w:t>
+      </w:r>
+      <w:r>
+        <w:rPr>
+          <w:b/>
+          <w:lang w:val="en-US" w:eastAsia="it-IT"/>
+        </w:rPr>
+        <w:t>&gt;</w:t>
+      </w:r>
+      <w:r>
+        <w:rPr>
+          <w:lang w:val="en-US" w:eastAsia="it-IT"/>
+        </w:rPr>
+        <w:t>. Select</w:t>
+      </w:r>
+      <w:r>
+        <w:rPr>
+          <w:lang w:val="en-US" w:eastAsia="it-IT"/>
+        </w:rPr>
+        <w:t xml:space="preserve"> </w:t>
+      </w:r>
+      <w:r>
+        <w:rPr>
+          <w:i/>
+          <w:lang w:val="en-US" w:eastAsia="it-IT"/>
+        </w:rPr>
+        <w:t>Pipeline</w:t>
+      </w:r>
+      <w:r>
+        <w:rPr>
+          <w:lang w:val="en-US" w:eastAsia="it-IT"/>
+        </w:rPr>
+        <w:t xml:space="preserve"> </w:t>
+      </w:r>
+      <w:r>
+        <w:rPr>
+          <w:lang w:val="en-US" w:eastAsia="it-IT"/>
+        </w:rPr>
+        <w:t>as the</w:t>
+      </w:r>
+      <w:r>
+        <w:rPr>
+          <w:lang w:val="en-US" w:eastAsia="it-IT"/>
+        </w:rPr>
+        <w:t xml:space="preserve"> model object to create</w:t>
+      </w:r>
+      <w:r>
+        <w:rPr>
+          <w:lang w:val="en-US" w:eastAsia="it-IT"/>
+        </w:rPr>
+        <w:t xml:space="preserve">, then click </w:t>
+      </w:r>
+      <w:r>
+        <w:rPr>
+          <w:b/>
+          <w:lang w:val="en-US" w:eastAsia="it-IT"/>
+        </w:rPr>
+        <w:t>Finish</w:t>
+      </w:r>
+      <w:r>
+        <w:rPr>
+          <w:lang w:val="en-US" w:eastAsia="it-IT"/>
+        </w:rPr>
+        <w:t xml:space="preserve">. </w:t>
+      </w:r>
       <w:r>
         <w:rPr>
           <w:lang w:val="en-US" w:eastAsia="it-IT"/>
         </w:rPr>
         <w:t xml:space="preserve">To </w:t>
       </w:r>
-      <w:proofErr w:type="gramStart"/>
-      <w:r>
-        <w:rPr>
-          <w:lang w:val="en-US" w:eastAsia="it-IT"/>
-        </w:rPr>
-        <w:t>… ,</w:t>
-      </w:r>
-      <w:proofErr w:type="gramEnd"/>
-      <w:r>
-        <w:rPr>
-          <w:lang w:val="en-US" w:eastAsia="it-IT"/>
-        </w:rPr>
-        <w:t xml:space="preserve"> right-click in the </w:t>
+      <w:r>
+        <w:rPr>
+          <w:lang w:val="en-US" w:eastAsia="it-IT"/>
+        </w:rPr>
+        <w:t>create a new Pipeline diagram</w:t>
+      </w:r>
+      <w:r>
+        <w:rPr>
+          <w:lang w:val="en-US" w:eastAsia="it-IT"/>
+        </w:rPr>
+        <w:t xml:space="preserve">, right-click in the </w:t>
       </w:r>
       <w:r>
         <w:rPr>
@@ -1679,7 +1776,21 @@
           <w:b/>
           <w:lang w:val="en-US" w:eastAsia="it-IT"/>
         </w:rPr>
-        <w:t>Viewpoint Selection</w:t>
+        <w:t>Viewpoint</w:t>
+      </w:r>
+      <w:r>
+        <w:rPr>
+          <w:b/>
+          <w:lang w:val="en-US" w:eastAsia="it-IT"/>
+        </w:rPr>
+        <w:t>s</w:t>
+      </w:r>
+      <w:r>
+        <w:rPr>
+          <w:b/>
+          <w:lang w:val="en-US" w:eastAsia="it-IT"/>
+        </w:rPr>
+        <w:t xml:space="preserve"> Selection</w:t>
       </w:r>
       <w:r>
         <w:rPr>
@@ -19567,8 +19678,6 @@
         </w:rPr>
         <w:t xml:space="preserve"> files.</w:t>
       </w:r>
-      <w:bookmarkStart w:id="0" w:name="_GoBack"/>
-      <w:bookmarkEnd w:id="0"/>
     </w:p>
     <w:p>
       <w:pPr>
@@ -19645,7 +19754,7 @@
           <w:rPr>
             <w:noProof/>
           </w:rPr>
-          <w:t>3</w:t>
+          <w:t>2</w:t>
         </w:r>
         <w:r>
           <w:fldChar w:fldCharType="end"/>
@@ -26356,7 +26465,7 @@
 </file>
 
 <file path=customXml/itemProps1.xml><?xml version="1.0" encoding="utf-8"?>
-<ds:datastoreItem xmlns:ds="http://schemas.openxmlformats.org/officeDocument/2006/customXml" ds:itemID="{C4FA46B3-2B01-45D1-9DAC-D2190F519F2E}">
+<ds:datastoreItem xmlns:ds="http://schemas.openxmlformats.org/officeDocument/2006/customXml" ds:itemID="{4134CA44-3BE2-446A-9121-9076B51835B7}">
   <ds:schemaRefs>
     <ds:schemaRef ds:uri="http://schemas.openxmlformats.org/officeDocument/2006/bibliography"/>
   </ds:schemaRefs>

</xml_diff>

<commit_message>
Updated pipeline.evl and documentation
</commit_message>
<xml_diff>
--- a/Documents/documentation.docx
+++ b/Documents/documentation.docx
@@ -1,6 +1,6 @@
 
 <file path=word/document.xml><?xml version="1.0" encoding="utf-8"?>
-<w:document xmlns:wpc="http://schemas.microsoft.com/office/word/2010/wordprocessingCanvas" xmlns:cx="http://schemas.microsoft.com/office/drawing/2014/chartex" xmlns:cx1="http://schemas.microsoft.com/office/drawing/2015/9/8/chartex" xmlns:cx2="http://schemas.microsoft.com/office/drawing/2015/10/21/chartex" xmlns:cx3="http://schemas.microsoft.com/office/drawing/2016/5/9/chartex" xmlns:cx4="http://schemas.microsoft.com/office/drawing/2016/5/10/chartex" xmlns:cx5="http://schemas.microsoft.com/office/drawing/2016/5/11/chartex" xmlns:cx6="http://schemas.microsoft.com/office/drawing/2016/5/12/chartex" xmlns:cx7="http://schemas.microsoft.com/office/drawing/2016/5/13/chartex" xmlns:cx8="http://schemas.microsoft.com/office/drawing/2016/5/14/chartex" xmlns:mc="http://schemas.openxmlformats.org/markup-compatibility/2006" xmlns:aink="http://schemas.microsoft.com/office/drawing/2016/ink" xmlns:am3d="http://schemas.microsoft.com/office/drawing/2017/model3d" xmlns:o="urn:schemas-microsoft-com:office:office" xmlns:r="http://schemas.openxmlformats.org/officeDocument/2006/relationships" xmlns:m="http://schemas.openxmlformats.org/officeDocument/2006/math" xmlns:v="urn:schemas-microsoft-com:vml" xmlns:wp14="http://schemas.microsoft.com/office/word/2010/wordprocessingDrawing" xmlns:wp="http://schemas.openxmlformats.org/drawingml/2006/wordprocessingDrawing" xmlns:w10="urn:schemas-microsoft-com:office:word" xmlns:w="http://schemas.openxmlformats.org/wordprocessingml/2006/main" xmlns:w14="http://schemas.microsoft.com/office/word/2010/wordml" xmlns:w15="http://schemas.microsoft.com/office/word/2012/wordml" xmlns:w16cid="http://schemas.microsoft.com/office/word/2016/wordml/cid" xmlns:w16se="http://schemas.microsoft.com/office/word/2015/wordml/symex" xmlns:wpg="http://schemas.microsoft.com/office/word/2010/wordprocessingGroup" xmlns:wpi="http://schemas.microsoft.com/office/word/2010/wordprocessingInk" xmlns:wne="http://schemas.microsoft.com/office/word/2006/wordml" xmlns:wps="http://schemas.microsoft.com/office/word/2010/wordprocessingShape" mc:Ignorable="w14 w15 w16se w16cid wp14">
+<w:document xmlns:wpc="http://schemas.microsoft.com/office/word/2010/wordprocessingCanvas" xmlns:mo="http://schemas.microsoft.com/office/mac/office/2008/main" xmlns:mc="http://schemas.openxmlformats.org/markup-compatibility/2006" xmlns:mv="urn:schemas-microsoft-com:mac:vml" xmlns:o="urn:schemas-microsoft-com:office:office" xmlns:r="http://schemas.openxmlformats.org/officeDocument/2006/relationships" xmlns:m="http://schemas.openxmlformats.org/officeDocument/2006/math" xmlns:v="urn:schemas-microsoft-com:vml" xmlns:wp14="http://schemas.microsoft.com/office/word/2010/wordprocessingDrawing" xmlns:wp="http://schemas.openxmlformats.org/drawingml/2006/wordprocessingDrawing" xmlns:w10="urn:schemas-microsoft-com:office:word" xmlns:w="http://schemas.openxmlformats.org/wordprocessingml/2006/main" xmlns:w14="http://schemas.microsoft.com/office/word/2010/wordml" xmlns:w15="http://schemas.microsoft.com/office/word/2012/wordml" xmlns:wpg="http://schemas.microsoft.com/office/word/2010/wordprocessingGroup" xmlns:wpi="http://schemas.microsoft.com/office/word/2010/wordprocessingInk" xmlns:wne="http://schemas.microsoft.com/office/word/2006/wordml" xmlns:wps="http://schemas.microsoft.com/office/word/2010/wordprocessingShape" mc:Ignorable="w14 w15 wp14">
   <w:body>
     <w:p>
       <w:pPr>
@@ -9,11 +9,19 @@
           <w:lang w:val="en-GB"/>
         </w:rPr>
       </w:pPr>
-      <w:r>
+    </w:p>
+    <w:p>
+      <w:pPr>
+        <w:pStyle w:val="Titolo"/>
         <w:rPr>
           <w:lang w:val="en-GB"/>
         </w:rPr>
-        <w:t xml:space="preserve">Advanced Software Engineering Project </w:t>
+      </w:pPr>
+      <w:r>
+        <w:rPr>
+          <w:lang w:val="en-GB"/>
+        </w:rPr>
+        <w:t>Advanced Software Engineering Project</w:t>
       </w:r>
     </w:p>
     <w:p>
@@ -27,47 +35,24 @@
           <w:lang w:val="en-GB"/>
         </w:rPr>
       </w:pPr>
-      <w:r>
+    </w:p>
+    <w:p>
+      <w:pPr>
+        <w:pStyle w:val="Sottotitolo"/>
+        <w:numPr>
+          <w:ilvl w:val="0"/>
+          <w:numId w:val="0"/>
+        </w:numPr>
         <w:rPr>
           <w:lang w:val="en-GB"/>
         </w:rPr>
+      </w:pPr>
+      <w:r>
+        <w:rPr>
+          <w:lang w:val="en-GB"/>
+        </w:rPr>
         <w:t>Academic Year 2017/2018</w:t>
       </w:r>
-    </w:p>
-    <w:p>
-      <w:pPr>
-        <w:rPr>
-          <w:lang w:val="en-GB"/>
-        </w:rPr>
-      </w:pPr>
-    </w:p>
-    <w:p>
-      <w:pPr>
-        <w:rPr>
-          <w:lang w:val="en-GB"/>
-        </w:rPr>
-      </w:pPr>
-    </w:p>
-    <w:p>
-      <w:pPr>
-        <w:rPr>
-          <w:lang w:val="en-GB"/>
-        </w:rPr>
-      </w:pPr>
-    </w:p>
-    <w:p>
-      <w:pPr>
-        <w:rPr>
-          <w:lang w:val="en-GB"/>
-        </w:rPr>
-      </w:pPr>
-    </w:p>
-    <w:p>
-      <w:pPr>
-        <w:rPr>
-          <w:lang w:val="en-GB"/>
-        </w:rPr>
-      </w:pPr>
     </w:p>
     <w:p>
       <w:pPr>
@@ -192,6 +177,7 @@
       <w:pPr>
         <w:pStyle w:val="Sottotitolo"/>
         <w:contextualSpacing/>
+        <w:jc w:val="right"/>
         <w:rPr>
           <w:lang w:val="en-US"/>
         </w:rPr>
@@ -212,6 +198,7 @@
     <w:p>
       <w:pPr>
         <w:pStyle w:val="Sottotitolo"/>
+        <w:jc w:val="right"/>
         <w:rPr>
           <w:lang w:val="en-US"/>
         </w:rPr>
@@ -227,19 +214,6 @@
           <w:lang w:val="en-US"/>
         </w:rPr>
         <w:t xml:space="preserve"> 897788</w:t>
-      </w:r>
-    </w:p>
-    <w:p>
-      <w:pPr>
-        <w:rPr>
-          <w:lang w:val="en-US"/>
-        </w:rPr>
-      </w:pPr>
-      <w:r>
-        <w:rPr>
-          <w:lang w:val="en-US"/>
-        </w:rPr>
-        <w:br w:type="page"/>
       </w:r>
     </w:p>
     <w:p>
@@ -259,17 +233,19 @@
     </w:p>
     <w:p>
       <w:pPr>
-        <w:rPr>
-          <w:rFonts w:asciiTheme="majorHAnsi" w:hAnsiTheme="majorHAnsi"/>
-          <w:lang w:val="en-US"/>
-        </w:rPr>
-      </w:pPr>
-      <w:r>
+        <w:jc w:val="both"/>
         <w:rPr>
           <w:rFonts w:asciiTheme="majorHAnsi" w:hAnsiTheme="majorHAnsi" w:cs="Segoe UI"/>
           <w:color w:val="24292E"/>
           <w:lang w:val="en-US"/>
         </w:rPr>
+      </w:pPr>
+      <w:r>
+        <w:rPr>
+          <w:rFonts w:asciiTheme="majorHAnsi" w:hAnsiTheme="majorHAnsi" w:cs="Segoe UI"/>
+          <w:color w:val="24292E"/>
+          <w:lang w:val="en-US"/>
+        </w:rPr>
         <w:t xml:space="preserve">Using </w:t>
       </w:r>
       <w:r>
@@ -445,6 +421,15 @@
         </w:rPr>
         <w:t>.</w:t>
       </w:r>
+    </w:p>
+    <w:p>
+      <w:pPr>
+        <w:jc w:val="both"/>
+        <w:rPr>
+          <w:rFonts w:asciiTheme="majorHAnsi" w:hAnsiTheme="majorHAnsi"/>
+          <w:lang w:val="en-US"/>
+        </w:rPr>
+      </w:pPr>
     </w:p>
     <w:sdt>
       <w:sdtPr>
@@ -1092,6 +1077,7 @@
     </w:p>
     <w:p>
       <w:pPr>
+        <w:jc w:val="both"/>
         <w:rPr>
           <w:lang w:val="en-US" w:eastAsia="it-IT"/>
         </w:rPr>
@@ -1128,6 +1114,7 @@
           <w:ilvl w:val="0"/>
           <w:numId w:val="39"/>
         </w:numPr>
+        <w:jc w:val="both"/>
         <w:rPr>
           <w:rFonts w:ascii="Courier New" w:hAnsi="Courier New" w:cs="Courier New"/>
           <w:lang w:val="en-US" w:eastAsia="it-IT"/>
@@ -1148,6 +1135,7 @@
           <w:ilvl w:val="0"/>
           <w:numId w:val="39"/>
         </w:numPr>
+        <w:jc w:val="both"/>
         <w:rPr>
           <w:lang w:val="en-US" w:eastAsia="it-IT"/>
         </w:rPr>
@@ -1167,6 +1155,7 @@
           <w:ilvl w:val="0"/>
           <w:numId w:val="39"/>
         </w:numPr>
+        <w:jc w:val="both"/>
         <w:rPr>
           <w:lang w:val="en-US" w:eastAsia="it-IT"/>
         </w:rPr>
@@ -1186,6 +1175,7 @@
           <w:ilvl w:val="0"/>
           <w:numId w:val="39"/>
         </w:numPr>
+        <w:jc w:val="both"/>
         <w:rPr>
           <w:lang w:val="en-US" w:eastAsia="it-IT"/>
         </w:rPr>
@@ -1205,6 +1195,7 @@
           <w:ilvl w:val="0"/>
           <w:numId w:val="39"/>
         </w:numPr>
+        <w:jc w:val="both"/>
         <w:rPr>
           <w:lang w:val="en-US" w:eastAsia="it-IT"/>
         </w:rPr>
@@ -1224,6 +1215,7 @@
           <w:ilvl w:val="0"/>
           <w:numId w:val="39"/>
         </w:numPr>
+        <w:jc w:val="both"/>
         <w:rPr>
           <w:lang w:val="en-US" w:eastAsia="it-IT"/>
         </w:rPr>
@@ -1243,6 +1235,7 @@
           <w:ilvl w:val="0"/>
           <w:numId w:val="39"/>
         </w:numPr>
+        <w:jc w:val="both"/>
         <w:rPr>
           <w:lang w:val="en-US" w:eastAsia="it-IT"/>
         </w:rPr>
@@ -1262,6 +1255,7 @@
           <w:ilvl w:val="0"/>
           <w:numId w:val="39"/>
         </w:numPr>
+        <w:jc w:val="both"/>
         <w:rPr>
           <w:lang w:val="en-US" w:eastAsia="it-IT"/>
         </w:rPr>
@@ -1281,6 +1275,7 @@
           <w:ilvl w:val="0"/>
           <w:numId w:val="39"/>
         </w:numPr>
+        <w:jc w:val="both"/>
         <w:rPr>
           <w:lang w:val="en-US" w:eastAsia="it-IT"/>
         </w:rPr>
@@ -1295,6 +1290,7 @@
     </w:p>
     <w:p>
       <w:pPr>
+        <w:jc w:val="both"/>
         <w:rPr>
           <w:lang w:val="en-US" w:eastAsia="it-IT"/>
         </w:rPr>
@@ -1360,6 +1356,7 @@
     </w:p>
     <w:p>
       <w:pPr>
+        <w:jc w:val="both"/>
         <w:rPr>
           <w:lang w:val="en-US" w:eastAsia="it-IT"/>
         </w:rPr>
@@ -1378,6 +1375,7 @@
           <w:ilvl w:val="0"/>
           <w:numId w:val="40"/>
         </w:numPr>
+        <w:jc w:val="both"/>
         <w:rPr>
           <w:rFonts w:ascii="Courier New" w:hAnsi="Courier New" w:cs="Courier New"/>
           <w:lang w:val="en-US" w:eastAsia="it-IT"/>
@@ -1398,6 +1396,7 @@
           <w:ilvl w:val="0"/>
           <w:numId w:val="40"/>
         </w:numPr>
+        <w:jc w:val="both"/>
         <w:rPr>
           <w:rFonts w:ascii="Courier New" w:hAnsi="Courier New" w:cs="Courier New"/>
           <w:lang w:val="en-US" w:eastAsia="it-IT"/>
@@ -1413,6 +1412,7 @@
     </w:p>
     <w:p>
       <w:pPr>
+        <w:jc w:val="both"/>
         <w:rPr>
           <w:lang w:val="en-US" w:eastAsia="it-IT"/>
         </w:rPr>
@@ -1420,10 +1420,10 @@
       <w:r>
         <w:rPr>
           <w:noProof/>
-          <w:lang w:val="en-US" w:eastAsia="it-IT"/>
+          <w:lang w:eastAsia="it-IT"/>
         </w:rPr>
         <w:drawing>
-          <wp:anchor distT="114935" distB="114935" distL="114300" distR="114300" simplePos="0" relativeHeight="251658240" behindDoc="0" locked="0" layoutInCell="1" allowOverlap="1">
+          <wp:anchor distT="114935" distB="114935" distL="114300" distR="114300" simplePos="0" relativeHeight="251658240" behindDoc="0" locked="0" layoutInCell="1" allowOverlap="1" wp14:anchorId="2FE53B48" wp14:editId="081FF853">
             <wp:simplePos x="0" y="0"/>
             <wp:positionH relativeFrom="margin">
               <wp:align>center</wp:align>
@@ -1742,6 +1742,7 @@
     </w:p>
     <w:p>
       <w:pPr>
+        <w:jc w:val="both"/>
         <w:rPr>
           <w:lang w:val="en-US" w:eastAsia="it-IT"/>
         </w:rPr>
@@ -1792,11 +1793,11 @@
           <w:rFonts w:cs="Segoe UI"/>
           <w:noProof/>
           <w:color w:val="24292E"/>
-          <w:lang w:val="en-US"/>
+          <w:lang w:eastAsia="it-IT"/>
         </w:rPr>
         <w:lastRenderedPageBreak/>
         <w:drawing>
-          <wp:anchor distT="114935" distB="114935" distL="114300" distR="114300" simplePos="0" relativeHeight="251659264" behindDoc="0" locked="0" layoutInCell="1" allowOverlap="1">
+          <wp:anchor distT="114935" distB="114935" distL="114300" distR="114300" simplePos="0" relativeHeight="251659264" behindDoc="0" locked="0" layoutInCell="1" allowOverlap="1" wp14:anchorId="7648A80F" wp14:editId="5C644687">
             <wp:simplePos x="0" y="0"/>
             <wp:positionH relativeFrom="margin">
               <wp:align>center</wp:align>
@@ -1896,6 +1897,7 @@
     <w:p>
       <w:pPr>
         <w:pStyle w:val="Titolo2"/>
+        <w:jc w:val="both"/>
         <w:rPr>
           <w:lang w:val="en-US"/>
         </w:rPr>
@@ -1911,6 +1913,7 @@
       <w:pPr>
         <w:pStyle w:val="NormaleWeb"/>
         <w:spacing w:before="0" w:beforeAutospacing="0" w:after="160" w:afterAutospacing="0" w:line="276" w:lineRule="auto"/>
+        <w:jc w:val="both"/>
         <w:rPr>
           <w:rFonts w:asciiTheme="majorHAnsi" w:hAnsiTheme="majorHAnsi"/>
           <w:color w:val="24292E"/>
@@ -2000,6 +2003,7 @@
           <w:ilvl w:val="0"/>
           <w:numId w:val="16"/>
         </w:numPr>
+        <w:jc w:val="both"/>
         <w:rPr>
           <w:rFonts w:asciiTheme="majorHAnsi" w:hAnsiTheme="majorHAnsi"/>
           <w:color w:val="24292E"/>
@@ -2133,6 +2137,7 @@
           <w:ilvl w:val="0"/>
           <w:numId w:val="16"/>
         </w:numPr>
+        <w:jc w:val="both"/>
         <w:rPr>
           <w:rFonts w:asciiTheme="majorHAnsi" w:hAnsiTheme="majorHAnsi"/>
           <w:color w:val="24292E"/>
@@ -2164,6 +2169,7 @@
           <w:ilvl w:val="0"/>
           <w:numId w:val="16"/>
         </w:numPr>
+        <w:jc w:val="both"/>
         <w:rPr>
           <w:rFonts w:asciiTheme="majorHAnsi" w:hAnsiTheme="majorHAnsi"/>
           <w:color w:val="24292E"/>
@@ -2195,6 +2201,7 @@
           <w:ilvl w:val="0"/>
           <w:numId w:val="16"/>
         </w:numPr>
+        <w:jc w:val="both"/>
         <w:rPr>
           <w:rFonts w:asciiTheme="majorHAnsi" w:hAnsiTheme="majorHAnsi"/>
           <w:color w:val="24292E"/>
@@ -2226,6 +2233,7 @@
           <w:ilvl w:val="0"/>
           <w:numId w:val="16"/>
         </w:numPr>
+        <w:jc w:val="both"/>
         <w:rPr>
           <w:rFonts w:asciiTheme="majorHAnsi" w:hAnsiTheme="majorHAnsi"/>
           <w:color w:val="24292E"/>
@@ -2253,6 +2261,7 @@
     <w:p>
       <w:pPr>
         <w:pStyle w:val="Titolo3"/>
+        <w:jc w:val="both"/>
         <w:rPr>
           <w:lang w:val="en-US"/>
         </w:rPr>
@@ -2280,6 +2289,7 @@
       <w:pPr>
         <w:pStyle w:val="NormaleWeb"/>
         <w:spacing w:before="0" w:beforeAutospacing="0" w:after="160" w:afterAutospacing="0" w:line="276" w:lineRule="auto"/>
+        <w:jc w:val="both"/>
         <w:rPr>
           <w:rFonts w:asciiTheme="majorHAnsi" w:hAnsiTheme="majorHAnsi"/>
           <w:color w:val="24292E"/>
@@ -2458,24 +2468,24 @@
       </w:r>
       <w:r>
         <w:rPr>
+          <w:rStyle w:val="Enfasigrassetto"/>
           <w:rFonts w:asciiTheme="majorHAnsi" w:hAnsiTheme="majorHAnsi"/>
           <w:color w:val="24292E"/>
           <w:sz w:val="21"/>
           <w:szCs w:val="21"/>
           <w:lang w:val="en-US"/>
         </w:rPr>
-        <w:t xml:space="preserve">. The latter are composed by attributes, while the first just have a </w:t>
-      </w:r>
-      <w:r>
-        <w:rPr>
-          <w:rStyle w:val="Enfasicorsivo"/>
+        <w:t>s</w:t>
+      </w:r>
+      <w:r>
+        <w:rPr>
           <w:rFonts w:asciiTheme="majorHAnsi" w:hAnsiTheme="majorHAnsi"/>
           <w:color w:val="24292E"/>
           <w:sz w:val="21"/>
           <w:szCs w:val="21"/>
           <w:lang w:val="en-US"/>
         </w:rPr>
-        <w:t>name</w:t>
+        <w:t>. The latter are composed by attributes</w:t>
       </w:r>
       <w:r>
         <w:rPr>
@@ -2485,159 +2495,191 @@
           <w:szCs w:val="21"/>
           <w:lang w:val="en-US"/>
         </w:rPr>
-        <w:t xml:space="preserve"> and a </w:t>
-      </w:r>
-      <w:r>
-        <w:rPr>
-          <w:rStyle w:val="Enfasicorsivo"/>
+        <w:t xml:space="preserve"> (and it must be composed at least by two attributes, otherwise a SimpleAttribute should be used instead)</w:t>
+      </w:r>
+      <w:r>
+        <w:rPr>
           <w:rFonts w:asciiTheme="majorHAnsi" w:hAnsiTheme="majorHAnsi"/>
           <w:color w:val="24292E"/>
           <w:sz w:val="21"/>
           <w:szCs w:val="21"/>
           <w:lang w:val="en-US"/>
         </w:rPr>
-        <w:t>type</w:t>
-      </w:r>
-      <w:r>
-        <w:rPr>
+        <w:t xml:space="preserve">, while the first just have a </w:t>
+      </w:r>
+      <w:r>
+        <w:rPr>
+          <w:rStyle w:val="Enfasicorsivo"/>
           <w:rFonts w:asciiTheme="majorHAnsi" w:hAnsiTheme="majorHAnsi"/>
           <w:color w:val="24292E"/>
           <w:sz w:val="21"/>
           <w:szCs w:val="21"/>
           <w:lang w:val="en-US"/>
         </w:rPr>
-        <w:t xml:space="preserve"> (</w:t>
-      </w:r>
-      <w:r>
-        <w:rPr>
-          <w:rStyle w:val="Enfasicorsivo"/>
+        <w:t>name</w:t>
+      </w:r>
+      <w:r>
+        <w:rPr>
           <w:rFonts w:asciiTheme="majorHAnsi" w:hAnsiTheme="majorHAnsi"/>
           <w:color w:val="24292E"/>
           <w:sz w:val="21"/>
           <w:szCs w:val="21"/>
           <w:lang w:val="en-US"/>
         </w:rPr>
-        <w:t>mString</w:t>
-      </w:r>
-      <w:r>
-        <w:rPr>
+        <w:t xml:space="preserve"> and a </w:t>
+      </w:r>
+      <w:r>
+        <w:rPr>
+          <w:rStyle w:val="Enfasicorsivo"/>
           <w:rFonts w:asciiTheme="majorHAnsi" w:hAnsiTheme="majorHAnsi"/>
           <w:color w:val="24292E"/>
           <w:sz w:val="21"/>
           <w:szCs w:val="21"/>
           <w:lang w:val="en-US"/>
         </w:rPr>
-        <w:t xml:space="preserve">, </w:t>
-      </w:r>
-      <w:r>
-        <w:rPr>
-          <w:rStyle w:val="Enfasicorsivo"/>
+        <w:t>type</w:t>
+      </w:r>
+      <w:r>
+        <w:rPr>
           <w:rFonts w:asciiTheme="majorHAnsi" w:hAnsiTheme="majorHAnsi"/>
           <w:color w:val="24292E"/>
           <w:sz w:val="21"/>
           <w:szCs w:val="21"/>
           <w:lang w:val="en-US"/>
         </w:rPr>
-        <w:t>mInteger</w:t>
-      </w:r>
-      <w:r>
-        <w:rPr>
+        <w:t xml:space="preserve"> (</w:t>
+      </w:r>
+      <w:r>
+        <w:rPr>
+          <w:rStyle w:val="Enfasicorsivo"/>
           <w:rFonts w:asciiTheme="majorHAnsi" w:hAnsiTheme="majorHAnsi"/>
           <w:color w:val="24292E"/>
           <w:sz w:val="21"/>
           <w:szCs w:val="21"/>
           <w:lang w:val="en-US"/>
         </w:rPr>
-        <w:t xml:space="preserve">, </w:t>
-      </w:r>
-      <w:r>
-        <w:rPr>
-          <w:rStyle w:val="Enfasicorsivo"/>
+        <w:t>mString</w:t>
+      </w:r>
+      <w:r>
+        <w:rPr>
           <w:rFonts w:asciiTheme="majorHAnsi" w:hAnsiTheme="majorHAnsi"/>
           <w:color w:val="24292E"/>
           <w:sz w:val="21"/>
           <w:szCs w:val="21"/>
           <w:lang w:val="en-US"/>
         </w:rPr>
-        <w:t>mDouble</w:t>
-      </w:r>
-      <w:r>
-        <w:rPr>
+        <w:t xml:space="preserve">, </w:t>
+      </w:r>
+      <w:r>
+        <w:rPr>
+          <w:rStyle w:val="Enfasicorsivo"/>
           <w:rFonts w:asciiTheme="majorHAnsi" w:hAnsiTheme="majorHAnsi"/>
           <w:color w:val="24292E"/>
           <w:sz w:val="21"/>
           <w:szCs w:val="21"/>
           <w:lang w:val="en-US"/>
         </w:rPr>
-        <w:t xml:space="preserve">, </w:t>
-      </w:r>
-      <w:r>
-        <w:rPr>
-          <w:rStyle w:val="Enfasicorsivo"/>
+        <w:t>mInteger</w:t>
+      </w:r>
+      <w:r>
+        <w:rPr>
           <w:rFonts w:asciiTheme="majorHAnsi" w:hAnsiTheme="majorHAnsi"/>
           <w:color w:val="24292E"/>
           <w:sz w:val="21"/>
           <w:szCs w:val="21"/>
           <w:lang w:val="en-US"/>
         </w:rPr>
-        <w:t>mBoolean</w:t>
-      </w:r>
-      <w:r>
-        <w:rPr>
+        <w:t xml:space="preserve">, </w:t>
+      </w:r>
+      <w:r>
+        <w:rPr>
+          <w:rStyle w:val="Enfasicorsivo"/>
           <w:rFonts w:asciiTheme="majorHAnsi" w:hAnsiTheme="majorHAnsi"/>
           <w:color w:val="24292E"/>
           <w:sz w:val="21"/>
           <w:szCs w:val="21"/>
           <w:lang w:val="en-US"/>
         </w:rPr>
-        <w:t xml:space="preserve"> or </w:t>
-      </w:r>
-      <w:r>
-        <w:rPr>
-          <w:rStyle w:val="Enfasicorsivo"/>
+        <w:t>mDouble</w:t>
+      </w:r>
+      <w:r>
+        <w:rPr>
           <w:rFonts w:asciiTheme="majorHAnsi" w:hAnsiTheme="majorHAnsi"/>
           <w:color w:val="24292E"/>
           <w:sz w:val="21"/>
           <w:szCs w:val="21"/>
           <w:lang w:val="en-US"/>
         </w:rPr>
-        <w:t>mDate</w:t>
-      </w:r>
-      <w:r>
-        <w:rPr>
+        <w:t xml:space="preserve">, </w:t>
+      </w:r>
+      <w:r>
+        <w:rPr>
+          <w:rStyle w:val="Enfasicorsivo"/>
           <w:rFonts w:asciiTheme="majorHAnsi" w:hAnsiTheme="majorHAnsi"/>
           <w:color w:val="24292E"/>
           <w:sz w:val="21"/>
           <w:szCs w:val="21"/>
           <w:lang w:val="en-US"/>
         </w:rPr>
-        <w:t xml:space="preserve">). Within the same schema (or the same complex attribute) attributes can't have the same name, not even if they are of different type. Attributes are ordered via the </w:t>
-      </w:r>
-      <w:r>
-        <w:rPr>
-          <w:rStyle w:val="Enfasicorsivo"/>
+        <w:t>mBoolean</w:t>
+      </w:r>
+      <w:r>
+        <w:rPr>
           <w:rFonts w:asciiTheme="majorHAnsi" w:hAnsiTheme="majorHAnsi"/>
           <w:color w:val="24292E"/>
           <w:sz w:val="21"/>
           <w:szCs w:val="21"/>
           <w:lang w:val="en-US"/>
         </w:rPr>
-        <w:t>next/previous</w:t>
-      </w:r>
-      <w:r>
-        <w:rPr>
+        <w:t xml:space="preserve"> or </w:t>
+      </w:r>
+      <w:r>
+        <w:rPr>
+          <w:rStyle w:val="Enfasicorsivo"/>
           <w:rFonts w:asciiTheme="majorHAnsi" w:hAnsiTheme="majorHAnsi"/>
           <w:color w:val="24292E"/>
           <w:sz w:val="21"/>
           <w:szCs w:val="21"/>
           <w:lang w:val="en-US"/>
         </w:rPr>
+        <w:t>mDate</w:t>
+      </w:r>
+      <w:r>
+        <w:rPr>
+          <w:rFonts w:asciiTheme="majorHAnsi" w:hAnsiTheme="majorHAnsi"/>
+          <w:color w:val="24292E"/>
+          <w:sz w:val="21"/>
+          <w:szCs w:val="21"/>
+          <w:lang w:val="en-US"/>
+        </w:rPr>
+        <w:t xml:space="preserve">). Within the same schema (or the same complex attribute) attributes can't have the same name, not even if they are of different type. Attributes are ordered via the </w:t>
+      </w:r>
+      <w:r>
+        <w:rPr>
+          <w:rStyle w:val="Enfasicorsivo"/>
+          <w:rFonts w:asciiTheme="majorHAnsi" w:hAnsiTheme="majorHAnsi"/>
+          <w:color w:val="24292E"/>
+          <w:sz w:val="21"/>
+          <w:szCs w:val="21"/>
+          <w:lang w:val="en-US"/>
+        </w:rPr>
+        <w:t>next/previous</w:t>
+      </w:r>
+      <w:r>
+        <w:rPr>
+          <w:rFonts w:asciiTheme="majorHAnsi" w:hAnsiTheme="majorHAnsi"/>
+          <w:color w:val="24292E"/>
+          <w:sz w:val="21"/>
+          <w:szCs w:val="21"/>
+          <w:lang w:val="en-US"/>
+        </w:rPr>
         <w:t xml:space="preserve"> association.</w:t>
       </w:r>
     </w:p>
     <w:p>
       <w:pPr>
         <w:pStyle w:val="Titolo3"/>
+        <w:jc w:val="both"/>
         <w:rPr>
           <w:lang w:val="en-US"/>
         </w:rPr>
@@ -2654,6 +2696,7 @@
       <w:pPr>
         <w:pStyle w:val="NormaleWeb"/>
         <w:spacing w:before="0" w:beforeAutospacing="0" w:after="160" w:afterAutospacing="0" w:line="276" w:lineRule="auto"/>
+        <w:jc w:val="both"/>
         <w:rPr>
           <w:rFonts w:asciiTheme="majorHAnsi" w:hAnsiTheme="majorHAnsi"/>
           <w:color w:val="24292E"/>
@@ -2701,6 +2744,7 @@
           <w:ilvl w:val="0"/>
           <w:numId w:val="17"/>
         </w:numPr>
+        <w:jc w:val="both"/>
         <w:rPr>
           <w:rFonts w:asciiTheme="majorHAnsi" w:hAnsiTheme="majorHAnsi"/>
           <w:color w:val="24292E"/>
@@ -2782,6 +2826,7 @@
           <w:ilvl w:val="1"/>
           <w:numId w:val="17"/>
         </w:numPr>
+        <w:jc w:val="both"/>
         <w:rPr>
           <w:rFonts w:asciiTheme="majorHAnsi" w:hAnsiTheme="majorHAnsi"/>
           <w:color w:val="24292E"/>
@@ -2931,6 +2976,7 @@
           <w:ilvl w:val="0"/>
           <w:numId w:val="17"/>
         </w:numPr>
+        <w:jc w:val="both"/>
         <w:rPr>
           <w:rFonts w:asciiTheme="majorHAnsi" w:hAnsiTheme="majorHAnsi"/>
           <w:color w:val="24292E"/>
@@ -2979,6 +3025,7 @@
           <w:ilvl w:val="0"/>
           <w:numId w:val="17"/>
         </w:numPr>
+        <w:jc w:val="both"/>
         <w:rPr>
           <w:rFonts w:asciiTheme="majorHAnsi" w:hAnsiTheme="majorHAnsi"/>
           <w:color w:val="24292E"/>
@@ -3179,6 +3226,7 @@
           <w:ilvl w:val="0"/>
           <w:numId w:val="17"/>
         </w:numPr>
+        <w:jc w:val="both"/>
         <w:rPr>
           <w:rFonts w:asciiTheme="majorHAnsi" w:hAnsiTheme="majorHAnsi"/>
           <w:color w:val="24292E"/>
@@ -3275,6 +3323,7 @@
           <w:ilvl w:val="1"/>
           <w:numId w:val="17"/>
         </w:numPr>
+        <w:jc w:val="both"/>
         <w:rPr>
           <w:rFonts w:asciiTheme="majorHAnsi" w:hAnsiTheme="majorHAnsi"/>
           <w:color w:val="24292E"/>
@@ -3315,6 +3364,7 @@
           <w:ilvl w:val="1"/>
           <w:numId w:val="17"/>
         </w:numPr>
+        <w:jc w:val="both"/>
         <w:rPr>
           <w:rFonts w:asciiTheme="majorHAnsi" w:hAnsiTheme="majorHAnsi"/>
           <w:color w:val="24292E"/>
@@ -3431,6 +3481,7 @@
           <w:ilvl w:val="1"/>
           <w:numId w:val="17"/>
         </w:numPr>
+        <w:jc w:val="both"/>
         <w:rPr>
           <w:rFonts w:asciiTheme="majorHAnsi" w:hAnsiTheme="majorHAnsi"/>
           <w:color w:val="24292E"/>
@@ -3496,6 +3547,7 @@
           <w:ilvl w:val="1"/>
           <w:numId w:val="17"/>
         </w:numPr>
+        <w:jc w:val="both"/>
         <w:rPr>
           <w:rFonts w:asciiTheme="majorHAnsi" w:hAnsiTheme="majorHAnsi"/>
           <w:color w:val="24292E"/>
@@ -3603,6 +3655,7 @@
           <w:ilvl w:val="0"/>
           <w:numId w:val="17"/>
         </w:numPr>
+        <w:jc w:val="both"/>
         <w:rPr>
           <w:rFonts w:asciiTheme="majorHAnsi" w:hAnsiTheme="majorHAnsi"/>
           <w:color w:val="24292E"/>
@@ -3674,6 +3727,7 @@
           <w:ilvl w:val="0"/>
           <w:numId w:val="17"/>
         </w:numPr>
+        <w:jc w:val="both"/>
         <w:rPr>
           <w:rFonts w:asciiTheme="majorHAnsi" w:hAnsiTheme="majorHAnsi"/>
           <w:color w:val="24292E"/>
@@ -3739,6 +3793,7 @@
           <w:ilvl w:val="1"/>
           <w:numId w:val="17"/>
         </w:numPr>
+        <w:jc w:val="both"/>
         <w:rPr>
           <w:rFonts w:asciiTheme="majorHAnsi" w:hAnsiTheme="majorHAnsi"/>
           <w:color w:val="24292E"/>
@@ -3809,6 +3864,7 @@
       <w:pPr>
         <w:pStyle w:val="NormaleWeb"/>
         <w:spacing w:before="0" w:beforeAutospacing="0" w:after="160" w:afterAutospacing="0" w:line="276" w:lineRule="auto"/>
+        <w:jc w:val="both"/>
         <w:rPr>
           <w:rFonts w:asciiTheme="majorHAnsi" w:hAnsiTheme="majorHAnsi"/>
           <w:color w:val="24292E"/>
@@ -3852,6 +3908,7 @@
     <w:p>
       <w:pPr>
         <w:pStyle w:val="Titolo3"/>
+        <w:jc w:val="both"/>
         <w:rPr>
           <w:lang w:val="en-US"/>
         </w:rPr>
@@ -3880,6 +3937,7 @@
         <w:pStyle w:val="NormaleWeb"/>
         <w:spacing w:before="0" w:beforeAutospacing="0" w:after="160" w:afterAutospacing="0" w:line="276" w:lineRule="auto"/>
         <w:contextualSpacing/>
+        <w:jc w:val="both"/>
         <w:rPr>
           <w:rFonts w:asciiTheme="majorHAnsi" w:hAnsiTheme="majorHAnsi"/>
           <w:color w:val="24292E"/>
@@ -3906,6 +3964,7 @@
           <w:ilvl w:val="0"/>
           <w:numId w:val="19"/>
         </w:numPr>
+        <w:jc w:val="both"/>
         <w:rPr>
           <w:rFonts w:asciiTheme="majorHAnsi" w:hAnsiTheme="majorHAnsi"/>
           <w:color w:val="24292E"/>
@@ -3962,6 +4021,7 @@
           <w:ilvl w:val="0"/>
           <w:numId w:val="19"/>
         </w:numPr>
+        <w:jc w:val="both"/>
         <w:rPr>
           <w:rFonts w:asciiTheme="majorHAnsi" w:hAnsiTheme="majorHAnsi"/>
           <w:color w:val="24292E"/>
@@ -4014,6 +4074,7 @@
     <w:p>
       <w:pPr>
         <w:pStyle w:val="Titolo2"/>
+        <w:jc w:val="both"/>
         <w:rPr>
           <w:lang w:val="en-US"/>
         </w:rPr>
@@ -4028,6 +4089,7 @@
     </w:p>
     <w:p>
       <w:pPr>
+        <w:jc w:val="both"/>
         <w:rPr>
           <w:rFonts w:asciiTheme="majorHAnsi" w:eastAsia="Times New Roman" w:hAnsiTheme="majorHAnsi" w:cs="Times New Roman"/>
           <w:color w:val="24292E"/>
@@ -4045,6 +4107,7 @@
     </w:p>
     <w:p>
       <w:pPr>
+        <w:jc w:val="both"/>
         <w:rPr>
           <w:rFonts w:asciiTheme="majorHAnsi" w:eastAsia="Times New Roman" w:hAnsiTheme="majorHAnsi" w:cs="Times New Roman"/>
           <w:color w:val="24292E"/>
@@ -4062,6 +4125,7 @@
     </w:p>
     <w:p>
       <w:pPr>
+        <w:jc w:val="both"/>
         <w:rPr>
           <w:rFonts w:asciiTheme="majorHAnsi" w:eastAsia="Times New Roman" w:hAnsiTheme="majorHAnsi" w:cs="Times New Roman"/>
           <w:color w:val="24292E"/>
@@ -4159,6 +4223,7 @@
     </w:p>
     <w:p>
       <w:pPr>
+        <w:jc w:val="both"/>
         <w:rPr>
           <w:rFonts w:asciiTheme="majorHAnsi" w:eastAsia="Times New Roman" w:hAnsiTheme="majorHAnsi" w:cs="Times New Roman"/>
           <w:color w:val="24292E"/>
@@ -5204,6 +5269,17 @@
     </w:p>
     <w:p>
       <w:pPr>
+        <w:jc w:val="both"/>
+        <w:rPr>
+          <w:rFonts w:asciiTheme="majorHAnsi" w:eastAsia="Times New Roman" w:hAnsiTheme="majorHAnsi" w:cs="Times New Roman"/>
+          <w:color w:val="24292E"/>
+          <w:lang w:val="en-US" w:eastAsia="it-IT"/>
+        </w:rPr>
+      </w:pPr>
+    </w:p>
+    <w:p>
+      <w:pPr>
+        <w:jc w:val="both"/>
         <w:rPr>
           <w:rFonts w:asciiTheme="majorHAnsi" w:eastAsia="Times New Roman" w:hAnsiTheme="majorHAnsi" w:cs="Times New Roman"/>
           <w:color w:val="24292E"/>
@@ -5221,6 +5297,7 @@
     </w:p>
     <w:p>
       <w:pPr>
+        <w:jc w:val="both"/>
         <w:rPr>
           <w:rFonts w:asciiTheme="majorHAnsi" w:eastAsia="Times New Roman" w:hAnsiTheme="majorHAnsi" w:cs="Times New Roman"/>
           <w:color w:val="24292E"/>
@@ -5620,6 +5697,7 @@
           <w:bdr w:val="none" w:sz="0" w:space="0" w:color="auto" w:frame="1"/>
           <w:lang w:val="en-US" w:eastAsia="it-IT"/>
         </w:rPr>
+        <w:lastRenderedPageBreak/>
         <w:t xml:space="preserve">        </w:t>
       </w:r>
       <w:r>
@@ -5687,7 +5765,6 @@
           <w:bdr w:val="none" w:sz="0" w:space="0" w:color="auto" w:frame="1"/>
           <w:lang w:val="en-US" w:eastAsia="it-IT"/>
         </w:rPr>
-        <w:lastRenderedPageBreak/>
         <w:t xml:space="preserve">        </w:t>
       </w:r>
       <w:r>
@@ -5845,6 +5922,16 @@
           <w:lang w:val="en-US" w:eastAsia="it-IT"/>
         </w:rPr>
       </w:pPr>
+    </w:p>
+    <w:p>
+      <w:pPr>
+        <w:jc w:val="both"/>
+        <w:rPr>
+          <w:rFonts w:asciiTheme="majorHAnsi" w:eastAsia="Times New Roman" w:hAnsiTheme="majorHAnsi" w:cs="Times New Roman"/>
+          <w:color w:val="24292E"/>
+          <w:lang w:val="en-US" w:eastAsia="it-IT"/>
+        </w:rPr>
+      </w:pPr>
       <w:r>
         <w:rPr>
           <w:rFonts w:asciiTheme="majorHAnsi" w:eastAsia="Times New Roman" w:hAnsiTheme="majorHAnsi" w:cs="Times New Roman"/>
@@ -6351,6 +6438,16 @@
           <w:lang w:val="en-US" w:eastAsia="it-IT"/>
         </w:rPr>
       </w:pPr>
+    </w:p>
+    <w:p>
+      <w:pPr>
+        <w:jc w:val="both"/>
+        <w:rPr>
+          <w:rFonts w:asciiTheme="majorHAnsi" w:eastAsia="Times New Roman" w:hAnsiTheme="majorHAnsi" w:cs="Times New Roman"/>
+          <w:color w:val="24292E"/>
+          <w:lang w:val="en-US" w:eastAsia="it-IT"/>
+        </w:rPr>
+      </w:pPr>
       <w:r>
         <w:rPr>
           <w:rFonts w:asciiTheme="majorHAnsi" w:eastAsia="Times New Roman" w:hAnsiTheme="majorHAnsi" w:cs="Times New Roman"/>
@@ -7270,6 +7367,7 @@
           <w:bdr w:val="none" w:sz="0" w:space="0" w:color="auto" w:frame="1"/>
           <w:lang w:val="en-US" w:eastAsia="it-IT"/>
         </w:rPr>
+        <w:lastRenderedPageBreak/>
         <w:t xml:space="preserve">        </w:t>
       </w:r>
       <w:r>
@@ -7494,13 +7592,22 @@
           <w:lang w:val="en-US" w:eastAsia="it-IT"/>
         </w:rPr>
       </w:pPr>
-      <w:r>
-        <w:rPr>
-          <w:rFonts w:asciiTheme="majorHAnsi" w:eastAsia="Times New Roman" w:hAnsiTheme="majorHAnsi" w:cs="Times New Roman"/>
-          <w:color w:val="24292E"/>
-          <w:lang w:val="en-US" w:eastAsia="it-IT"/>
-        </w:rPr>
-        <w:lastRenderedPageBreak/>
+    </w:p>
+    <w:p>
+      <w:pPr>
+        <w:jc w:val="both"/>
+        <w:rPr>
+          <w:rFonts w:asciiTheme="majorHAnsi" w:eastAsia="Times New Roman" w:hAnsiTheme="majorHAnsi" w:cs="Times New Roman"/>
+          <w:color w:val="24292E"/>
+          <w:lang w:val="en-US" w:eastAsia="it-IT"/>
+        </w:rPr>
+      </w:pPr>
+      <w:r>
+        <w:rPr>
+          <w:rFonts w:asciiTheme="majorHAnsi" w:eastAsia="Times New Roman" w:hAnsiTheme="majorHAnsi" w:cs="Times New Roman"/>
+          <w:color w:val="24292E"/>
+          <w:lang w:val="en-US" w:eastAsia="it-IT"/>
+        </w:rPr>
         <w:t>Source can be imported only once, as files can be exported only once (and obviously each import[export] operation is associated with a unique source[file]).</w:t>
       </w:r>
     </w:p>
@@ -7867,6 +7974,16 @@
           <w:lang w:val="en-US" w:eastAsia="it-IT"/>
         </w:rPr>
       </w:pPr>
+    </w:p>
+    <w:p>
+      <w:pPr>
+        <w:jc w:val="both"/>
+        <w:rPr>
+          <w:rFonts w:asciiTheme="majorHAnsi" w:eastAsia="Times New Roman" w:hAnsiTheme="majorHAnsi" w:cs="Courier New"/>
+          <w:color w:val="24292E"/>
+          <w:lang w:val="en-US" w:eastAsia="it-IT"/>
+        </w:rPr>
+      </w:pPr>
       <w:r>
         <w:rPr>
           <w:rFonts w:asciiTheme="majorHAnsi" w:eastAsia="Times New Roman" w:hAnsiTheme="majorHAnsi" w:cs="Courier New"/>
@@ -8269,7 +8386,34 @@
           <w:bdr w:val="none" w:sz="0" w:space="0" w:color="auto" w:frame="1"/>
           <w:lang w:val="en-US" w:eastAsia="it-IT"/>
         </w:rPr>
-        <w:t>check: self.attributes -&gt; forAll (a1 | self.attributes -&gt; forAll (a2 |</w:t>
+        <w:t xml:space="preserve">check: </w:t>
+      </w:r>
+      <w:r>
+        <w:rPr>
+          <w:rFonts w:ascii="Courier New" w:eastAsia="Times New Roman" w:hAnsi="Courier New" w:cs="Courier New"/>
+          <w:color w:val="24292E"/>
+          <w:bdr w:val="none" w:sz="0" w:space="0" w:color="auto" w:frame="1"/>
+          <w:lang w:val="en-US" w:eastAsia="it-IT"/>
+        </w:rPr>
+        <w:t>self.attributes -&gt; size() &gt; 0</w:t>
+      </w:r>
+      <w:r>
+        <w:rPr>
+          <w:rFonts w:ascii="Courier New" w:eastAsia="Times New Roman" w:hAnsi="Courier New" w:cs="Courier New"/>
+          <w:color w:val="24292E"/>
+          <w:bdr w:val="none" w:sz="0" w:space="0" w:color="auto" w:frame="1"/>
+          <w:lang w:val="en-US" w:eastAsia="it-IT"/>
+        </w:rPr>
+        <w:t xml:space="preserve"> and </w:t>
+      </w:r>
+      <w:r>
+        <w:rPr>
+          <w:rFonts w:ascii="Courier New" w:eastAsia="Times New Roman" w:hAnsi="Courier New" w:cs="Courier New"/>
+          <w:color w:val="24292E"/>
+          <w:bdr w:val="none" w:sz="0" w:space="0" w:color="auto" w:frame="1"/>
+          <w:lang w:val="en-US" w:eastAsia="it-IT"/>
+        </w:rPr>
+        <w:t>self.attributes -&gt; forAll (a1 | self.attributes -&gt; forAll (a2 |</w:t>
       </w:r>
       <w:r>
         <w:rPr>
@@ -8493,6 +8637,16 @@
           <w:lang w:val="en-US" w:eastAsia="it-IT"/>
         </w:rPr>
       </w:pPr>
+    </w:p>
+    <w:p>
+      <w:pPr>
+        <w:jc w:val="both"/>
+        <w:rPr>
+          <w:rFonts w:asciiTheme="majorHAnsi" w:eastAsia="Times New Roman" w:hAnsiTheme="majorHAnsi" w:cs="Times New Roman"/>
+          <w:color w:val="24292E"/>
+          <w:lang w:val="en-US" w:eastAsia="it-IT"/>
+        </w:rPr>
+      </w:pPr>
       <w:r>
         <w:rPr>
           <w:rFonts w:asciiTheme="majorHAnsi" w:eastAsia="Times New Roman" w:hAnsiTheme="majorHAnsi" w:cs="Times New Roman"/>
@@ -8988,6 +9142,7 @@
           <w:bdr w:val="none" w:sz="0" w:space="0" w:color="auto" w:frame="1"/>
           <w:lang w:val="en-US" w:eastAsia="it-IT"/>
         </w:rPr>
+        <w:lastRenderedPageBreak/>
         <w:t xml:space="preserve">        </w:t>
       </w:r>
       <w:r>
@@ -9212,6 +9367,16 @@
           <w:lang w:val="en-US" w:eastAsia="it-IT"/>
         </w:rPr>
       </w:pPr>
+    </w:p>
+    <w:p>
+      <w:pPr>
+        <w:jc w:val="both"/>
+        <w:rPr>
+          <w:rFonts w:asciiTheme="majorHAnsi" w:eastAsia="Times New Roman" w:hAnsiTheme="majorHAnsi" w:cs="Times New Roman"/>
+          <w:color w:val="24292E"/>
+          <w:lang w:val="en-US" w:eastAsia="it-IT"/>
+        </w:rPr>
+      </w:pPr>
       <w:r>
         <w:rPr>
           <w:rFonts w:asciiTheme="majorHAnsi" w:eastAsia="Times New Roman" w:hAnsiTheme="majorHAnsi" w:cs="Times New Roman"/>
@@ -9258,7 +9423,6 @@
           <w:bdr w:val="none" w:sz="0" w:space="0" w:color="auto" w:frame="1"/>
           <w:lang w:val="en-US" w:eastAsia="it-IT"/>
         </w:rPr>
-        <w:lastRenderedPageBreak/>
         <w:t>context AnalysisTask {</w:t>
       </w:r>
     </w:p>
@@ -9830,6 +9994,16 @@
           <w:lang w:val="en-US" w:eastAsia="it-IT"/>
         </w:rPr>
       </w:pPr>
+    </w:p>
+    <w:p>
+      <w:pPr>
+        <w:jc w:val="both"/>
+        <w:rPr>
+          <w:rFonts w:asciiTheme="majorHAnsi" w:eastAsia="Times New Roman" w:hAnsiTheme="majorHAnsi" w:cs="Times New Roman"/>
+          <w:color w:val="24292E"/>
+          <w:lang w:val="en-US" w:eastAsia="it-IT"/>
+        </w:rPr>
+      </w:pPr>
       <w:r>
         <w:rPr>
           <w:rFonts w:asciiTheme="majorHAnsi" w:eastAsia="Times New Roman" w:hAnsiTheme="majorHAnsi" w:cs="Times New Roman"/>
@@ -9864,6 +10038,7 @@
     <w:p>
       <w:pPr>
         <w:pStyle w:val="Titolo"/>
+        <w:jc w:val="both"/>
         <w:rPr>
           <w:lang w:val="en-US"/>
         </w:rPr>
@@ -9879,6 +10054,7 @@
     <w:p>
       <w:pPr>
         <w:pStyle w:val="Titolo1"/>
+        <w:jc w:val="both"/>
         <w:rPr>
           <w:lang w:val="en-US"/>
         </w:rPr>
@@ -9893,6 +10069,7 @@
     <w:p>
       <w:pPr>
         <w:pStyle w:val="Titolo2"/>
+        <w:jc w:val="both"/>
         <w:rPr>
           <w:lang w:val="en-US"/>
         </w:rPr>
@@ -9906,23 +10083,34 @@
     </w:p>
     <w:p>
       <w:pPr>
-        <w:rPr>
-          <w:rFonts w:asciiTheme="majorHAnsi" w:hAnsiTheme="majorHAnsi"/>
-          <w:lang w:val="en-US"/>
-        </w:rPr>
-      </w:pPr>
-      <w:r>
-        <w:rPr>
-          <w:rFonts w:asciiTheme="majorHAnsi" w:hAnsiTheme="majorHAnsi"/>
-          <w:lang w:val="en-US"/>
-        </w:rPr>
-        <w:t xml:space="preserve">We created a modeling workbench with </w:t>
+        <w:jc w:val="both"/>
+        <w:rPr>
+          <w:rFonts w:asciiTheme="majorHAnsi" w:hAnsiTheme="majorHAnsi"/>
+          <w:lang w:val="en-US"/>
+        </w:rPr>
+      </w:pPr>
+      <w:r>
+        <w:rPr>
+          <w:rFonts w:asciiTheme="majorHAnsi" w:hAnsiTheme="majorHAnsi"/>
+          <w:lang w:val="en-US"/>
+        </w:rPr>
+        <w:t>We created a modeling workbench</w:t>
+      </w:r>
+      <w:r>
+        <w:rPr>
+          <w:rFonts w:asciiTheme="majorHAnsi" w:hAnsiTheme="majorHAnsi"/>
+          <w:color w:val="000000" w:themeColor="text1"/>
+          <w:lang w:val="en-US"/>
+        </w:rPr>
+        <w:t xml:space="preserve"> with </w:t>
       </w:r>
       <w:hyperlink r:id="rId10" w:history="1">
         <w:r>
           <w:rPr>
             <w:rStyle w:val="Collegamentoipertestuale"/>
             <w:rFonts w:asciiTheme="majorHAnsi" w:hAnsiTheme="majorHAnsi"/>
+            <w:color w:val="000000" w:themeColor="text1"/>
+            <w:u w:val="none"/>
             <w:lang w:val="en-US"/>
           </w:rPr>
           <w:t>Eclipse Sirius</w:t>
@@ -9931,13 +10119,22 @@
       <w:r>
         <w:rPr>
           <w:rFonts w:asciiTheme="majorHAnsi" w:hAnsiTheme="majorHAnsi"/>
-          <w:lang w:val="en-US"/>
-        </w:rPr>
-        <w:t>. This diagram editor allows users to visualize and edit a pipeline with its elements and their relationships.</w:t>
-      </w:r>
-    </w:p>
-    <w:p>
-      <w:pPr>
+          <w:color w:val="000000" w:themeColor="text1"/>
+          <w:lang w:val="en-US"/>
+        </w:rPr>
+        <w:t>. Thi</w:t>
+      </w:r>
+      <w:r>
+        <w:rPr>
+          <w:rFonts w:asciiTheme="majorHAnsi" w:hAnsiTheme="majorHAnsi"/>
+          <w:lang w:val="en-US"/>
+        </w:rPr>
+        <w:t>s diagram editor allows users to visualize and edit a pipeline with its elements and their relationships.</w:t>
+      </w:r>
+    </w:p>
+    <w:p>
+      <w:pPr>
+        <w:jc w:val="both"/>
         <w:rPr>
           <w:rFonts w:asciiTheme="majorHAnsi" w:hAnsiTheme="majorHAnsi"/>
           <w:lang w:val="en-US"/>
@@ -10019,6 +10216,7 @@
     </w:p>
     <w:p>
       <w:pPr>
+        <w:jc w:val="both"/>
         <w:rPr>
           <w:rFonts w:asciiTheme="majorHAnsi" w:hAnsiTheme="majorHAnsi"/>
           <w:lang w:val="en-US"/>
@@ -10176,6 +10374,7 @@
     </w:p>
     <w:p>
       <w:pPr>
+        <w:jc w:val="both"/>
         <w:rPr>
           <w:rFonts w:asciiTheme="majorHAnsi" w:hAnsiTheme="majorHAnsi"/>
           <w:lang w:val="en-US"/>
@@ -10232,6 +10431,7 @@
     </w:p>
     <w:p>
       <w:pPr>
+        <w:jc w:val="both"/>
         <w:rPr>
           <w:rFonts w:asciiTheme="majorHAnsi" w:hAnsiTheme="majorHAnsi"/>
           <w:lang w:val="en-US"/>
@@ -10298,6 +10498,7 @@
           <w:ilvl w:val="0"/>
           <w:numId w:val="30"/>
         </w:numPr>
+        <w:jc w:val="both"/>
         <w:rPr>
           <w:rFonts w:asciiTheme="majorHAnsi" w:hAnsiTheme="majorHAnsi"/>
         </w:rPr>
@@ -10316,6 +10517,7 @@
           <w:ilvl w:val="0"/>
           <w:numId w:val="30"/>
         </w:numPr>
+        <w:jc w:val="both"/>
         <w:rPr>
           <w:rFonts w:asciiTheme="majorHAnsi" w:hAnsiTheme="majorHAnsi"/>
         </w:rPr>
@@ -10334,6 +10536,7 @@
           <w:ilvl w:val="0"/>
           <w:numId w:val="30"/>
         </w:numPr>
+        <w:jc w:val="both"/>
         <w:rPr>
           <w:rFonts w:asciiTheme="majorHAnsi" w:hAnsiTheme="majorHAnsi"/>
         </w:rPr>
@@ -10352,6 +10555,7 @@
           <w:ilvl w:val="0"/>
           <w:numId w:val="30"/>
         </w:numPr>
+        <w:jc w:val="both"/>
         <w:rPr>
           <w:rFonts w:asciiTheme="majorHAnsi" w:hAnsiTheme="majorHAnsi"/>
         </w:rPr>
@@ -10370,6 +10574,7 @@
           <w:ilvl w:val="0"/>
           <w:numId w:val="30"/>
         </w:numPr>
+        <w:jc w:val="both"/>
         <w:rPr>
           <w:rFonts w:asciiTheme="majorHAnsi" w:hAnsiTheme="majorHAnsi"/>
         </w:rPr>
@@ -10388,6 +10593,7 @@
           <w:ilvl w:val="0"/>
           <w:numId w:val="30"/>
         </w:numPr>
+        <w:jc w:val="both"/>
         <w:rPr>
           <w:rFonts w:asciiTheme="majorHAnsi" w:hAnsiTheme="majorHAnsi"/>
         </w:rPr>
@@ -10406,6 +10612,7 @@
           <w:ilvl w:val="0"/>
           <w:numId w:val="30"/>
         </w:numPr>
+        <w:jc w:val="both"/>
         <w:rPr>
           <w:rFonts w:asciiTheme="majorHAnsi" w:hAnsiTheme="majorHAnsi"/>
         </w:rPr>
@@ -10419,6 +10626,7 @@
     </w:p>
     <w:p>
       <w:pPr>
+        <w:jc w:val="both"/>
         <w:rPr>
           <w:rFonts w:asciiTheme="majorHAnsi" w:hAnsiTheme="majorHAnsi"/>
           <w:lang w:val="en-US"/>
@@ -10474,6 +10682,7 @@
     </w:p>
     <w:p>
       <w:pPr>
+        <w:jc w:val="both"/>
         <w:rPr>
           <w:rFonts w:asciiTheme="majorHAnsi" w:hAnsiTheme="majorHAnsi"/>
           <w:lang w:val="en-US"/>
@@ -10510,6 +10719,7 @@
           <w:ilvl w:val="0"/>
           <w:numId w:val="31"/>
         </w:numPr>
+        <w:jc w:val="both"/>
         <w:rPr>
           <w:rFonts w:asciiTheme="majorHAnsi" w:hAnsiTheme="majorHAnsi"/>
         </w:rPr>
@@ -10528,6 +10738,7 @@
           <w:ilvl w:val="0"/>
           <w:numId w:val="31"/>
         </w:numPr>
+        <w:jc w:val="both"/>
         <w:rPr>
           <w:rFonts w:asciiTheme="majorHAnsi" w:hAnsiTheme="majorHAnsi"/>
         </w:rPr>
@@ -10546,6 +10757,7 @@
           <w:ilvl w:val="0"/>
           <w:numId w:val="31"/>
         </w:numPr>
+        <w:jc w:val="both"/>
         <w:rPr>
           <w:rFonts w:asciiTheme="majorHAnsi" w:hAnsiTheme="majorHAnsi"/>
         </w:rPr>
@@ -10564,6 +10776,7 @@
           <w:ilvl w:val="0"/>
           <w:numId w:val="31"/>
         </w:numPr>
+        <w:jc w:val="both"/>
         <w:rPr>
           <w:rFonts w:asciiTheme="majorHAnsi" w:hAnsiTheme="majorHAnsi"/>
         </w:rPr>
@@ -10582,6 +10795,7 @@
           <w:ilvl w:val="0"/>
           <w:numId w:val="31"/>
         </w:numPr>
+        <w:jc w:val="both"/>
         <w:rPr>
           <w:rFonts w:asciiTheme="majorHAnsi" w:hAnsiTheme="majorHAnsi"/>
         </w:rPr>
@@ -10600,6 +10814,7 @@
           <w:ilvl w:val="0"/>
           <w:numId w:val="31"/>
         </w:numPr>
+        <w:jc w:val="both"/>
         <w:rPr>
           <w:rFonts w:asciiTheme="majorHAnsi" w:hAnsiTheme="majorHAnsi"/>
         </w:rPr>
@@ -10618,6 +10833,7 @@
           <w:ilvl w:val="0"/>
           <w:numId w:val="31"/>
         </w:numPr>
+        <w:jc w:val="both"/>
         <w:rPr>
           <w:rFonts w:asciiTheme="majorHAnsi" w:hAnsiTheme="majorHAnsi"/>
         </w:rPr>
@@ -10636,6 +10852,7 @@
           <w:ilvl w:val="0"/>
           <w:numId w:val="31"/>
         </w:numPr>
+        <w:jc w:val="both"/>
         <w:rPr>
           <w:rFonts w:asciiTheme="majorHAnsi" w:hAnsiTheme="majorHAnsi"/>
         </w:rPr>
@@ -10654,6 +10871,7 @@
           <w:ilvl w:val="0"/>
           <w:numId w:val="31"/>
         </w:numPr>
+        <w:jc w:val="both"/>
         <w:rPr>
           <w:rFonts w:asciiTheme="majorHAnsi" w:hAnsiTheme="majorHAnsi"/>
         </w:rPr>
@@ -10672,6 +10890,7 @@
           <w:ilvl w:val="0"/>
           <w:numId w:val="31"/>
         </w:numPr>
+        <w:jc w:val="both"/>
         <w:rPr>
           <w:rFonts w:asciiTheme="majorHAnsi" w:hAnsiTheme="majorHAnsi"/>
         </w:rPr>
@@ -10691,6 +10910,7 @@
           <w:ilvl w:val="0"/>
           <w:numId w:val="31"/>
         </w:numPr>
+        <w:jc w:val="both"/>
         <w:rPr>
           <w:rFonts w:asciiTheme="majorHAnsi" w:hAnsiTheme="majorHAnsi"/>
         </w:rPr>
@@ -10704,6 +10924,7 @@
     </w:p>
     <w:p>
       <w:pPr>
+        <w:jc w:val="both"/>
         <w:rPr>
           <w:rFonts w:asciiTheme="majorHAnsi" w:hAnsiTheme="majorHAnsi"/>
           <w:lang w:val="en-US"/>
@@ -10768,6 +10989,7 @@
     <w:p>
       <w:pPr>
         <w:pStyle w:val="Titolo3"/>
+        <w:jc w:val="both"/>
         <w:rPr>
           <w:sz w:val="21"/>
           <w:szCs w:val="21"/>
@@ -10783,6 +11005,7 @@
     </w:p>
     <w:p>
       <w:pPr>
+        <w:jc w:val="both"/>
         <w:rPr>
           <w:rFonts w:asciiTheme="majorHAnsi" w:hAnsiTheme="majorHAnsi"/>
           <w:lang w:val="en-US"/>
@@ -10938,6 +11161,7 @@
     </w:p>
     <w:p>
       <w:pPr>
+        <w:jc w:val="both"/>
         <w:rPr>
           <w:rFonts w:asciiTheme="majorHAnsi" w:hAnsiTheme="majorHAnsi"/>
           <w:lang w:val="en-US"/>
@@ -11092,14 +11316,29 @@
           <w:rFonts w:asciiTheme="majorHAnsi" w:hAnsiTheme="majorHAnsi"/>
           <w:lang w:val="en-US"/>
         </w:rPr>
-        <w:t>. We specified the type of the new instance and how it will be attached to the context.</w:t>
-      </w:r>
-      <w:r>
-        <w:rPr>
-          <w:rFonts w:asciiTheme="majorHAnsi" w:hAnsiTheme="majorHAnsi"/>
-          <w:lang w:val="en-US"/>
-        </w:rPr>
-        <w:br/>
+        <w:t>. We specified the type of the new instance and how it will be attac</w:t>
+      </w:r>
+      <w:r>
+        <w:rPr>
+          <w:rFonts w:asciiTheme="majorHAnsi" w:hAnsiTheme="majorHAnsi"/>
+          <w:lang w:val="en-US"/>
+        </w:rPr>
+        <w:t xml:space="preserve">hed to the context. </w:t>
+      </w:r>
+    </w:p>
+    <w:p>
+      <w:pPr>
+        <w:jc w:val="both"/>
+        <w:rPr>
+          <w:rFonts w:asciiTheme="majorHAnsi" w:hAnsiTheme="majorHAnsi"/>
+          <w:lang w:val="en-US"/>
+        </w:rPr>
+      </w:pPr>
+      <w:r>
+        <w:rPr>
+          <w:rFonts w:asciiTheme="majorHAnsi" w:hAnsiTheme="majorHAnsi"/>
+          <w:lang w:val="en-US"/>
+        </w:rPr>
         <w:t xml:space="preserve">We copied, pasted and adapted this tool to provide a </w:t>
       </w:r>
       <w:r>
@@ -11121,6 +11360,7 @@
     </w:p>
     <w:p>
       <w:pPr>
+        <w:jc w:val="both"/>
         <w:rPr>
           <w:rFonts w:asciiTheme="majorHAnsi" w:hAnsiTheme="majorHAnsi"/>
           <w:lang w:val="en-US"/>
@@ -11331,6 +11571,7 @@
           <w:ilvl w:val="0"/>
           <w:numId w:val="29"/>
         </w:numPr>
+        <w:jc w:val="both"/>
         <w:rPr>
           <w:rFonts w:asciiTheme="majorHAnsi" w:hAnsiTheme="majorHAnsi"/>
         </w:rPr>
@@ -11368,6 +11609,7 @@
           <w:ilvl w:val="0"/>
           <w:numId w:val="29"/>
         </w:numPr>
+        <w:jc w:val="both"/>
         <w:rPr>
           <w:rFonts w:asciiTheme="majorHAnsi" w:hAnsiTheme="majorHAnsi"/>
         </w:rPr>
@@ -11400,6 +11642,7 @@
     </w:p>
     <w:p>
       <w:pPr>
+        <w:jc w:val="both"/>
         <w:rPr>
           <w:rFonts w:asciiTheme="majorHAnsi" w:hAnsiTheme="majorHAnsi"/>
           <w:lang w:val="en-US"/>
@@ -11445,6 +11688,7 @@
     </w:p>
     <w:p>
       <w:pPr>
+        <w:jc w:val="both"/>
         <w:rPr>
           <w:rFonts w:asciiTheme="majorHAnsi" w:hAnsiTheme="majorHAnsi"/>
           <w:lang w:val="en-US"/>
@@ -11672,6 +11916,7 @@
     </w:p>
     <w:p>
       <w:pPr>
+        <w:jc w:val="both"/>
         <w:rPr>
           <w:rFonts w:asciiTheme="majorHAnsi" w:hAnsiTheme="majorHAnsi"/>
           <w:lang w:val="en-US"/>
@@ -11920,8 +12165,6 @@
         </w:rPr>
         <w:t>tool for all the relationships.</w:t>
       </w:r>
-      <w:bookmarkStart w:id="0" w:name="_GoBack"/>
-      <w:bookmarkEnd w:id="0"/>
       <w:r>
         <w:rPr>
           <w:lang w:val="en-US"/>
@@ -11932,6 +12175,7 @@
     <w:p>
       <w:pPr>
         <w:pStyle w:val="Titolo"/>
+        <w:jc w:val="both"/>
         <w:rPr>
           <w:lang w:val="en-US"/>
         </w:rPr>
@@ -11947,6 +12191,7 @@
     <w:p>
       <w:pPr>
         <w:pStyle w:val="Titolo1"/>
+        <w:jc w:val="both"/>
         <w:rPr>
           <w:lang w:val="en-US"/>
         </w:rPr>
@@ -11960,6 +12205,7 @@
     </w:p>
     <w:p>
       <w:pPr>
+        <w:jc w:val="both"/>
         <w:rPr>
           <w:rFonts w:asciiTheme="majorHAnsi" w:eastAsia="Times New Roman" w:hAnsiTheme="majorHAnsi" w:cs="Times New Roman"/>
           <w:color w:val="24292E"/>
@@ -11977,6 +12223,7 @@
     </w:p>
     <w:p>
       <w:pPr>
+        <w:jc w:val="both"/>
         <w:rPr>
           <w:rFonts w:asciiTheme="majorHAnsi" w:eastAsia="Times New Roman" w:hAnsiTheme="majorHAnsi" w:cs="Times New Roman"/>
           <w:color w:val="24292E"/>
@@ -12035,6 +12282,7 @@
           <w:ilvl w:val="0"/>
           <w:numId w:val="26"/>
         </w:numPr>
+        <w:jc w:val="both"/>
         <w:rPr>
           <w:rFonts w:asciiTheme="majorHAnsi" w:eastAsia="Times New Roman" w:hAnsiTheme="majorHAnsi" w:cs="Times New Roman"/>
           <w:color w:val="24292E"/>
@@ -12067,6 +12315,7 @@
           <w:ilvl w:val="0"/>
           <w:numId w:val="26"/>
         </w:numPr>
+        <w:jc w:val="both"/>
         <w:rPr>
           <w:rFonts w:asciiTheme="majorHAnsi" w:eastAsia="Times New Roman" w:hAnsiTheme="majorHAnsi" w:cs="Times New Roman"/>
           <w:color w:val="24292E"/>
@@ -12099,6 +12348,7 @@
           <w:ilvl w:val="0"/>
           <w:numId w:val="26"/>
         </w:numPr>
+        <w:jc w:val="both"/>
         <w:rPr>
           <w:rFonts w:asciiTheme="majorHAnsi" w:eastAsia="Times New Roman" w:hAnsiTheme="majorHAnsi" w:cs="Times New Roman"/>
           <w:color w:val="24292E"/>
@@ -12131,6 +12381,7 @@
           <w:ilvl w:val="0"/>
           <w:numId w:val="26"/>
         </w:numPr>
+        <w:jc w:val="both"/>
         <w:rPr>
           <w:rFonts w:asciiTheme="majorHAnsi" w:eastAsia="Times New Roman" w:hAnsiTheme="majorHAnsi" w:cs="Times New Roman"/>
           <w:color w:val="24292E"/>
@@ -12163,6 +12414,7 @@
           <w:ilvl w:val="0"/>
           <w:numId w:val="26"/>
         </w:numPr>
+        <w:jc w:val="both"/>
         <w:rPr>
           <w:rFonts w:asciiTheme="majorHAnsi" w:eastAsia="Times New Roman" w:hAnsiTheme="majorHAnsi" w:cs="Times New Roman"/>
           <w:color w:val="24292E"/>
@@ -12195,6 +12447,7 @@
           <w:ilvl w:val="0"/>
           <w:numId w:val="26"/>
         </w:numPr>
+        <w:jc w:val="both"/>
         <w:rPr>
           <w:rFonts w:asciiTheme="majorHAnsi" w:eastAsia="Times New Roman" w:hAnsiTheme="majorHAnsi" w:cs="Times New Roman"/>
           <w:color w:val="24292E"/>
@@ -12222,6 +12475,7 @@
     </w:p>
     <w:p>
       <w:pPr>
+        <w:jc w:val="both"/>
         <w:rPr>
           <w:rFonts w:asciiTheme="majorHAnsi" w:eastAsia="Times New Roman" w:hAnsiTheme="majorHAnsi" w:cs="Times New Roman"/>
           <w:color w:val="24292E"/>
@@ -12347,6 +12601,7 @@
     </w:p>
     <w:p>
       <w:pPr>
+        <w:jc w:val="both"/>
         <w:rPr>
           <w:rFonts w:asciiTheme="majorHAnsi" w:eastAsia="Times New Roman" w:hAnsiTheme="majorHAnsi" w:cs="Times New Roman"/>
           <w:color w:val="24292E"/>
@@ -12400,6 +12655,7 @@
     </w:p>
     <w:p>
       <w:pPr>
+        <w:jc w:val="both"/>
         <w:rPr>
           <w:rFonts w:asciiTheme="majorHAnsi" w:eastAsia="Times New Roman" w:hAnsiTheme="majorHAnsi" w:cs="Times New Roman"/>
           <w:color w:val="24292E"/>
@@ -12458,6 +12714,7 @@
           <w:ilvl w:val="0"/>
           <w:numId w:val="27"/>
         </w:numPr>
+        <w:jc w:val="both"/>
         <w:rPr>
           <w:rFonts w:asciiTheme="majorHAnsi" w:eastAsia="Times New Roman" w:hAnsiTheme="majorHAnsi" w:cs="Times New Roman"/>
           <w:color w:val="24292E"/>
@@ -12498,6 +12755,7 @@
           <w:ilvl w:val="0"/>
           <w:numId w:val="27"/>
         </w:numPr>
+        <w:jc w:val="both"/>
         <w:rPr>
           <w:rFonts w:asciiTheme="majorHAnsi" w:eastAsia="Times New Roman" w:hAnsiTheme="majorHAnsi" w:cs="Times New Roman"/>
           <w:color w:val="24292E"/>
@@ -12574,6 +12832,7 @@
           <w:ilvl w:val="0"/>
           <w:numId w:val="27"/>
         </w:numPr>
+        <w:jc w:val="both"/>
         <w:rPr>
           <w:rFonts w:asciiTheme="majorHAnsi" w:eastAsia="Times New Roman" w:hAnsiTheme="majorHAnsi" w:cs="Times New Roman"/>
           <w:color w:val="24292E"/>
@@ -12609,6 +12868,7 @@
     </w:p>
     <w:p>
       <w:pPr>
+        <w:jc w:val="both"/>
         <w:rPr>
           <w:rFonts w:asciiTheme="majorHAnsi" w:eastAsia="Times New Roman" w:hAnsiTheme="majorHAnsi" w:cs="Times New Roman"/>
           <w:color w:val="24292E"/>
@@ -12697,6 +12957,7 @@
     </w:p>
     <w:p>
       <w:pPr>
+        <w:jc w:val="both"/>
         <w:rPr>
           <w:rFonts w:asciiTheme="majorHAnsi" w:eastAsia="Times New Roman" w:hAnsiTheme="majorHAnsi" w:cs="Times New Roman"/>
           <w:color w:val="24292E"/>
@@ -12827,6 +13088,7 @@
           <w:ilvl w:val="0"/>
           <w:numId w:val="28"/>
         </w:numPr>
+        <w:jc w:val="both"/>
         <w:rPr>
           <w:rFonts w:asciiTheme="majorHAnsi" w:eastAsia="Times New Roman" w:hAnsiTheme="majorHAnsi" w:cs="Times New Roman"/>
           <w:color w:val="24292E"/>
@@ -12859,6 +13121,7 @@
           <w:ilvl w:val="0"/>
           <w:numId w:val="28"/>
         </w:numPr>
+        <w:jc w:val="both"/>
         <w:rPr>
           <w:rFonts w:asciiTheme="majorHAnsi" w:eastAsia="Times New Roman" w:hAnsiTheme="majorHAnsi" w:cs="Times New Roman"/>
           <w:color w:val="24292E"/>
@@ -12891,6 +13154,7 @@
           <w:ilvl w:val="0"/>
           <w:numId w:val="28"/>
         </w:numPr>
+        <w:jc w:val="both"/>
         <w:rPr>
           <w:rFonts w:asciiTheme="majorHAnsi" w:eastAsia="Times New Roman" w:hAnsiTheme="majorHAnsi" w:cs="Times New Roman"/>
           <w:color w:val="24292E"/>
@@ -12941,6 +13205,7 @@
           <w:ilvl w:val="0"/>
           <w:numId w:val="28"/>
         </w:numPr>
+        <w:jc w:val="both"/>
         <w:rPr>
           <w:rFonts w:asciiTheme="majorHAnsi" w:eastAsia="Times New Roman" w:hAnsiTheme="majorHAnsi" w:cs="Times New Roman"/>
           <w:color w:val="24292E"/>
@@ -13009,6 +13274,7 @@
           <w:ilvl w:val="0"/>
           <w:numId w:val="28"/>
         </w:numPr>
+        <w:jc w:val="both"/>
         <w:rPr>
           <w:rFonts w:asciiTheme="majorHAnsi" w:eastAsia="Times New Roman" w:hAnsiTheme="majorHAnsi" w:cs="Times New Roman"/>
           <w:color w:val="24292E"/>
@@ -13108,6 +13374,7 @@
     </w:p>
     <w:p>
       <w:pPr>
+        <w:jc w:val="both"/>
         <w:rPr>
           <w:rFonts w:asciiTheme="majorHAnsi" w:eastAsia="Times New Roman" w:hAnsiTheme="majorHAnsi" w:cs="Times New Roman"/>
           <w:color w:val="24292E"/>
@@ -13198,6 +13465,7 @@
     </w:p>
     <w:p>
       <w:pPr>
+        <w:jc w:val="both"/>
         <w:rPr>
           <w:rFonts w:asciiTheme="majorHAnsi" w:eastAsia="Times New Roman" w:hAnsiTheme="majorHAnsi" w:cs="Times New Roman"/>
           <w:color w:val="24292E"/>
@@ -13207,10 +13475,10 @@
       <w:r>
         <w:rPr>
           <w:noProof/>
-          <w:lang w:val="en-US"/>
+          <w:lang w:eastAsia="it-IT"/>
         </w:rPr>
         <w:drawing>
-          <wp:anchor distT="114935" distB="114935" distL="114300" distR="114300" simplePos="0" relativeHeight="251660288" behindDoc="0" locked="0" layoutInCell="1" allowOverlap="1">
+          <wp:anchor distT="114935" distB="114935" distL="114300" distR="114300" simplePos="0" relativeHeight="251660288" behindDoc="0" locked="0" layoutInCell="1" allowOverlap="1" wp14:anchorId="4D864059" wp14:editId="325F7904">
             <wp:simplePos x="0" y="0"/>
             <wp:positionH relativeFrom="margin">
               <wp:align>center</wp:align>
@@ -13366,6 +13634,7 @@
     </w:p>
     <w:p>
       <w:pPr>
+        <w:jc w:val="both"/>
         <w:rPr>
           <w:rFonts w:asciiTheme="majorHAnsi" w:eastAsia="Times New Roman" w:hAnsiTheme="majorHAnsi" w:cs="Times New Roman"/>
           <w:color w:val="24292E"/>
@@ -13384,6 +13653,16 @@
     <w:p>
       <w:pPr>
         <w:pStyle w:val="Titolo1"/>
+        <w:jc w:val="both"/>
+        <w:rPr>
+          <w:lang w:val="en-US"/>
+        </w:rPr>
+      </w:pPr>
+    </w:p>
+    <w:p>
+      <w:pPr>
+        <w:pStyle w:val="Titolo1"/>
+        <w:jc w:val="both"/>
         <w:rPr>
           <w:lang w:val="en-US"/>
         </w:rPr>
@@ -13397,6 +13676,7 @@
     </w:p>
     <w:p>
       <w:pPr>
+        <w:jc w:val="both"/>
         <w:rPr>
           <w:rFonts w:asciiTheme="majorHAnsi" w:eastAsia="Times New Roman" w:hAnsiTheme="majorHAnsi" w:cs="Times New Roman"/>
           <w:color w:val="24292E"/>
@@ -13450,6 +13730,7 @@
     </w:p>
     <w:p>
       <w:pPr>
+        <w:jc w:val="both"/>
         <w:rPr>
           <w:rFonts w:asciiTheme="majorHAnsi" w:eastAsia="Times New Roman" w:hAnsiTheme="majorHAnsi" w:cs="Times New Roman"/>
           <w:color w:val="24292E"/>
@@ -13490,6 +13771,7 @@
           <w:ilvl w:val="0"/>
           <w:numId w:val="25"/>
         </w:numPr>
+        <w:jc w:val="both"/>
         <w:rPr>
           <w:rFonts w:asciiTheme="majorHAnsi" w:eastAsia="Times New Roman" w:hAnsiTheme="majorHAnsi" w:cs="Times New Roman"/>
           <w:color w:val="24292E"/>
@@ -13512,6 +13794,7 @@
           <w:ilvl w:val="1"/>
           <w:numId w:val="25"/>
         </w:numPr>
+        <w:jc w:val="both"/>
         <w:rPr>
           <w:rFonts w:asciiTheme="majorHAnsi" w:eastAsia="Times New Roman" w:hAnsiTheme="majorHAnsi" w:cs="Times New Roman"/>
           <w:color w:val="24292E"/>
@@ -13562,6 +13845,7 @@
           <w:ilvl w:val="1"/>
           <w:numId w:val="25"/>
         </w:numPr>
+        <w:jc w:val="both"/>
         <w:rPr>
           <w:rFonts w:asciiTheme="majorHAnsi" w:eastAsia="Times New Roman" w:hAnsiTheme="majorHAnsi" w:cs="Times New Roman"/>
           <w:color w:val="24292E"/>
@@ -13594,6 +13878,7 @@
           <w:ilvl w:val="1"/>
           <w:numId w:val="25"/>
         </w:numPr>
+        <w:jc w:val="both"/>
         <w:rPr>
           <w:rFonts w:asciiTheme="majorHAnsi" w:eastAsia="Times New Roman" w:hAnsiTheme="majorHAnsi" w:cs="Times New Roman"/>
           <w:color w:val="24292E"/>
@@ -13626,6 +13911,7 @@
           <w:ilvl w:val="0"/>
           <w:numId w:val="25"/>
         </w:numPr>
+        <w:jc w:val="both"/>
         <w:rPr>
           <w:rFonts w:asciiTheme="majorHAnsi" w:eastAsia="Times New Roman" w:hAnsiTheme="majorHAnsi" w:cs="Times New Roman"/>
           <w:color w:val="24292E"/>
@@ -13648,6 +13934,7 @@
           <w:ilvl w:val="1"/>
           <w:numId w:val="25"/>
         </w:numPr>
+        <w:jc w:val="both"/>
         <w:rPr>
           <w:rFonts w:asciiTheme="majorHAnsi" w:eastAsia="Times New Roman" w:hAnsiTheme="majorHAnsi" w:cs="Times New Roman"/>
           <w:color w:val="24292E"/>
@@ -13688,6 +13975,7 @@
           <w:ilvl w:val="0"/>
           <w:numId w:val="25"/>
         </w:numPr>
+        <w:jc w:val="both"/>
         <w:rPr>
           <w:rFonts w:asciiTheme="majorHAnsi" w:eastAsia="Times New Roman" w:hAnsiTheme="majorHAnsi" w:cs="Times New Roman"/>
           <w:color w:val="24292E"/>
@@ -13710,6 +13998,7 @@
           <w:ilvl w:val="1"/>
           <w:numId w:val="25"/>
         </w:numPr>
+        <w:jc w:val="both"/>
         <w:rPr>
           <w:rFonts w:asciiTheme="majorHAnsi" w:eastAsia="Times New Roman" w:hAnsiTheme="majorHAnsi" w:cs="Times New Roman"/>
           <w:color w:val="24292E"/>
@@ -13742,6 +14031,7 @@
           <w:ilvl w:val="1"/>
           <w:numId w:val="25"/>
         </w:numPr>
+        <w:jc w:val="both"/>
         <w:rPr>
           <w:rFonts w:asciiTheme="majorHAnsi" w:eastAsia="Times New Roman" w:hAnsiTheme="majorHAnsi" w:cs="Times New Roman"/>
           <w:color w:val="24292E"/>
@@ -13774,6 +14064,7 @@
           <w:ilvl w:val="1"/>
           <w:numId w:val="25"/>
         </w:numPr>
+        <w:jc w:val="both"/>
         <w:rPr>
           <w:rFonts w:asciiTheme="majorHAnsi" w:eastAsia="Times New Roman" w:hAnsiTheme="majorHAnsi" w:cs="Times New Roman"/>
           <w:color w:val="24292E"/>
@@ -13806,6 +14097,7 @@
           <w:ilvl w:val="1"/>
           <w:numId w:val="25"/>
         </w:numPr>
+        <w:jc w:val="both"/>
         <w:rPr>
           <w:rFonts w:asciiTheme="majorHAnsi" w:eastAsia="Times New Roman" w:hAnsiTheme="majorHAnsi" w:cs="Times New Roman"/>
           <w:color w:val="24292E"/>
@@ -13833,6 +14125,7 @@
     </w:p>
     <w:p>
       <w:pPr>
+        <w:jc w:val="both"/>
         <w:rPr>
           <w:rFonts w:asciiTheme="majorHAnsi" w:eastAsia="Times New Roman" w:hAnsiTheme="majorHAnsi" w:cs="Times New Roman"/>
           <w:color w:val="24292E"/>
@@ -13901,13 +14194,23 @@
         </w:rPr>
         <w:t xml:space="preserve"> tasks.</w:t>
       </w:r>
-      <w:r>
-        <w:rPr>
-          <w:rFonts w:asciiTheme="majorHAnsi" w:eastAsia="Times New Roman" w:hAnsiTheme="majorHAnsi" w:cs="Times New Roman"/>
-          <w:color w:val="24292E"/>
-          <w:lang w:val="en-US" w:eastAsia="it-IT"/>
-        </w:rPr>
-        <w:br/>
+    </w:p>
+    <w:p>
+      <w:pPr>
+        <w:jc w:val="both"/>
+        <w:rPr>
+          <w:rFonts w:asciiTheme="majorHAnsi" w:eastAsia="Times New Roman" w:hAnsiTheme="majorHAnsi" w:cs="Times New Roman"/>
+          <w:color w:val="24292E"/>
+          <w:lang w:val="en-US" w:eastAsia="it-IT"/>
+        </w:rPr>
+      </w:pPr>
+      <w:r>
+        <w:rPr>
+          <w:rFonts w:asciiTheme="majorHAnsi" w:eastAsia="Times New Roman" w:hAnsiTheme="majorHAnsi" w:cs="Times New Roman"/>
+          <w:color w:val="24292E"/>
+          <w:lang w:val="en-US" w:eastAsia="it-IT"/>
+        </w:rPr>
+        <w:lastRenderedPageBreak/>
         <w:t xml:space="preserve">In the </w:t>
       </w:r>
       <w:r>
@@ -13946,26 +14249,28 @@
         </w:rPr>
         <w:t>, which join couple by couple the sources in a unique one.</w:t>
       </w:r>
-      <w:r>
-        <w:rPr>
-          <w:rFonts w:asciiTheme="majorHAnsi" w:eastAsia="Times New Roman" w:hAnsiTheme="majorHAnsi" w:cs="Times New Roman"/>
-          <w:color w:val="24292E"/>
-          <w:lang w:val="en-US" w:eastAsia="it-IT"/>
-        </w:rPr>
-        <w:br/>
-      </w:r>
-      <w:r>
-        <w:rPr>
-          <w:rFonts w:asciiTheme="majorHAnsi" w:eastAsia="Times New Roman" w:hAnsiTheme="majorHAnsi" w:cs="Times New Roman"/>
-          <w:color w:val="24292E"/>
-          <w:lang w:val="en-US" w:eastAsia="it-IT"/>
-        </w:rPr>
-        <w:lastRenderedPageBreak/>
+    </w:p>
+    <w:p>
+      <w:pPr>
+        <w:jc w:val="both"/>
+        <w:rPr>
+          <w:rFonts w:asciiTheme="majorHAnsi" w:eastAsia="Times New Roman" w:hAnsiTheme="majorHAnsi" w:cs="Times New Roman"/>
+          <w:color w:val="24292E"/>
+          <w:lang w:val="en-US" w:eastAsia="it-IT"/>
+        </w:rPr>
+      </w:pPr>
+      <w:r>
+        <w:rPr>
+          <w:rFonts w:asciiTheme="majorHAnsi" w:eastAsia="Times New Roman" w:hAnsiTheme="majorHAnsi" w:cs="Times New Roman"/>
+          <w:color w:val="24292E"/>
+          <w:lang w:val="en-US" w:eastAsia="it-IT"/>
+        </w:rPr>
         <w:t>(Since one source is a txt format, in the implementation part the user will have to complete the join part, after splitting the file in the right columns.)</w:t>
       </w:r>
     </w:p>
     <w:p>
       <w:pPr>
+        <w:jc w:val="both"/>
         <w:rPr>
           <w:rFonts w:asciiTheme="majorHAnsi" w:eastAsia="Times New Roman" w:hAnsiTheme="majorHAnsi" w:cs="Times New Roman"/>
           <w:color w:val="24292E"/>
@@ -14109,6 +14414,7 @@
     </w:p>
     <w:p>
       <w:pPr>
+        <w:jc w:val="both"/>
         <w:rPr>
           <w:rFonts w:asciiTheme="majorHAnsi" w:eastAsia="Times New Roman" w:hAnsiTheme="majorHAnsi" w:cs="Times New Roman"/>
           <w:color w:val="24292E"/>
@@ -14167,6 +14473,7 @@
           <w:ilvl w:val="0"/>
           <w:numId w:val="23"/>
         </w:numPr>
+        <w:jc w:val="both"/>
         <w:rPr>
           <w:rFonts w:asciiTheme="majorHAnsi" w:eastAsia="Times New Roman" w:hAnsiTheme="majorHAnsi" w:cs="Times New Roman"/>
           <w:color w:val="24292E"/>
@@ -14261,6 +14568,7 @@
           <w:ilvl w:val="0"/>
           <w:numId w:val="23"/>
         </w:numPr>
+        <w:jc w:val="both"/>
         <w:rPr>
           <w:rFonts w:asciiTheme="majorHAnsi" w:eastAsia="Times New Roman" w:hAnsiTheme="majorHAnsi" w:cs="Times New Roman"/>
           <w:color w:val="24292E"/>
@@ -14311,6 +14619,7 @@
           <w:ilvl w:val="0"/>
           <w:numId w:val="23"/>
         </w:numPr>
+        <w:jc w:val="both"/>
         <w:rPr>
           <w:rFonts w:asciiTheme="majorHAnsi" w:eastAsia="Times New Roman" w:hAnsiTheme="majorHAnsi" w:cs="Times New Roman"/>
           <w:color w:val="24292E"/>
@@ -14338,6 +14647,7 @@
     </w:p>
     <w:p>
       <w:pPr>
+        <w:jc w:val="both"/>
         <w:rPr>
           <w:rFonts w:asciiTheme="majorHAnsi" w:eastAsia="Times New Roman" w:hAnsiTheme="majorHAnsi" w:cs="Times New Roman"/>
           <w:color w:val="24292E"/>
@@ -14391,6 +14701,7 @@
     </w:p>
     <w:p>
       <w:pPr>
+        <w:jc w:val="both"/>
         <w:rPr>
           <w:rFonts w:asciiTheme="majorHAnsi" w:eastAsia="Times New Roman" w:hAnsiTheme="majorHAnsi" w:cs="Times New Roman"/>
           <w:color w:val="24292E"/>
@@ -14449,6 +14760,7 @@
           <w:ilvl w:val="0"/>
           <w:numId w:val="24"/>
         </w:numPr>
+        <w:jc w:val="both"/>
         <w:rPr>
           <w:rFonts w:asciiTheme="majorHAnsi" w:eastAsia="Times New Roman" w:hAnsiTheme="majorHAnsi" w:cs="Times New Roman"/>
           <w:color w:val="24292E"/>
@@ -14481,6 +14793,7 @@
           <w:ilvl w:val="0"/>
           <w:numId w:val="24"/>
         </w:numPr>
+        <w:jc w:val="both"/>
         <w:rPr>
           <w:rFonts w:asciiTheme="majorHAnsi" w:eastAsia="Times New Roman" w:hAnsiTheme="majorHAnsi" w:cs="Times New Roman"/>
           <w:color w:val="24292E"/>
@@ -14549,6 +14862,7 @@
           <w:ilvl w:val="0"/>
           <w:numId w:val="24"/>
         </w:numPr>
+        <w:jc w:val="both"/>
         <w:rPr>
           <w:rFonts w:asciiTheme="majorHAnsi" w:eastAsia="Times New Roman" w:hAnsiTheme="majorHAnsi" w:cs="Times New Roman"/>
           <w:color w:val="24292E"/>
@@ -14617,6 +14931,7 @@
           <w:ilvl w:val="0"/>
           <w:numId w:val="24"/>
         </w:numPr>
+        <w:jc w:val="both"/>
         <w:rPr>
           <w:rFonts w:asciiTheme="majorHAnsi" w:eastAsia="Times New Roman" w:hAnsiTheme="majorHAnsi" w:cs="Times New Roman"/>
           <w:color w:val="24292E"/>
@@ -14680,6 +14995,7 @@
     </w:p>
     <w:p>
       <w:pPr>
+        <w:jc w:val="both"/>
         <w:rPr>
           <w:rFonts w:asciiTheme="majorHAnsi" w:eastAsia="Times New Roman" w:hAnsiTheme="majorHAnsi" w:cs="Times New Roman"/>
           <w:color w:val="24292E"/>
@@ -14689,10 +15005,10 @@
       <w:r>
         <w:rPr>
           <w:noProof/>
-          <w:lang w:val="en-US"/>
+          <w:lang w:eastAsia="it-IT"/>
         </w:rPr>
         <w:drawing>
-          <wp:anchor distT="114935" distB="114935" distL="114300" distR="114300" simplePos="0" relativeHeight="251661312" behindDoc="0" locked="0" layoutInCell="1" allowOverlap="1">
+          <wp:anchor distT="114935" distB="114935" distL="114300" distR="114300" simplePos="0" relativeHeight="251661312" behindDoc="0" locked="0" layoutInCell="1" allowOverlap="1" wp14:anchorId="13B24A66" wp14:editId="39DCEA85">
             <wp:simplePos x="0" y="0"/>
             <wp:positionH relativeFrom="column">
               <wp:posOffset>-2540</wp:posOffset>
@@ -14812,6 +15128,7 @@
     </w:p>
     <w:p>
       <w:pPr>
+        <w:jc w:val="both"/>
         <w:rPr>
           <w:rFonts w:asciiTheme="majorHAnsi" w:eastAsia="Times New Roman" w:hAnsiTheme="majorHAnsi" w:cs="Times New Roman"/>
           <w:color w:val="24292E"/>
@@ -14826,13 +15143,6 @@
         </w:rPr>
         <w:t>Here is the diagram (arrows and links have different colors for clarity):</w:t>
       </w:r>
-    </w:p>
-    <w:p>
-      <w:pPr>
-        <w:rPr>
-          <w:lang w:val="en-US"/>
-        </w:rPr>
-      </w:pPr>
       <w:r>
         <w:rPr>
           <w:lang w:val="en-US"/>
@@ -14854,10 +15164,13 @@
         <w:lastRenderedPageBreak/>
         <w:t>Model to Text Transformations</w:t>
       </w:r>
+      <w:bookmarkStart w:id="0" w:name="_GoBack"/>
+      <w:bookmarkEnd w:id="0"/>
     </w:p>
     <w:p>
       <w:pPr>
         <w:pStyle w:val="Titolo1"/>
+        <w:jc w:val="both"/>
         <w:rPr>
           <w:lang w:val="en-US"/>
         </w:rPr>
@@ -14872,6 +15185,7 @@
     <w:p>
       <w:pPr>
         <w:pStyle w:val="Titolo2"/>
+        <w:jc w:val="both"/>
         <w:rPr>
           <w:lang w:val="en-US"/>
         </w:rPr>
@@ -14886,6 +15200,7 @@
     <w:p>
       <w:pPr>
         <w:pStyle w:val="Titolo3"/>
+        <w:jc w:val="both"/>
         <w:rPr>
           <w:lang w:val="en-US"/>
         </w:rPr>
@@ -14899,8 +15214,10 @@
     </w:p>
     <w:p>
       <w:pPr>
-        <w:rPr>
-          <w:rFonts w:asciiTheme="majorHAnsi" w:hAnsiTheme="majorHAnsi"/>
+        <w:jc w:val="both"/>
+        <w:rPr>
+          <w:rFonts w:asciiTheme="majorHAnsi" w:hAnsiTheme="majorHAnsi"/>
+          <w:color w:val="24292E"/>
           <w:lang w:val="en-US"/>
         </w:rPr>
       </w:pPr>
@@ -14951,7 +15268,7 @@
       <w:r>
         <w:rPr>
           <w:rFonts w:asciiTheme="majorHAnsi" w:hAnsiTheme="majorHAnsi"/>
-          <w:color w:val="24292E"/>
+          <w:color w:val="000000" w:themeColor="text1"/>
           <w:lang w:val="en-US"/>
         </w:rPr>
         <w:br/>
@@ -14961,7 +15278,8 @@
           <w:rPr>
             <w:rStyle w:val="Collegamentoipertestuale"/>
             <w:rFonts w:asciiTheme="majorHAnsi" w:hAnsiTheme="majorHAnsi"/>
-            <w:color w:val="0366D6"/>
+            <w:color w:val="000000" w:themeColor="text1"/>
+            <w:u w:val="none"/>
             <w:lang w:val="en-US"/>
           </w:rPr>
           <w:t>Bootstrap</w:t>
@@ -14970,10 +15288,18 @@
       <w:r>
         <w:rPr>
           <w:rFonts w:asciiTheme="majorHAnsi" w:hAnsiTheme="majorHAnsi" w:cs="Segoe UI"/>
-          <w:color w:val="24292E"/>
-          <w:lang w:val="en-US"/>
-        </w:rPr>
-        <w:t xml:space="preserve"> requires the use of the HTML5 doctype. To ensure proper rendering and touch zooming for all devices, we added the responsive viewport metatag to our </w:t>
+          <w:color w:val="000000" w:themeColor="text1"/>
+          <w:lang w:val="en-US"/>
+        </w:rPr>
+        <w:t xml:space="preserve"> r</w:t>
+      </w:r>
+      <w:r>
+        <w:rPr>
+          <w:rFonts w:asciiTheme="majorHAnsi" w:hAnsiTheme="majorHAnsi" w:cs="Segoe UI"/>
+          <w:color w:val="24292E"/>
+          <w:lang w:val="en-US"/>
+        </w:rPr>
+        <w:t xml:space="preserve">equires the use of the HTML5 doctype. To ensure proper rendering and touch zooming for all devices, we added the responsive viewport metatag to our </w:t>
       </w:r>
       <w:r>
         <w:rPr>
@@ -15000,8 +15326,17 @@
           <w:color w:val="24292E"/>
           <w:lang w:val="en-US"/>
         </w:rPr>
-        <w:br/>
-      </w:r>
+        <w:t xml:space="preserve"> </w:t>
+      </w:r>
+    </w:p>
+    <w:p>
+      <w:pPr>
+        <w:jc w:val="both"/>
+        <w:rPr>
+          <w:rFonts w:asciiTheme="majorHAnsi" w:hAnsiTheme="majorHAnsi"/>
+          <w:lang w:val="en-US"/>
+        </w:rPr>
+      </w:pPr>
       <w:r>
         <w:rPr>
           <w:rFonts w:asciiTheme="majorHAnsi" w:hAnsiTheme="majorHAnsi" w:cs="Segoe UI"/>
@@ -15016,7 +15351,7 @@
           <w:color w:val="24292E"/>
           <w:lang w:val="en-US"/>
         </w:rPr>
-        <w:br/>
+        <w:t xml:space="preserve"> </w:t>
       </w:r>
       <w:r>
         <w:rPr>
@@ -15051,7 +15386,7 @@
           <w:color w:val="24292E"/>
           <w:lang w:val="en-US"/>
         </w:rPr>
-        <w:br/>
+        <w:t xml:space="preserve"> </w:t>
       </w:r>
       <w:r>
         <w:rPr>
@@ -15086,7 +15421,7 @@
           <w:color w:val="24292E"/>
           <w:lang w:val="en-US"/>
         </w:rPr>
-        <w:br/>
+        <w:t xml:space="preserve"> </w:t>
       </w:r>
       <w:r>
         <w:rPr>
@@ -15119,6 +15454,7 @@
     <w:p>
       <w:pPr>
         <w:pStyle w:val="Titolo3"/>
+        <w:jc w:val="both"/>
         <w:rPr>
           <w:lang w:val="en-US"/>
         </w:rPr>
@@ -15132,6 +15468,7 @@
     </w:p>
     <w:p>
       <w:pPr>
+        <w:jc w:val="both"/>
         <w:rPr>
           <w:rFonts w:asciiTheme="majorHAnsi" w:hAnsiTheme="majorHAnsi"/>
           <w:lang w:val="en-US"/>
@@ -15167,6 +15504,7 @@
     <w:p>
       <w:pPr>
         <w:pStyle w:val="Titolo2"/>
+        <w:jc w:val="both"/>
         <w:rPr>
           <w:lang w:val="en-US"/>
         </w:rPr>
@@ -15180,6 +15518,7 @@
     </w:p>
     <w:p>
       <w:pPr>
+        <w:jc w:val="both"/>
         <w:rPr>
           <w:rFonts w:asciiTheme="majorHAnsi" w:hAnsiTheme="majorHAnsi" w:cs="Segoe UI"/>
           <w:color w:val="24292E"/>
@@ -15270,6 +15609,16 @@
     <w:p>
       <w:pPr>
         <w:pStyle w:val="Titolo1"/>
+        <w:jc w:val="both"/>
+        <w:rPr>
+          <w:lang w:val="en-US"/>
+        </w:rPr>
+      </w:pPr>
+    </w:p>
+    <w:p>
+      <w:pPr>
+        <w:pStyle w:val="Titolo1"/>
+        <w:jc w:val="both"/>
         <w:rPr>
           <w:rFonts w:cs="Segoe UI"/>
           <w:color w:val="24292E"/>
@@ -15281,11 +15630,10 @@
           <w:rFonts w:cs="Segoe UI"/>
           <w:noProof/>
           <w:color w:val="24292E"/>
-          <w:lang w:val="en-US"/>
-        </w:rPr>
-        <w:lastRenderedPageBreak/>
+          <w:lang w:eastAsia="it-IT"/>
+        </w:rPr>
         <w:drawing>
-          <wp:anchor distT="114935" distB="114935" distL="114300" distR="114300" simplePos="0" relativeHeight="251662336" behindDoc="0" locked="0" layoutInCell="1" allowOverlap="1">
+          <wp:anchor distT="114935" distB="114935" distL="114300" distR="114300" simplePos="0" relativeHeight="251662336" behindDoc="0" locked="0" layoutInCell="1" allowOverlap="1" wp14:anchorId="6B1DC462" wp14:editId="7003DC29">
             <wp:simplePos x="0" y="0"/>
             <wp:positionH relativeFrom="margin">
               <wp:posOffset>0</wp:posOffset>
@@ -15350,6 +15698,7 @@
     <w:p>
       <w:pPr>
         <w:pStyle w:val="Titolo2"/>
+        <w:jc w:val="both"/>
         <w:rPr>
           <w:lang w:val="en-US"/>
         </w:rPr>
@@ -15364,6 +15713,7 @@
     <w:p>
       <w:pPr>
         <w:pStyle w:val="Titolo3"/>
+        <w:jc w:val="both"/>
         <w:rPr>
           <w:lang w:val="en-US"/>
         </w:rPr>
@@ -15377,19 +15727,28 @@
     </w:p>
     <w:p>
       <w:pPr>
-        <w:rPr>
-          <w:rFonts w:asciiTheme="majorHAnsi" w:eastAsia="Times New Roman" w:hAnsiTheme="majorHAnsi" w:cs="Times New Roman"/>
-          <w:color w:val="24292E"/>
-          <w:lang w:val="en-US" w:eastAsia="it-IT"/>
-        </w:rPr>
-      </w:pPr>
-      <w:r>
-        <w:rPr>
-          <w:rFonts w:asciiTheme="majorHAnsi" w:eastAsia="Times New Roman" w:hAnsiTheme="majorHAnsi" w:cs="Times New Roman"/>
-          <w:color w:val="24292E"/>
-          <w:lang w:val="en-US" w:eastAsia="it-IT"/>
-        </w:rPr>
-        <w:t xml:space="preserve">This module will generate a </w:t>
+        <w:jc w:val="both"/>
+        <w:rPr>
+          <w:rFonts w:asciiTheme="majorHAnsi" w:eastAsia="Times New Roman" w:hAnsiTheme="majorHAnsi" w:cs="Times New Roman"/>
+          <w:color w:val="24292E"/>
+          <w:lang w:val="en-US" w:eastAsia="it-IT"/>
+        </w:rPr>
+      </w:pPr>
+      <w:r>
+        <w:rPr>
+          <w:rFonts w:asciiTheme="majorHAnsi" w:eastAsia="Times New Roman" w:hAnsiTheme="majorHAnsi" w:cs="Times New Roman"/>
+          <w:color w:val="24292E"/>
+          <w:lang w:val="en-US" w:eastAsia="it-IT"/>
+        </w:rPr>
+        <w:t>This module will generate a</w:t>
+      </w:r>
+      <w:r>
+        <w:rPr>
+          <w:rFonts w:asciiTheme="majorHAnsi" w:eastAsia="Times New Roman" w:hAnsiTheme="majorHAnsi" w:cs="Times New Roman"/>
+          <w:color w:val="24292E"/>
+          <w:lang w:val="en-US" w:eastAsia="it-IT"/>
+        </w:rPr>
+        <w:t xml:space="preserve"> </w:t>
       </w:r>
       <w:r>
         <w:rPr>
@@ -15412,6 +15771,7 @@
     </w:p>
     <w:p>
       <w:pPr>
+        <w:jc w:val="both"/>
         <w:rPr>
           <w:rFonts w:asciiTheme="majorHAnsi" w:eastAsia="Times New Roman" w:hAnsiTheme="majorHAnsi" w:cs="Times New Roman"/>
           <w:color w:val="24292E"/>
@@ -15468,6 +15828,7 @@
           <w:ilvl w:val="0"/>
           <w:numId w:val="35"/>
         </w:numPr>
+        <w:jc w:val="both"/>
         <w:rPr>
           <w:rFonts w:asciiTheme="majorHAnsi" w:eastAsia="Times New Roman" w:hAnsiTheme="majorHAnsi" w:cs="Times New Roman"/>
           <w:color w:val="24292E"/>
@@ -15500,6 +15861,7 @@
           <w:ilvl w:val="0"/>
           <w:numId w:val="35"/>
         </w:numPr>
+        <w:jc w:val="both"/>
         <w:rPr>
           <w:rFonts w:asciiTheme="majorHAnsi" w:eastAsia="Times New Roman" w:hAnsiTheme="majorHAnsi" w:cs="Times New Roman"/>
           <w:color w:val="24292E"/>
@@ -15582,6 +15944,7 @@
           <w:ilvl w:val="0"/>
           <w:numId w:val="35"/>
         </w:numPr>
+        <w:jc w:val="both"/>
         <w:rPr>
           <w:rFonts w:asciiTheme="majorHAnsi" w:eastAsia="Times New Roman" w:hAnsiTheme="majorHAnsi" w:cs="Times New Roman"/>
           <w:color w:val="24292E"/>
@@ -15679,6 +16042,7 @@
           <w:tab w:val="left" w:pos="14656"/>
         </w:tabs>
         <w:contextualSpacing/>
+        <w:jc w:val="both"/>
         <w:rPr>
           <w:rFonts w:ascii="Courier New" w:eastAsia="Times New Roman" w:hAnsi="Courier New" w:cs="Courier New"/>
           <w:color w:val="24292E"/>
@@ -15718,6 +16082,7 @@
           <w:tab w:val="left" w:pos="14656"/>
         </w:tabs>
         <w:contextualSpacing/>
+        <w:jc w:val="both"/>
         <w:rPr>
           <w:rFonts w:ascii="Courier New" w:eastAsia="Times New Roman" w:hAnsi="Courier New" w:cs="Courier New"/>
           <w:color w:val="24292E"/>
@@ -15766,6 +16131,7 @@
           <w:tab w:val="left" w:pos="14656"/>
         </w:tabs>
         <w:contextualSpacing/>
+        <w:jc w:val="both"/>
         <w:rPr>
           <w:rFonts w:ascii="Courier New" w:eastAsia="Times New Roman" w:hAnsi="Courier New" w:cs="Courier New"/>
           <w:color w:val="24292E"/>
@@ -15832,6 +16198,7 @@
           <w:tab w:val="left" w:pos="14656"/>
         </w:tabs>
         <w:contextualSpacing/>
+        <w:jc w:val="both"/>
         <w:rPr>
           <w:rFonts w:ascii="Courier New" w:eastAsia="Times New Roman" w:hAnsi="Courier New" w:cs="Courier New"/>
           <w:color w:val="24292E"/>
@@ -15898,6 +16265,7 @@
           <w:tab w:val="left" w:pos="14656"/>
         </w:tabs>
         <w:contextualSpacing/>
+        <w:jc w:val="both"/>
         <w:rPr>
           <w:rFonts w:ascii="Courier New" w:eastAsia="Times New Roman" w:hAnsi="Courier New" w:cs="Courier New"/>
           <w:color w:val="24292E"/>
@@ -15937,6 +16305,7 @@
           <w:tab w:val="left" w:pos="14656"/>
         </w:tabs>
         <w:contextualSpacing/>
+        <w:jc w:val="both"/>
         <w:rPr>
           <w:rFonts w:ascii="Courier New" w:eastAsia="Times New Roman" w:hAnsi="Courier New" w:cs="Courier New"/>
           <w:color w:val="24292E"/>
@@ -16003,6 +16372,7 @@
           <w:tab w:val="left" w:pos="14656"/>
         </w:tabs>
         <w:contextualSpacing/>
+        <w:jc w:val="both"/>
         <w:rPr>
           <w:rFonts w:ascii="Courier New" w:eastAsia="Times New Roman" w:hAnsi="Courier New" w:cs="Courier New"/>
           <w:color w:val="24292E"/>
@@ -16051,6 +16421,7 @@
           <w:tab w:val="left" w:pos="14656"/>
         </w:tabs>
         <w:contextualSpacing/>
+        <w:jc w:val="both"/>
         <w:rPr>
           <w:rFonts w:ascii="Courier New" w:eastAsia="Times New Roman" w:hAnsi="Courier New" w:cs="Courier New"/>
           <w:color w:val="24292E"/>
@@ -16065,6 +16436,7 @@
           <w:bdr w:val="none" w:sz="0" w:space="0" w:color="auto" w:frame="1"/>
           <w:lang w:eastAsia="it-IT"/>
         </w:rPr>
+        <w:lastRenderedPageBreak/>
         <w:t xml:space="preserve">    …</w:t>
       </w:r>
     </w:p>
@@ -16090,6 +16462,7 @@
           <w:tab w:val="left" w:pos="14656"/>
         </w:tabs>
         <w:contextualSpacing/>
+        <w:jc w:val="both"/>
         <w:rPr>
           <w:rFonts w:ascii="Courier New" w:eastAsia="Times New Roman" w:hAnsi="Courier New" w:cs="Courier New"/>
           <w:color w:val="24292E"/>
@@ -16138,6 +16511,7 @@
           <w:tab w:val="left" w:pos="14656"/>
         </w:tabs>
         <w:contextualSpacing/>
+        <w:jc w:val="both"/>
         <w:rPr>
           <w:rFonts w:ascii="Courier New" w:eastAsia="Times New Roman" w:hAnsi="Courier New" w:cs="Courier New"/>
           <w:color w:val="24292E"/>
@@ -16177,6 +16551,7 @@
           <w:tab w:val="left" w:pos="14656"/>
         </w:tabs>
         <w:contextualSpacing/>
+        <w:jc w:val="both"/>
         <w:rPr>
           <w:rFonts w:ascii="Courier New" w:eastAsia="Times New Roman" w:hAnsi="Courier New" w:cs="Courier New"/>
           <w:color w:val="24292E"/>
@@ -16191,7 +16566,6 @@
           <w:bdr w:val="none" w:sz="0" w:space="0" w:color="auto" w:frame="1"/>
           <w:lang w:eastAsia="it-IT"/>
         </w:rPr>
-        <w:lastRenderedPageBreak/>
         <w:t xml:space="preserve">    </w:t>
       </w:r>
       <w:r>
@@ -16225,6 +16599,7 @@
           <w:tab w:val="left" w:pos="13740"/>
           <w:tab w:val="left" w:pos="14656"/>
         </w:tabs>
+        <w:jc w:val="both"/>
         <w:rPr>
           <w:rFonts w:ascii="Courier New" w:eastAsia="Times New Roman" w:hAnsi="Courier New" w:cs="Courier New"/>
           <w:color w:val="24292E"/>
@@ -16249,6 +16624,7 @@
           <w:ilvl w:val="0"/>
           <w:numId w:val="36"/>
         </w:numPr>
+        <w:jc w:val="both"/>
         <w:rPr>
           <w:rFonts w:asciiTheme="majorHAnsi" w:eastAsia="Times New Roman" w:hAnsiTheme="majorHAnsi" w:cs="Times New Roman"/>
           <w:color w:val="24292E"/>
@@ -16328,6 +16704,7 @@
     </w:p>
     <w:p>
       <w:pPr>
+        <w:jc w:val="both"/>
         <w:rPr>
           <w:rFonts w:asciiTheme="majorHAnsi" w:eastAsia="Times New Roman" w:hAnsiTheme="majorHAnsi" w:cs="Times New Roman"/>
           <w:color w:val="24292E"/>
@@ -16393,15 +16770,24 @@
           <w:color w:val="24292E"/>
           <w:lang w:val="en-US" w:eastAsia="it-IT"/>
         </w:rPr>
-        <w:t xml:space="preserve"> file.</w:t>
-      </w:r>
-      <w:r>
-        <w:rPr>
-          <w:rFonts w:asciiTheme="majorHAnsi" w:eastAsia="Times New Roman" w:hAnsiTheme="majorHAnsi" w:cs="Times New Roman"/>
-          <w:color w:val="24292E"/>
-          <w:lang w:val="en-US" w:eastAsia="it-IT"/>
-        </w:rPr>
-        <w:br/>
+        <w:t xml:space="preserve"> file. </w:t>
+      </w:r>
+    </w:p>
+    <w:p>
+      <w:pPr>
+        <w:jc w:val="both"/>
+        <w:rPr>
+          <w:rFonts w:asciiTheme="majorHAnsi" w:eastAsia="Times New Roman" w:hAnsiTheme="majorHAnsi" w:cs="Times New Roman"/>
+          <w:color w:val="24292E"/>
+          <w:lang w:val="en-US" w:eastAsia="it-IT"/>
+        </w:rPr>
+      </w:pPr>
+      <w:r>
+        <w:rPr>
+          <w:rFonts w:asciiTheme="majorHAnsi" w:eastAsia="Times New Roman" w:hAnsiTheme="majorHAnsi" w:cs="Times New Roman"/>
+          <w:color w:val="24292E"/>
+          <w:lang w:val="en-US" w:eastAsia="it-IT"/>
+        </w:rPr>
         <w:t xml:space="preserve">If the sources are remote: if they need credentials, the user will have to manually download them (a </w:t>
       </w:r>
       <w:r>
@@ -16425,10 +16811,10 @@
     </w:p>
     <w:p>
       <w:pPr>
-        <w:rPr>
-          <w:rFonts w:ascii="Courier New" w:eastAsia="Times New Roman" w:hAnsi="Courier New" w:cs="Courier New"/>
-          <w:color w:val="24292E"/>
-          <w:bdr w:val="none" w:sz="0" w:space="0" w:color="auto" w:frame="1"/>
+        <w:jc w:val="both"/>
+        <w:rPr>
+          <w:rFonts w:asciiTheme="majorHAnsi" w:eastAsia="Times New Roman" w:hAnsiTheme="majorHAnsi" w:cs="Times New Roman"/>
+          <w:color w:val="24292E"/>
           <w:lang w:val="en-US" w:eastAsia="it-IT"/>
         </w:rPr>
       </w:pPr>
@@ -16486,15 +16872,33 @@
           <w:color w:val="24292E"/>
           <w:lang w:val="en-US" w:eastAsia="it-IT"/>
         </w:rPr>
-        <w:t>, then if the user specified a different output attribute for the integration operation, the corresponding column will be renamed.</w:t>
-      </w:r>
-      <w:r>
-        <w:rPr>
-          <w:rFonts w:asciiTheme="majorHAnsi" w:eastAsia="Times New Roman" w:hAnsiTheme="majorHAnsi" w:cs="Times New Roman"/>
-          <w:color w:val="24292E"/>
-          <w:lang w:val="en-US" w:eastAsia="it-IT"/>
-        </w:rPr>
-        <w:br/>
+        <w:t>, then if the user specified a different output attribute for the integration operation, the corres</w:t>
+      </w:r>
+      <w:r>
+        <w:rPr>
+          <w:rFonts w:asciiTheme="majorHAnsi" w:eastAsia="Times New Roman" w:hAnsiTheme="majorHAnsi" w:cs="Times New Roman"/>
+          <w:color w:val="24292E"/>
+          <w:lang w:val="en-US" w:eastAsia="it-IT"/>
+        </w:rPr>
+        <w:t>ponding column will be renamed.</w:t>
+      </w:r>
+    </w:p>
+    <w:p>
+      <w:pPr>
+        <w:jc w:val="both"/>
+        <w:rPr>
+          <w:rFonts w:ascii="Courier New" w:eastAsia="Times New Roman" w:hAnsi="Courier New" w:cs="Courier New"/>
+          <w:color w:val="24292E"/>
+          <w:bdr w:val="none" w:sz="0" w:space="0" w:color="auto" w:frame="1"/>
+          <w:lang w:val="en-US" w:eastAsia="it-IT"/>
+        </w:rPr>
+      </w:pPr>
+      <w:r>
+        <w:rPr>
+          <w:rFonts w:asciiTheme="majorHAnsi" w:eastAsia="Times New Roman" w:hAnsiTheme="majorHAnsi" w:cs="Times New Roman"/>
+          <w:color w:val="24292E"/>
+          <w:lang w:val="en-US" w:eastAsia="it-IT"/>
+        </w:rPr>
         <w:t xml:space="preserve">Example of joining 3 </w:t>
       </w:r>
       <w:r>
@@ -16535,6 +16939,7 @@
           <w:tab w:val="left" w:pos="13740"/>
           <w:tab w:val="left" w:pos="14656"/>
         </w:tabs>
+        <w:jc w:val="both"/>
         <w:rPr>
           <w:rFonts w:ascii="Courier New" w:eastAsia="Times New Roman" w:hAnsi="Courier New" w:cs="Courier New"/>
           <w:color w:val="24292E"/>
@@ -16554,6 +16959,7 @@
     </w:p>
     <w:p>
       <w:pPr>
+        <w:jc w:val="both"/>
         <w:rPr>
           <w:rFonts w:asciiTheme="majorHAnsi" w:eastAsia="Times New Roman" w:hAnsiTheme="majorHAnsi" w:cs="Times New Roman"/>
           <w:color w:val="24292E"/>
@@ -16625,6 +17031,7 @@
     </w:p>
     <w:p>
       <w:pPr>
+        <w:jc w:val="both"/>
         <w:rPr>
           <w:rFonts w:asciiTheme="majorHAnsi" w:eastAsia="Times New Roman" w:hAnsiTheme="majorHAnsi" w:cs="Times New Roman"/>
           <w:color w:val="6A737D"/>
@@ -16692,6 +17099,7 @@
     </w:p>
     <w:p>
       <w:pPr>
+        <w:jc w:val="both"/>
         <w:rPr>
           <w:rFonts w:asciiTheme="majorHAnsi" w:eastAsia="Times New Roman" w:hAnsiTheme="majorHAnsi" w:cs="Times New Roman"/>
           <w:color w:val="24292E"/>
@@ -16771,6 +17179,7 @@
     </w:p>
     <w:p>
       <w:pPr>
+        <w:jc w:val="both"/>
         <w:rPr>
           <w:rFonts w:asciiTheme="majorHAnsi" w:eastAsia="Times New Roman" w:hAnsiTheme="majorHAnsi" w:cs="Times New Roman"/>
           <w:color w:val="24292E"/>
@@ -16897,6 +17306,7 @@
     </w:p>
     <w:p>
       <w:pPr>
+        <w:jc w:val="both"/>
         <w:rPr>
           <w:rFonts w:asciiTheme="majorHAnsi" w:eastAsia="Times New Roman" w:hAnsiTheme="majorHAnsi" w:cs="Times New Roman"/>
           <w:color w:val="24292E"/>
@@ -16987,6 +17397,7 @@
           <w:ilvl w:val="0"/>
           <w:numId w:val="36"/>
         </w:numPr>
+        <w:jc w:val="both"/>
         <w:rPr>
           <w:rFonts w:asciiTheme="majorHAnsi" w:eastAsia="Times New Roman" w:hAnsiTheme="majorHAnsi" w:cs="Times New Roman"/>
           <w:color w:val="24292E"/>
@@ -17087,6 +17498,7 @@
           <w:ilvl w:val="0"/>
           <w:numId w:val="36"/>
         </w:numPr>
+        <w:jc w:val="both"/>
         <w:rPr>
           <w:rFonts w:asciiTheme="majorHAnsi" w:eastAsia="Times New Roman" w:hAnsiTheme="majorHAnsi" w:cs="Times New Roman"/>
           <w:color w:val="24292E"/>
@@ -17148,18 +17560,20 @@
     </w:p>
     <w:p>
       <w:pPr>
-        <w:rPr>
-          <w:rFonts w:asciiTheme="majorHAnsi" w:eastAsia="Times New Roman" w:hAnsiTheme="majorHAnsi" w:cs="Times New Roman"/>
-          <w:color w:val="24292E"/>
-          <w:lang w:val="en-US" w:eastAsia="it-IT"/>
-        </w:rPr>
-      </w:pPr>
-      <w:r>
-        <w:rPr>
-          <w:rFonts w:asciiTheme="majorHAnsi" w:eastAsia="Times New Roman" w:hAnsiTheme="majorHAnsi" w:cs="Times New Roman"/>
-          <w:color w:val="24292E"/>
-          <w:lang w:val="en-US" w:eastAsia="it-IT"/>
-        </w:rPr>
+        <w:jc w:val="both"/>
+        <w:rPr>
+          <w:rFonts w:asciiTheme="majorHAnsi" w:eastAsia="Times New Roman" w:hAnsiTheme="majorHAnsi" w:cs="Times New Roman"/>
+          <w:color w:val="24292E"/>
+          <w:lang w:val="en-US" w:eastAsia="it-IT"/>
+        </w:rPr>
+      </w:pPr>
+      <w:r>
+        <w:rPr>
+          <w:rFonts w:asciiTheme="majorHAnsi" w:eastAsia="Times New Roman" w:hAnsiTheme="majorHAnsi" w:cs="Times New Roman"/>
+          <w:color w:val="24292E"/>
+          <w:lang w:val="en-US" w:eastAsia="it-IT"/>
+        </w:rPr>
+        <w:lastRenderedPageBreak/>
         <w:t xml:space="preserve">For some operations (like regression), there are no output attributes generated, but we wanted to save the result anyway, so the </w:t>
       </w:r>
       <w:r>
@@ -17265,20 +17679,21 @@
     <w:p>
       <w:pPr>
         <w:pStyle w:val="Titolo3"/>
-        <w:rPr>
-          <w:lang w:val="en-US"/>
-        </w:rPr>
-      </w:pPr>
-      <w:r>
-        <w:rPr>
-          <w:lang w:val="en-US"/>
-        </w:rPr>
-        <w:lastRenderedPageBreak/>
+        <w:jc w:val="both"/>
+        <w:rPr>
+          <w:lang w:val="en-US"/>
+        </w:rPr>
+      </w:pPr>
+      <w:r>
+        <w:rPr>
+          <w:lang w:val="en-US"/>
+        </w:rPr>
         <w:t>mainModule.mtl</w:t>
       </w:r>
     </w:p>
     <w:p>
       <w:pPr>
+        <w:jc w:val="both"/>
         <w:rPr>
           <w:rFonts w:asciiTheme="majorHAnsi" w:hAnsiTheme="majorHAnsi"/>
           <w:lang w:val="en-US"/>
@@ -17314,6 +17729,7 @@
     <w:p>
       <w:pPr>
         <w:pStyle w:val="Titolo2"/>
+        <w:jc w:val="both"/>
         <w:rPr>
           <w:lang w:val="en-US"/>
         </w:rPr>
@@ -17327,6 +17743,7 @@
     </w:p>
     <w:p>
       <w:pPr>
+        <w:jc w:val="both"/>
         <w:rPr>
           <w:rFonts w:asciiTheme="majorHAnsi" w:hAnsiTheme="majorHAnsi" w:cs="Segoe UI"/>
           <w:color w:val="24292E"/>
@@ -17337,10 +17754,10 @@
         <w:rPr>
           <w:rFonts w:asciiTheme="majorHAnsi" w:hAnsiTheme="majorHAnsi"/>
           <w:noProof/>
-          <w:lang w:val="en-US"/>
+          <w:lang w:eastAsia="it-IT"/>
         </w:rPr>
         <w:drawing>
-          <wp:anchor distT="114935" distB="114935" distL="114300" distR="114300" simplePos="0" relativeHeight="251663360" behindDoc="0" locked="0" layoutInCell="1" allowOverlap="1">
+          <wp:anchor distT="114935" distB="114935" distL="114300" distR="114300" simplePos="0" relativeHeight="251663360" behindDoc="0" locked="0" layoutInCell="1" allowOverlap="1" wp14:anchorId="5F21F4C6" wp14:editId="34B82EB7">
             <wp:simplePos x="0" y="0"/>
             <wp:positionH relativeFrom="margin">
               <wp:posOffset>0</wp:posOffset>
@@ -17478,6 +17895,7 @@
     </w:p>
     <w:p>
       <w:pPr>
+        <w:jc w:val="both"/>
         <w:rPr>
           <w:rFonts w:asciiTheme="majorHAnsi" w:hAnsiTheme="majorHAnsi"/>
           <w:lang w:val="en-US"/>
@@ -17498,7 +17916,7 @@
 </file>
 
 <file path=word/endnotes.xml><?xml version="1.0" encoding="utf-8"?>
-<w:endnotes xmlns:wpc="http://schemas.microsoft.com/office/word/2010/wordprocessingCanvas" xmlns:cx="http://schemas.microsoft.com/office/drawing/2014/chartex" xmlns:cx1="http://schemas.microsoft.com/office/drawing/2015/9/8/chartex" xmlns:cx2="http://schemas.microsoft.com/office/drawing/2015/10/21/chartex" xmlns:cx3="http://schemas.microsoft.com/office/drawing/2016/5/9/chartex" xmlns:cx4="http://schemas.microsoft.com/office/drawing/2016/5/10/chartex" xmlns:cx5="http://schemas.microsoft.com/office/drawing/2016/5/11/chartex" xmlns:cx6="http://schemas.microsoft.com/office/drawing/2016/5/12/chartex" xmlns:cx7="http://schemas.microsoft.com/office/drawing/2016/5/13/chartex" xmlns:cx8="http://schemas.microsoft.com/office/drawing/2016/5/14/chartex" xmlns:mc="http://schemas.openxmlformats.org/markup-compatibility/2006" xmlns:aink="http://schemas.microsoft.com/office/drawing/2016/ink" xmlns:am3d="http://schemas.microsoft.com/office/drawing/2017/model3d" xmlns:o="urn:schemas-microsoft-com:office:office" xmlns:r="http://schemas.openxmlformats.org/officeDocument/2006/relationships" xmlns:m="http://schemas.openxmlformats.org/officeDocument/2006/math" xmlns:v="urn:schemas-microsoft-com:vml" xmlns:wp14="http://schemas.microsoft.com/office/word/2010/wordprocessingDrawing" xmlns:wp="http://schemas.openxmlformats.org/drawingml/2006/wordprocessingDrawing" xmlns:w10="urn:schemas-microsoft-com:office:word" xmlns:w="http://schemas.openxmlformats.org/wordprocessingml/2006/main" xmlns:w14="http://schemas.microsoft.com/office/word/2010/wordml" xmlns:w15="http://schemas.microsoft.com/office/word/2012/wordml" xmlns:w16cid="http://schemas.microsoft.com/office/word/2016/wordml/cid" xmlns:w16se="http://schemas.microsoft.com/office/word/2015/wordml/symex" xmlns:wpg="http://schemas.microsoft.com/office/word/2010/wordprocessingGroup" xmlns:wpi="http://schemas.microsoft.com/office/word/2010/wordprocessingInk" xmlns:wne="http://schemas.microsoft.com/office/word/2006/wordml" xmlns:wps="http://schemas.microsoft.com/office/word/2010/wordprocessingShape" mc:Ignorable="w14 w15 w16se w16cid wp14">
+<w:endnotes xmlns:wpc="http://schemas.microsoft.com/office/word/2010/wordprocessingCanvas" xmlns:mo="http://schemas.microsoft.com/office/mac/office/2008/main" xmlns:mc="http://schemas.openxmlformats.org/markup-compatibility/2006" xmlns:mv="urn:schemas-microsoft-com:mac:vml" xmlns:o="urn:schemas-microsoft-com:office:office" xmlns:r="http://schemas.openxmlformats.org/officeDocument/2006/relationships" xmlns:m="http://schemas.openxmlformats.org/officeDocument/2006/math" xmlns:v="urn:schemas-microsoft-com:vml" xmlns:wp14="http://schemas.microsoft.com/office/word/2010/wordprocessingDrawing" xmlns:wp="http://schemas.openxmlformats.org/drawingml/2006/wordprocessingDrawing" xmlns:w10="urn:schemas-microsoft-com:office:word" xmlns:w="http://schemas.openxmlformats.org/wordprocessingml/2006/main" xmlns:w14="http://schemas.microsoft.com/office/word/2010/wordml" xmlns:w15="http://schemas.microsoft.com/office/word/2012/wordml" xmlns:wpg="http://schemas.microsoft.com/office/word/2010/wordprocessingGroup" xmlns:wpi="http://schemas.microsoft.com/office/word/2010/wordprocessingInk" xmlns:wne="http://schemas.microsoft.com/office/word/2006/wordml" xmlns:wps="http://schemas.microsoft.com/office/word/2010/wordprocessingShape" mc:Ignorable="w14 w15 wp14">
   <w:endnote w:type="separator" w:id="-1">
     <w:p>
       <w:pPr>
@@ -17523,7 +17941,7 @@
 </file>
 
 <file path=word/footer1.xml><?xml version="1.0" encoding="utf-8"?>
-<w:ftr xmlns:wpc="http://schemas.microsoft.com/office/word/2010/wordprocessingCanvas" xmlns:cx="http://schemas.microsoft.com/office/drawing/2014/chartex" xmlns:cx1="http://schemas.microsoft.com/office/drawing/2015/9/8/chartex" xmlns:cx2="http://schemas.microsoft.com/office/drawing/2015/10/21/chartex" xmlns:cx3="http://schemas.microsoft.com/office/drawing/2016/5/9/chartex" xmlns:cx4="http://schemas.microsoft.com/office/drawing/2016/5/10/chartex" xmlns:cx5="http://schemas.microsoft.com/office/drawing/2016/5/11/chartex" xmlns:cx6="http://schemas.microsoft.com/office/drawing/2016/5/12/chartex" xmlns:cx7="http://schemas.microsoft.com/office/drawing/2016/5/13/chartex" xmlns:cx8="http://schemas.microsoft.com/office/drawing/2016/5/14/chartex" xmlns:mc="http://schemas.openxmlformats.org/markup-compatibility/2006" xmlns:aink="http://schemas.microsoft.com/office/drawing/2016/ink" xmlns:am3d="http://schemas.microsoft.com/office/drawing/2017/model3d" xmlns:o="urn:schemas-microsoft-com:office:office" xmlns:r="http://schemas.openxmlformats.org/officeDocument/2006/relationships" xmlns:m="http://schemas.openxmlformats.org/officeDocument/2006/math" xmlns:v="urn:schemas-microsoft-com:vml" xmlns:wp14="http://schemas.microsoft.com/office/word/2010/wordprocessingDrawing" xmlns:wp="http://schemas.openxmlformats.org/drawingml/2006/wordprocessingDrawing" xmlns:w10="urn:schemas-microsoft-com:office:word" xmlns:w="http://schemas.openxmlformats.org/wordprocessingml/2006/main" xmlns:w14="http://schemas.microsoft.com/office/word/2010/wordml" xmlns:w15="http://schemas.microsoft.com/office/word/2012/wordml" xmlns:w16cid="http://schemas.microsoft.com/office/word/2016/wordml/cid" xmlns:w16se="http://schemas.microsoft.com/office/word/2015/wordml/symex" xmlns:wpg="http://schemas.microsoft.com/office/word/2010/wordprocessingGroup" xmlns:wpi="http://schemas.microsoft.com/office/word/2010/wordprocessingInk" xmlns:wne="http://schemas.microsoft.com/office/word/2006/wordml" xmlns:wps="http://schemas.microsoft.com/office/word/2010/wordprocessingShape" mc:Ignorable="w14 w15 w16se w16cid wp14">
+<w:ftr xmlns:wpc="http://schemas.microsoft.com/office/word/2010/wordprocessingCanvas" xmlns:mo="http://schemas.microsoft.com/office/mac/office/2008/main" xmlns:mc="http://schemas.openxmlformats.org/markup-compatibility/2006" xmlns:mv="urn:schemas-microsoft-com:mac:vml" xmlns:o="urn:schemas-microsoft-com:office:office" xmlns:r="http://schemas.openxmlformats.org/officeDocument/2006/relationships" xmlns:m="http://schemas.openxmlformats.org/officeDocument/2006/math" xmlns:v="urn:schemas-microsoft-com:vml" xmlns:wp14="http://schemas.microsoft.com/office/word/2010/wordprocessingDrawing" xmlns:wp="http://schemas.openxmlformats.org/drawingml/2006/wordprocessingDrawing" xmlns:w10="urn:schemas-microsoft-com:office:word" xmlns:w="http://schemas.openxmlformats.org/wordprocessingml/2006/main" xmlns:w14="http://schemas.microsoft.com/office/word/2010/wordml" xmlns:w15="http://schemas.microsoft.com/office/word/2012/wordml" xmlns:wpg="http://schemas.microsoft.com/office/word/2010/wordprocessingGroup" xmlns:wpi="http://schemas.microsoft.com/office/word/2010/wordprocessingInk" xmlns:wne="http://schemas.microsoft.com/office/word/2006/wordml" xmlns:wps="http://schemas.microsoft.com/office/word/2010/wordprocessingShape" mc:Ignorable="w14 w15 wp14">
   <w:sdt>
     <w:sdtPr>
       <w:id w:val="46722252"/>
@@ -17552,7 +17970,7 @@
           <w:rPr>
             <w:noProof/>
           </w:rPr>
-          <w:t>2</w:t>
+          <w:t>14</w:t>
         </w:r>
         <w:r>
           <w:fldChar w:fldCharType="end"/>
@@ -17569,7 +17987,7 @@
 </file>
 
 <file path=word/footnotes.xml><?xml version="1.0" encoding="utf-8"?>
-<w:footnotes xmlns:wpc="http://schemas.microsoft.com/office/word/2010/wordprocessingCanvas" xmlns:cx="http://schemas.microsoft.com/office/drawing/2014/chartex" xmlns:cx1="http://schemas.microsoft.com/office/drawing/2015/9/8/chartex" xmlns:cx2="http://schemas.microsoft.com/office/drawing/2015/10/21/chartex" xmlns:cx3="http://schemas.microsoft.com/office/drawing/2016/5/9/chartex" xmlns:cx4="http://schemas.microsoft.com/office/drawing/2016/5/10/chartex" xmlns:cx5="http://schemas.microsoft.com/office/drawing/2016/5/11/chartex" xmlns:cx6="http://schemas.microsoft.com/office/drawing/2016/5/12/chartex" xmlns:cx7="http://schemas.microsoft.com/office/drawing/2016/5/13/chartex" xmlns:cx8="http://schemas.microsoft.com/office/drawing/2016/5/14/chartex" xmlns:mc="http://schemas.openxmlformats.org/markup-compatibility/2006" xmlns:aink="http://schemas.microsoft.com/office/drawing/2016/ink" xmlns:am3d="http://schemas.microsoft.com/office/drawing/2017/model3d" xmlns:o="urn:schemas-microsoft-com:office:office" xmlns:r="http://schemas.openxmlformats.org/officeDocument/2006/relationships" xmlns:m="http://schemas.openxmlformats.org/officeDocument/2006/math" xmlns:v="urn:schemas-microsoft-com:vml" xmlns:wp14="http://schemas.microsoft.com/office/word/2010/wordprocessingDrawing" xmlns:wp="http://schemas.openxmlformats.org/drawingml/2006/wordprocessingDrawing" xmlns:w10="urn:schemas-microsoft-com:office:word" xmlns:w="http://schemas.openxmlformats.org/wordprocessingml/2006/main" xmlns:w14="http://schemas.microsoft.com/office/word/2010/wordml" xmlns:w15="http://schemas.microsoft.com/office/word/2012/wordml" xmlns:w16cid="http://schemas.microsoft.com/office/word/2016/wordml/cid" xmlns:w16se="http://schemas.microsoft.com/office/word/2015/wordml/symex" xmlns:wpg="http://schemas.microsoft.com/office/word/2010/wordprocessingGroup" xmlns:wpi="http://schemas.microsoft.com/office/word/2010/wordprocessingInk" xmlns:wne="http://schemas.microsoft.com/office/word/2006/wordml" xmlns:wps="http://schemas.microsoft.com/office/word/2010/wordprocessingShape" mc:Ignorable="w14 w15 w16se w16cid wp14">
+<w:footnotes xmlns:wpc="http://schemas.microsoft.com/office/word/2010/wordprocessingCanvas" xmlns:mo="http://schemas.microsoft.com/office/mac/office/2008/main" xmlns:mc="http://schemas.openxmlformats.org/markup-compatibility/2006" xmlns:mv="urn:schemas-microsoft-com:mac:vml" xmlns:o="urn:schemas-microsoft-com:office:office" xmlns:r="http://schemas.openxmlformats.org/officeDocument/2006/relationships" xmlns:m="http://schemas.openxmlformats.org/officeDocument/2006/math" xmlns:v="urn:schemas-microsoft-com:vml" xmlns:wp14="http://schemas.microsoft.com/office/word/2010/wordprocessingDrawing" xmlns:wp="http://schemas.openxmlformats.org/drawingml/2006/wordprocessingDrawing" xmlns:w10="urn:schemas-microsoft-com:office:word" xmlns:w="http://schemas.openxmlformats.org/wordprocessingml/2006/main" xmlns:w14="http://schemas.microsoft.com/office/word/2010/wordml" xmlns:w15="http://schemas.microsoft.com/office/word/2012/wordml" xmlns:wpg="http://schemas.microsoft.com/office/word/2010/wordprocessingGroup" xmlns:wpi="http://schemas.microsoft.com/office/word/2010/wordprocessingInk" xmlns:wne="http://schemas.microsoft.com/office/word/2006/wordml" xmlns:wps="http://schemas.microsoft.com/office/word/2010/wordprocessingShape" mc:Ignorable="w14 w15 wp14">
   <w:footnote w:type="separator" w:id="-1">
     <w:p>
       <w:pPr>
@@ -17594,7 +18012,7 @@
 </file>
 
 <file path=word/header1.xml><?xml version="1.0" encoding="utf-8"?>
-<w:hdr xmlns:wpc="http://schemas.microsoft.com/office/word/2010/wordprocessingCanvas" xmlns:cx="http://schemas.microsoft.com/office/drawing/2014/chartex" xmlns:cx1="http://schemas.microsoft.com/office/drawing/2015/9/8/chartex" xmlns:cx2="http://schemas.microsoft.com/office/drawing/2015/10/21/chartex" xmlns:cx3="http://schemas.microsoft.com/office/drawing/2016/5/9/chartex" xmlns:cx4="http://schemas.microsoft.com/office/drawing/2016/5/10/chartex" xmlns:cx5="http://schemas.microsoft.com/office/drawing/2016/5/11/chartex" xmlns:cx6="http://schemas.microsoft.com/office/drawing/2016/5/12/chartex" xmlns:cx7="http://schemas.microsoft.com/office/drawing/2016/5/13/chartex" xmlns:cx8="http://schemas.microsoft.com/office/drawing/2016/5/14/chartex" xmlns:mc="http://schemas.openxmlformats.org/markup-compatibility/2006" xmlns:aink="http://schemas.microsoft.com/office/drawing/2016/ink" xmlns:am3d="http://schemas.microsoft.com/office/drawing/2017/model3d" xmlns:o="urn:schemas-microsoft-com:office:office" xmlns:r="http://schemas.openxmlformats.org/officeDocument/2006/relationships" xmlns:m="http://schemas.openxmlformats.org/officeDocument/2006/math" xmlns:v="urn:schemas-microsoft-com:vml" xmlns:wp14="http://schemas.microsoft.com/office/word/2010/wordprocessingDrawing" xmlns:wp="http://schemas.openxmlformats.org/drawingml/2006/wordprocessingDrawing" xmlns:w10="urn:schemas-microsoft-com:office:word" xmlns:w="http://schemas.openxmlformats.org/wordprocessingml/2006/main" xmlns:w14="http://schemas.microsoft.com/office/word/2010/wordml" xmlns:w15="http://schemas.microsoft.com/office/word/2012/wordml" xmlns:w16cid="http://schemas.microsoft.com/office/word/2016/wordml/cid" xmlns:w16se="http://schemas.microsoft.com/office/word/2015/wordml/symex" xmlns:wpg="http://schemas.microsoft.com/office/word/2010/wordprocessingGroup" xmlns:wpi="http://schemas.microsoft.com/office/word/2010/wordprocessingInk" xmlns:wne="http://schemas.microsoft.com/office/word/2006/wordml" xmlns:wps="http://schemas.microsoft.com/office/word/2010/wordprocessingShape" mc:Ignorable="w14 w15 w16se w16cid wp14">
+<w:hdr xmlns:wpc="http://schemas.microsoft.com/office/word/2010/wordprocessingCanvas" xmlns:mo="http://schemas.microsoft.com/office/mac/office/2008/main" xmlns:mc="http://schemas.openxmlformats.org/markup-compatibility/2006" xmlns:mv="urn:schemas-microsoft-com:mac:vml" xmlns:o="urn:schemas-microsoft-com:office:office" xmlns:r="http://schemas.openxmlformats.org/officeDocument/2006/relationships" xmlns:m="http://schemas.openxmlformats.org/officeDocument/2006/math" xmlns:v="urn:schemas-microsoft-com:vml" xmlns:wp14="http://schemas.microsoft.com/office/word/2010/wordprocessingDrawing" xmlns:wp="http://schemas.openxmlformats.org/drawingml/2006/wordprocessingDrawing" xmlns:w10="urn:schemas-microsoft-com:office:word" xmlns:w="http://schemas.openxmlformats.org/wordprocessingml/2006/main" xmlns:w14="http://schemas.microsoft.com/office/word/2010/wordml" xmlns:w15="http://schemas.microsoft.com/office/word/2012/wordml" xmlns:wpg="http://schemas.microsoft.com/office/word/2010/wordprocessingGroup" xmlns:wpi="http://schemas.microsoft.com/office/word/2010/wordprocessingInk" xmlns:wne="http://schemas.microsoft.com/office/word/2006/wordml" xmlns:wps="http://schemas.microsoft.com/office/word/2010/wordprocessingShape" mc:Ignorable="w14 w15 wp14">
   <w:p>
     <w:pPr>
       <w:pStyle w:val="Intestazione"/>
@@ -17605,8 +18023,8 @@
 </file>
 
 <file path=word/numbering.xml><?xml version="1.0" encoding="utf-8"?>
-<w:numbering xmlns:wpc="http://schemas.microsoft.com/office/word/2010/wordprocessingCanvas" xmlns:cx="http://schemas.microsoft.com/office/drawing/2014/chartex" xmlns:cx1="http://schemas.microsoft.com/office/drawing/2015/9/8/chartex" xmlns:cx2="http://schemas.microsoft.com/office/drawing/2015/10/21/chartex" xmlns:cx3="http://schemas.microsoft.com/office/drawing/2016/5/9/chartex" xmlns:cx4="http://schemas.microsoft.com/office/drawing/2016/5/10/chartex" xmlns:cx5="http://schemas.microsoft.com/office/drawing/2016/5/11/chartex" xmlns:cx6="http://schemas.microsoft.com/office/drawing/2016/5/12/chartex" xmlns:cx7="http://schemas.microsoft.com/office/drawing/2016/5/13/chartex" xmlns:cx8="http://schemas.microsoft.com/office/drawing/2016/5/14/chartex" xmlns:mc="http://schemas.openxmlformats.org/markup-compatibility/2006" xmlns:aink="http://schemas.microsoft.com/office/drawing/2016/ink" xmlns:am3d="http://schemas.microsoft.com/office/drawing/2017/model3d" xmlns:o="urn:schemas-microsoft-com:office:office" xmlns:r="http://schemas.openxmlformats.org/officeDocument/2006/relationships" xmlns:m="http://schemas.openxmlformats.org/officeDocument/2006/math" xmlns:v="urn:schemas-microsoft-com:vml" xmlns:wp14="http://schemas.microsoft.com/office/word/2010/wordprocessingDrawing" xmlns:wp="http://schemas.openxmlformats.org/drawingml/2006/wordprocessingDrawing" xmlns:w10="urn:schemas-microsoft-com:office:word" xmlns:w="http://schemas.openxmlformats.org/wordprocessingml/2006/main" xmlns:w14="http://schemas.microsoft.com/office/word/2010/wordml" xmlns:w15="http://schemas.microsoft.com/office/word/2012/wordml" xmlns:w16cid="http://schemas.microsoft.com/office/word/2016/wordml/cid" xmlns:w16se="http://schemas.microsoft.com/office/word/2015/wordml/symex" xmlns:wpg="http://schemas.microsoft.com/office/word/2010/wordprocessingGroup" xmlns:wpi="http://schemas.microsoft.com/office/word/2010/wordprocessingInk" xmlns:wne="http://schemas.microsoft.com/office/word/2006/wordml" xmlns:wps="http://schemas.microsoft.com/office/word/2010/wordprocessingShape" mc:Ignorable="w14 w15 w16se w16cid wp14">
-  <w:abstractNum w:abstractNumId="0" w15:restartNumberingAfterBreak="0">
+<w:numbering xmlns:wpc="http://schemas.microsoft.com/office/word/2010/wordprocessingCanvas" xmlns:mo="http://schemas.microsoft.com/office/mac/office/2008/main" xmlns:mc="http://schemas.openxmlformats.org/markup-compatibility/2006" xmlns:mv="urn:schemas-microsoft-com:mac:vml" xmlns:o="urn:schemas-microsoft-com:office:office" xmlns:r="http://schemas.openxmlformats.org/officeDocument/2006/relationships" xmlns:m="http://schemas.openxmlformats.org/officeDocument/2006/math" xmlns:v="urn:schemas-microsoft-com:vml" xmlns:wp14="http://schemas.microsoft.com/office/word/2010/wordprocessingDrawing" xmlns:wp="http://schemas.openxmlformats.org/drawingml/2006/wordprocessingDrawing" xmlns:w10="urn:schemas-microsoft-com:office:word" xmlns:w="http://schemas.openxmlformats.org/wordprocessingml/2006/main" xmlns:w14="http://schemas.microsoft.com/office/word/2010/wordml" xmlns:w15="http://schemas.microsoft.com/office/word/2012/wordml" xmlns:wpg="http://schemas.microsoft.com/office/word/2010/wordprocessingGroup" xmlns:wpi="http://schemas.microsoft.com/office/word/2010/wordprocessingInk" xmlns:wne="http://schemas.microsoft.com/office/word/2006/wordml" xmlns:wps="http://schemas.microsoft.com/office/word/2010/wordprocessingShape" mc:Ignorable="w14 w15 wp14">
+  <w:abstractNum w:abstractNumId="0">
     <w:nsid w:val="045E3B2C"/>
     <w:multiLevelType w:val="hybridMultilevel"/>
     <w:tmpl w:val="7E8E9FA0"/>
@@ -17719,7 +18137,7 @@
       </w:rPr>
     </w:lvl>
   </w:abstractNum>
-  <w:abstractNum w:abstractNumId="1" w15:restartNumberingAfterBreak="0">
+  <w:abstractNum w:abstractNumId="1">
     <w:nsid w:val="07B00A2E"/>
     <w:multiLevelType w:val="multilevel"/>
     <w:tmpl w:val="83FA9DAC"/>
@@ -17868,7 +18286,7 @@
       </w:rPr>
     </w:lvl>
   </w:abstractNum>
-  <w:abstractNum w:abstractNumId="2" w15:restartNumberingAfterBreak="0">
+  <w:abstractNum w:abstractNumId="2">
     <w:nsid w:val="07B83FF3"/>
     <w:multiLevelType w:val="multilevel"/>
     <w:tmpl w:val="16EE05A6"/>
@@ -18017,7 +18435,7 @@
       </w:rPr>
     </w:lvl>
   </w:abstractNum>
-  <w:abstractNum w:abstractNumId="3" w15:restartNumberingAfterBreak="0">
+  <w:abstractNum w:abstractNumId="3">
     <w:nsid w:val="0EA16B9F"/>
     <w:multiLevelType w:val="multilevel"/>
     <w:tmpl w:val="F00EF1B4"/>
@@ -18166,7 +18584,7 @@
       </w:rPr>
     </w:lvl>
   </w:abstractNum>
-  <w:abstractNum w:abstractNumId="4" w15:restartNumberingAfterBreak="0">
+  <w:abstractNum w:abstractNumId="4">
     <w:nsid w:val="0F3B6D2D"/>
     <w:multiLevelType w:val="hybridMultilevel"/>
     <w:tmpl w:val="6838BC52"/>
@@ -18279,7 +18697,7 @@
       </w:rPr>
     </w:lvl>
   </w:abstractNum>
-  <w:abstractNum w:abstractNumId="5" w15:restartNumberingAfterBreak="0">
+  <w:abstractNum w:abstractNumId="5">
     <w:nsid w:val="16E177AA"/>
     <w:multiLevelType w:val="multilevel"/>
     <w:tmpl w:val="14AEC6C6"/>
@@ -18428,7 +18846,7 @@
       </w:rPr>
     </w:lvl>
   </w:abstractNum>
-  <w:abstractNum w:abstractNumId="6" w15:restartNumberingAfterBreak="0">
+  <w:abstractNum w:abstractNumId="6">
     <w:nsid w:val="186E57F1"/>
     <w:multiLevelType w:val="hybridMultilevel"/>
     <w:tmpl w:val="E220880C"/>
@@ -18541,7 +18959,7 @@
       </w:rPr>
     </w:lvl>
   </w:abstractNum>
-  <w:abstractNum w:abstractNumId="7" w15:restartNumberingAfterBreak="0">
+  <w:abstractNum w:abstractNumId="7">
     <w:nsid w:val="188B51BC"/>
     <w:multiLevelType w:val="hybridMultilevel"/>
     <w:tmpl w:val="DAB28B96"/>
@@ -18654,7 +19072,7 @@
       </w:rPr>
     </w:lvl>
   </w:abstractNum>
-  <w:abstractNum w:abstractNumId="8" w15:restartNumberingAfterBreak="0">
+  <w:abstractNum w:abstractNumId="8">
     <w:nsid w:val="192C64D2"/>
     <w:multiLevelType w:val="multilevel"/>
     <w:tmpl w:val="4EFC9BC0"/>
@@ -18803,7 +19221,7 @@
       </w:rPr>
     </w:lvl>
   </w:abstractNum>
-  <w:abstractNum w:abstractNumId="9" w15:restartNumberingAfterBreak="0">
+  <w:abstractNum w:abstractNumId="9">
     <w:nsid w:val="1D44662F"/>
     <w:multiLevelType w:val="hybridMultilevel"/>
     <w:tmpl w:val="AFB2E554"/>
@@ -18916,7 +19334,7 @@
       </w:rPr>
     </w:lvl>
   </w:abstractNum>
-  <w:abstractNum w:abstractNumId="10" w15:restartNumberingAfterBreak="0">
+  <w:abstractNum w:abstractNumId="10">
     <w:nsid w:val="1DBD1B39"/>
     <w:multiLevelType w:val="hybridMultilevel"/>
     <w:tmpl w:val="182257D6"/>
@@ -19029,7 +19447,7 @@
       </w:rPr>
     </w:lvl>
   </w:abstractNum>
-  <w:abstractNum w:abstractNumId="11" w15:restartNumberingAfterBreak="0">
+  <w:abstractNum w:abstractNumId="11">
     <w:nsid w:val="239E1EE6"/>
     <w:multiLevelType w:val="multilevel"/>
     <w:tmpl w:val="450A25C4"/>
@@ -19178,7 +19596,7 @@
       </w:rPr>
     </w:lvl>
   </w:abstractNum>
-  <w:abstractNum w:abstractNumId="12" w15:restartNumberingAfterBreak="0">
+  <w:abstractNum w:abstractNumId="12">
     <w:nsid w:val="27371B39"/>
     <w:multiLevelType w:val="multilevel"/>
     <w:tmpl w:val="08EA62AE"/>
@@ -19327,7 +19745,7 @@
       </w:rPr>
     </w:lvl>
   </w:abstractNum>
-  <w:abstractNum w:abstractNumId="13" w15:restartNumberingAfterBreak="0">
+  <w:abstractNum w:abstractNumId="13">
     <w:nsid w:val="28E04BAA"/>
     <w:multiLevelType w:val="hybridMultilevel"/>
     <w:tmpl w:val="57888C32"/>
@@ -19440,7 +19858,7 @@
       </w:rPr>
     </w:lvl>
   </w:abstractNum>
-  <w:abstractNum w:abstractNumId="14" w15:restartNumberingAfterBreak="0">
+  <w:abstractNum w:abstractNumId="14">
     <w:nsid w:val="2E1D5C65"/>
     <w:multiLevelType w:val="hybridMultilevel"/>
     <w:tmpl w:val="91806D66"/>
@@ -19553,7 +19971,7 @@
       </w:rPr>
     </w:lvl>
   </w:abstractNum>
-  <w:abstractNum w:abstractNumId="15" w15:restartNumberingAfterBreak="0">
+  <w:abstractNum w:abstractNumId="15">
     <w:nsid w:val="2FE635D8"/>
     <w:multiLevelType w:val="hybridMultilevel"/>
     <w:tmpl w:val="B6B25130"/>
@@ -19666,7 +20084,7 @@
       </w:rPr>
     </w:lvl>
   </w:abstractNum>
-  <w:abstractNum w:abstractNumId="16" w15:restartNumberingAfterBreak="0">
+  <w:abstractNum w:abstractNumId="16">
     <w:nsid w:val="326208D4"/>
     <w:multiLevelType w:val="hybridMultilevel"/>
     <w:tmpl w:val="9BAA524A"/>
@@ -19779,7 +20197,7 @@
       </w:rPr>
     </w:lvl>
   </w:abstractNum>
-  <w:abstractNum w:abstractNumId="17" w15:restartNumberingAfterBreak="0">
+  <w:abstractNum w:abstractNumId="17">
     <w:nsid w:val="34E045A3"/>
     <w:multiLevelType w:val="hybridMultilevel"/>
     <w:tmpl w:val="EC72851C"/>
@@ -19892,7 +20310,7 @@
       </w:rPr>
     </w:lvl>
   </w:abstractNum>
-  <w:abstractNum w:abstractNumId="18" w15:restartNumberingAfterBreak="0">
+  <w:abstractNum w:abstractNumId="18">
     <w:nsid w:val="360E7A72"/>
     <w:multiLevelType w:val="multilevel"/>
     <w:tmpl w:val="84A08974"/>
@@ -20041,7 +20459,7 @@
       </w:rPr>
     </w:lvl>
   </w:abstractNum>
-  <w:abstractNum w:abstractNumId="19" w15:restartNumberingAfterBreak="0">
+  <w:abstractNum w:abstractNumId="19">
     <w:nsid w:val="3B236948"/>
     <w:multiLevelType w:val="hybridMultilevel"/>
     <w:tmpl w:val="8458831A"/>
@@ -20154,7 +20572,7 @@
       </w:rPr>
     </w:lvl>
   </w:abstractNum>
-  <w:abstractNum w:abstractNumId="20" w15:restartNumberingAfterBreak="0">
+  <w:abstractNum w:abstractNumId="20">
     <w:nsid w:val="3B544086"/>
     <w:multiLevelType w:val="multilevel"/>
     <w:tmpl w:val="0FD6D078"/>
@@ -20303,7 +20721,7 @@
       </w:rPr>
     </w:lvl>
   </w:abstractNum>
-  <w:abstractNum w:abstractNumId="21" w15:restartNumberingAfterBreak="0">
+  <w:abstractNum w:abstractNumId="21">
     <w:nsid w:val="3DD420A9"/>
     <w:multiLevelType w:val="hybridMultilevel"/>
     <w:tmpl w:val="69CAE350"/>
@@ -20416,7 +20834,7 @@
       </w:rPr>
     </w:lvl>
   </w:abstractNum>
-  <w:abstractNum w:abstractNumId="22" w15:restartNumberingAfterBreak="0">
+  <w:abstractNum w:abstractNumId="22">
     <w:nsid w:val="3F9A46A8"/>
     <w:multiLevelType w:val="hybridMultilevel"/>
     <w:tmpl w:val="CE6CC170"/>
@@ -20529,7 +20947,7 @@
       </w:rPr>
     </w:lvl>
   </w:abstractNum>
-  <w:abstractNum w:abstractNumId="23" w15:restartNumberingAfterBreak="0">
+  <w:abstractNum w:abstractNumId="23">
     <w:nsid w:val="4AFE2EAE"/>
     <w:multiLevelType w:val="multilevel"/>
     <w:tmpl w:val="F1A882EC"/>
@@ -20678,7 +21096,7 @@
       </w:rPr>
     </w:lvl>
   </w:abstractNum>
-  <w:abstractNum w:abstractNumId="24" w15:restartNumberingAfterBreak="0">
+  <w:abstractNum w:abstractNumId="24">
     <w:nsid w:val="50412188"/>
     <w:multiLevelType w:val="hybridMultilevel"/>
     <w:tmpl w:val="1E16BC9E"/>
@@ -20791,7 +21209,7 @@
       </w:rPr>
     </w:lvl>
   </w:abstractNum>
-  <w:abstractNum w:abstractNumId="25" w15:restartNumberingAfterBreak="0">
+  <w:abstractNum w:abstractNumId="25">
     <w:nsid w:val="50C27B95"/>
     <w:multiLevelType w:val="multilevel"/>
     <w:tmpl w:val="A44C6656"/>
@@ -20940,7 +21358,7 @@
       </w:rPr>
     </w:lvl>
   </w:abstractNum>
-  <w:abstractNum w:abstractNumId="26" w15:restartNumberingAfterBreak="0">
+  <w:abstractNum w:abstractNumId="26">
     <w:nsid w:val="57FA4D15"/>
     <w:multiLevelType w:val="hybridMultilevel"/>
     <w:tmpl w:val="C94CFE62"/>
@@ -21053,7 +21471,7 @@
       </w:rPr>
     </w:lvl>
   </w:abstractNum>
-  <w:abstractNum w:abstractNumId="27" w15:restartNumberingAfterBreak="0">
+  <w:abstractNum w:abstractNumId="27">
     <w:nsid w:val="5844692D"/>
     <w:multiLevelType w:val="multilevel"/>
     <w:tmpl w:val="64FA393E"/>
@@ -21202,7 +21620,7 @@
       </w:rPr>
     </w:lvl>
   </w:abstractNum>
-  <w:abstractNum w:abstractNumId="28" w15:restartNumberingAfterBreak="0">
+  <w:abstractNum w:abstractNumId="28">
     <w:nsid w:val="5A715E96"/>
     <w:multiLevelType w:val="hybridMultilevel"/>
     <w:tmpl w:val="B46C3E0C"/>
@@ -21315,7 +21733,7 @@
       </w:rPr>
     </w:lvl>
   </w:abstractNum>
-  <w:abstractNum w:abstractNumId="29" w15:restartNumberingAfterBreak="0">
+  <w:abstractNum w:abstractNumId="29">
     <w:nsid w:val="5C5C0D38"/>
     <w:multiLevelType w:val="multilevel"/>
     <w:tmpl w:val="9CF27F7C"/>
@@ -21464,7 +21882,7 @@
       </w:rPr>
     </w:lvl>
   </w:abstractNum>
-  <w:abstractNum w:abstractNumId="30" w15:restartNumberingAfterBreak="0">
+  <w:abstractNum w:abstractNumId="30">
     <w:nsid w:val="5EF40078"/>
     <w:multiLevelType w:val="hybridMultilevel"/>
     <w:tmpl w:val="4D24D150"/>
@@ -21577,7 +21995,7 @@
       </w:rPr>
     </w:lvl>
   </w:abstractNum>
-  <w:abstractNum w:abstractNumId="31" w15:restartNumberingAfterBreak="0">
+  <w:abstractNum w:abstractNumId="31">
     <w:nsid w:val="629A74A2"/>
     <w:multiLevelType w:val="hybridMultilevel"/>
     <w:tmpl w:val="74BE226A"/>
@@ -21690,7 +22108,7 @@
       </w:rPr>
     </w:lvl>
   </w:abstractNum>
-  <w:abstractNum w:abstractNumId="32" w15:restartNumberingAfterBreak="0">
+  <w:abstractNum w:abstractNumId="32">
     <w:nsid w:val="692333B3"/>
     <w:multiLevelType w:val="hybridMultilevel"/>
     <w:tmpl w:val="232EEE00"/>
@@ -21803,7 +22221,7 @@
       </w:rPr>
     </w:lvl>
   </w:abstractNum>
-  <w:abstractNum w:abstractNumId="33" w15:restartNumberingAfterBreak="0">
+  <w:abstractNum w:abstractNumId="33">
     <w:nsid w:val="6ED833B2"/>
     <w:multiLevelType w:val="hybridMultilevel"/>
     <w:tmpl w:val="011CDE2A"/>
@@ -21916,7 +22334,7 @@
       </w:rPr>
     </w:lvl>
   </w:abstractNum>
-  <w:abstractNum w:abstractNumId="34" w15:restartNumberingAfterBreak="0">
+  <w:abstractNum w:abstractNumId="34">
     <w:nsid w:val="70D56E9D"/>
     <w:multiLevelType w:val="hybridMultilevel"/>
     <w:tmpl w:val="9160AA82"/>
@@ -22029,7 +22447,7 @@
       </w:rPr>
     </w:lvl>
   </w:abstractNum>
-  <w:abstractNum w:abstractNumId="35" w15:restartNumberingAfterBreak="0">
+  <w:abstractNum w:abstractNumId="35">
     <w:nsid w:val="71B624BB"/>
     <w:multiLevelType w:val="hybridMultilevel"/>
     <w:tmpl w:val="A4C6DCA6"/>
@@ -22142,7 +22560,7 @@
       </w:rPr>
     </w:lvl>
   </w:abstractNum>
-  <w:abstractNum w:abstractNumId="36" w15:restartNumberingAfterBreak="0">
+  <w:abstractNum w:abstractNumId="36">
     <w:nsid w:val="782D3466"/>
     <w:multiLevelType w:val="hybridMultilevel"/>
     <w:tmpl w:val="FC025EC0"/>
@@ -22255,7 +22673,7 @@
       </w:rPr>
     </w:lvl>
   </w:abstractNum>
-  <w:abstractNum w:abstractNumId="37" w15:restartNumberingAfterBreak="0">
+  <w:abstractNum w:abstractNumId="37">
     <w:nsid w:val="7BE41D15"/>
     <w:multiLevelType w:val="multilevel"/>
     <w:tmpl w:val="BF0CD3A8"/>
@@ -22404,7 +22822,7 @@
       </w:rPr>
     </w:lvl>
   </w:abstractNum>
-  <w:abstractNum w:abstractNumId="38" w15:restartNumberingAfterBreak="0">
+  <w:abstractNum w:abstractNumId="38">
     <w:nsid w:val="7C41164E"/>
     <w:multiLevelType w:val="hybridMultilevel"/>
     <w:tmpl w:val="C5C6D440"/>
@@ -22517,7 +22935,7 @@
       </w:rPr>
     </w:lvl>
   </w:abstractNum>
-  <w:abstractNum w:abstractNumId="39" w15:restartNumberingAfterBreak="0">
+  <w:abstractNum w:abstractNumId="39">
     <w:nsid w:val="7CFF1934"/>
     <w:multiLevelType w:val="multilevel"/>
     <w:tmpl w:val="2CCE2CC8"/>
@@ -22790,7 +23208,7 @@
 </file>
 
 <file path=word/styles.xml><?xml version="1.0" encoding="utf-8"?>
-<w:styles xmlns:mc="http://schemas.openxmlformats.org/markup-compatibility/2006" xmlns:r="http://schemas.openxmlformats.org/officeDocument/2006/relationships" xmlns:w="http://schemas.openxmlformats.org/wordprocessingml/2006/main" xmlns:w14="http://schemas.microsoft.com/office/word/2010/wordml" xmlns:w15="http://schemas.microsoft.com/office/word/2012/wordml" xmlns:w16cid="http://schemas.microsoft.com/office/word/2016/wordml/cid" xmlns:w16se="http://schemas.microsoft.com/office/word/2015/wordml/symex" mc:Ignorable="w14 w15 w16se w16cid">
+<w:styles xmlns:mc="http://schemas.openxmlformats.org/markup-compatibility/2006" xmlns:r="http://schemas.openxmlformats.org/officeDocument/2006/relationships" xmlns:w="http://schemas.openxmlformats.org/wordprocessingml/2006/main" xmlns:w14="http://schemas.microsoft.com/office/word/2010/wordml" xmlns:w15="http://schemas.microsoft.com/office/word/2012/wordml" mc:Ignorable="w14 w15">
   <w:docDefaults>
     <w:rPrDefault>
       <w:rPr>
@@ -22806,7 +23224,7 @@
       </w:pPr>
     </w:pPrDefault>
   </w:docDefaults>
-  <w:latentStyles w:defLockedState="0" w:defUIPriority="99" w:defSemiHidden="0" w:defUnhideWhenUsed="0" w:defQFormat="0" w:count="375">
+  <w:latentStyles w:defLockedState="0" w:defUIPriority="99" w:defSemiHidden="0" w:defUnhideWhenUsed="0" w:defQFormat="0" w:count="382">
     <w:lsdException w:name="Normal" w:uiPriority="0" w:qFormat="1"/>
     <w:lsdException w:name="heading 1" w:uiPriority="9" w:qFormat="1"/>
     <w:lsdException w:name="heading 2" w:semiHidden="1" w:uiPriority="9" w:unhideWhenUsed="1" w:qFormat="1"/>
@@ -23180,8 +23598,6 @@
     <w:lsdException w:name="List Table 7 Colorful Accent 6" w:uiPriority="52"/>
     <w:lsdException w:name="Mention" w:semiHidden="1" w:unhideWhenUsed="1"/>
     <w:lsdException w:name="Smart Hyperlink" w:semiHidden="1" w:unhideWhenUsed="1"/>
-    <w:lsdException w:name="Hashtag" w:semiHidden="1" w:unhideWhenUsed="1"/>
-    <w:lsdException w:name="Unresolved Mention" w:semiHidden="1" w:unhideWhenUsed="1"/>
   </w:latentStyles>
   <w:style w:type="paragraph" w:default="1" w:styleId="Normale">
     <w:name w:val="Normal"/>
@@ -24035,7 +24451,7 @@
       <w:lang w:eastAsia="it-IT"/>
     </w:rPr>
   </w:style>
-  <w:style w:type="character" w:styleId="Menzionenonrisolta">
+  <w:style w:type="character" w:customStyle="1" w:styleId="UnresolvedMention">
     <w:name w:val="Unresolved Mention"/>
     <w:basedOn w:val="Carpredefinitoparagrafo"/>
     <w:uiPriority w:val="99"/>
@@ -24355,7 +24771,7 @@
 </file>
 
 <file path=customXml/itemProps1.xml><?xml version="1.0" encoding="utf-8"?>
-<ds:datastoreItem xmlns:ds="http://schemas.openxmlformats.org/officeDocument/2006/customXml" ds:itemID="{7C1D7539-1828-478F-92B0-B479BEAD092A}">
+<ds:datastoreItem xmlns:ds="http://schemas.openxmlformats.org/officeDocument/2006/customXml" ds:itemID="{DCAD6741-F9BC-FD41-8F27-E53136766050}">
   <ds:schemaRefs>
     <ds:schemaRef ds:uri="http://schemas.openxmlformats.org/officeDocument/2006/bibliography"/>
   </ds:schemaRefs>

</xml_diff>

<commit_message>
Updated documentation.docx and .pdf
</commit_message>
<xml_diff>
--- a/Documents/documentation.docx
+++ b/Documents/documentation.docx
@@ -1,6 +1,6 @@
 
 <file path=word/document.xml><?xml version="1.0" encoding="utf-8"?>
-<w:document xmlns:wpc="http://schemas.microsoft.com/office/word/2010/wordprocessingCanvas" xmlns:cx="http://schemas.microsoft.com/office/drawing/2014/chartex" xmlns:cx1="http://schemas.microsoft.com/office/drawing/2015/9/8/chartex" xmlns:cx2="http://schemas.microsoft.com/office/drawing/2015/10/21/chartex" xmlns:cx3="http://schemas.microsoft.com/office/drawing/2016/5/9/chartex" xmlns:cx4="http://schemas.microsoft.com/office/drawing/2016/5/10/chartex" xmlns:cx5="http://schemas.microsoft.com/office/drawing/2016/5/11/chartex" xmlns:cx6="http://schemas.microsoft.com/office/drawing/2016/5/12/chartex" xmlns:cx7="http://schemas.microsoft.com/office/drawing/2016/5/13/chartex" xmlns:cx8="http://schemas.microsoft.com/office/drawing/2016/5/14/chartex" xmlns:mc="http://schemas.openxmlformats.org/markup-compatibility/2006" xmlns:aink="http://schemas.microsoft.com/office/drawing/2016/ink" xmlns:am3d="http://schemas.microsoft.com/office/drawing/2017/model3d" xmlns:o="urn:schemas-microsoft-com:office:office" xmlns:r="http://schemas.openxmlformats.org/officeDocument/2006/relationships" xmlns:m="http://schemas.openxmlformats.org/officeDocument/2006/math" xmlns:v="urn:schemas-microsoft-com:vml" xmlns:wp14="http://schemas.microsoft.com/office/word/2010/wordprocessingDrawing" xmlns:wp="http://schemas.openxmlformats.org/drawingml/2006/wordprocessingDrawing" xmlns:w10="urn:schemas-microsoft-com:office:word" xmlns:w="http://schemas.openxmlformats.org/wordprocessingml/2006/main" xmlns:w14="http://schemas.microsoft.com/office/word/2010/wordml" xmlns:w15="http://schemas.microsoft.com/office/word/2012/wordml" xmlns:w16cid="http://schemas.microsoft.com/office/word/2016/wordml/cid" xmlns:w16se="http://schemas.microsoft.com/office/word/2015/wordml/symex" xmlns:wpg="http://schemas.microsoft.com/office/word/2010/wordprocessingGroup" xmlns:wpi="http://schemas.microsoft.com/office/word/2010/wordprocessingInk" xmlns:wne="http://schemas.microsoft.com/office/word/2006/wordml" xmlns:wps="http://schemas.microsoft.com/office/word/2010/wordprocessingShape" mc:Ignorable="w14 w15 w16se w16cid wp14">
+<w:document xmlns:wpc="http://schemas.microsoft.com/office/word/2010/wordprocessingCanvas" xmlns:mo="http://schemas.microsoft.com/office/mac/office/2008/main" xmlns:mc="http://schemas.openxmlformats.org/markup-compatibility/2006" xmlns:mv="urn:schemas-microsoft-com:mac:vml" xmlns:o="urn:schemas-microsoft-com:office:office" xmlns:r="http://schemas.openxmlformats.org/officeDocument/2006/relationships" xmlns:m="http://schemas.openxmlformats.org/officeDocument/2006/math" xmlns:v="urn:schemas-microsoft-com:vml" xmlns:wp14="http://schemas.microsoft.com/office/word/2010/wordprocessingDrawing" xmlns:wp="http://schemas.openxmlformats.org/drawingml/2006/wordprocessingDrawing" xmlns:w10="urn:schemas-microsoft-com:office:word" xmlns:w="http://schemas.openxmlformats.org/wordprocessingml/2006/main" xmlns:w14="http://schemas.microsoft.com/office/word/2010/wordml" xmlns:w15="http://schemas.microsoft.com/office/word/2012/wordml" xmlns:wpg="http://schemas.microsoft.com/office/word/2010/wordprocessingGroup" xmlns:wpi="http://schemas.microsoft.com/office/word/2010/wordprocessingInk" xmlns:wne="http://schemas.microsoft.com/office/word/2006/wordml" xmlns:wps="http://schemas.microsoft.com/office/word/2010/wordprocessingShape" mc:Ignorable="w14 w15 wp14">
   <w:body>
     <w:p>
       <w:pPr>
@@ -623,6 +623,7 @@
           <w:docPartUnique/>
         </w:docPartObj>
       </w:sdtPr>
+      <w:sdtEndPr/>
       <w:sdtContent>
         <w:p>
           <w:pPr>
@@ -2116,8 +2117,6 @@
         </w:rPr>
         <w:t>. You must activate this viewpoint to be able to create the representation which is defined by this viewpoint.</w:t>
       </w:r>
-      <w:bookmarkStart w:id="0" w:name="_GoBack"/>
-      <w:bookmarkEnd w:id="0"/>
     </w:p>
     <w:p>
       <w:pPr>
@@ -4444,19 +4443,28 @@
         </w:rPr>
         <w:t xml:space="preserve"> each. Charts are then associated with attributes which will be their axis. </w:t>
       </w:r>
-      <w:r>
-        <w:rPr>
-          <w:rFonts w:asciiTheme="majorHAnsi" w:hAnsiTheme="majorHAnsi"/>
-          <w:color w:val="24292E"/>
-        </w:rPr>
-        <w:t xml:space="preserve">This task </w:t>
-      </w:r>
       <w:proofErr w:type="spellStart"/>
       <w:r>
         <w:rPr>
           <w:rFonts w:asciiTheme="majorHAnsi" w:hAnsiTheme="majorHAnsi"/>
           <w:color w:val="24292E"/>
         </w:rPr>
+        <w:t>This</w:t>
+      </w:r>
+      <w:proofErr w:type="spellEnd"/>
+      <w:r>
+        <w:rPr>
+          <w:rFonts w:asciiTheme="majorHAnsi" w:hAnsiTheme="majorHAnsi"/>
+          <w:color w:val="24292E"/>
+        </w:rPr>
+        <w:t xml:space="preserve"> task </w:t>
+      </w:r>
+      <w:proofErr w:type="spellStart"/>
+      <w:r>
+        <w:rPr>
+          <w:rFonts w:asciiTheme="majorHAnsi" w:hAnsiTheme="majorHAnsi"/>
+          <w:color w:val="24292E"/>
+        </w:rPr>
         <w:t>is</w:t>
       </w:r>
       <w:proofErr w:type="spellEnd"/>
@@ -4465,7 +4473,23 @@
           <w:rFonts w:asciiTheme="majorHAnsi" w:hAnsiTheme="majorHAnsi"/>
           <w:color w:val="24292E"/>
         </w:rPr>
-        <w:t xml:space="preserve"> not </w:t>
+        <w:t xml:space="preserve"> </w:t>
+      </w:r>
+      <w:proofErr w:type="spellStart"/>
+      <w:r>
+        <w:rPr>
+          <w:rFonts w:asciiTheme="majorHAnsi" w:hAnsiTheme="majorHAnsi"/>
+          <w:color w:val="24292E"/>
+        </w:rPr>
+        <w:t>not</w:t>
+      </w:r>
+      <w:proofErr w:type="spellEnd"/>
+      <w:r>
+        <w:rPr>
+          <w:rFonts w:asciiTheme="majorHAnsi" w:hAnsiTheme="majorHAnsi"/>
+          <w:color w:val="24292E"/>
+        </w:rPr>
+        <w:t xml:space="preserve"> </w:t>
       </w:r>
       <w:proofErr w:type="spellStart"/>
       <w:r>
@@ -14715,13 +14739,23 @@
           <w:rFonts w:asciiTheme="majorHAnsi" w:hAnsiTheme="majorHAnsi"/>
         </w:rPr>
       </w:pPr>
+      <w:proofErr w:type="spellStart"/>
       <w:r>
         <w:rPr>
           <w:rStyle w:val="Enfasigrassetto"/>
           <w:rFonts w:asciiTheme="majorHAnsi" w:hAnsiTheme="majorHAnsi"/>
           <w:color w:val="24292E"/>
         </w:rPr>
-        <w:t xml:space="preserve">Feature </w:t>
+        <w:t>Feature</w:t>
+      </w:r>
+      <w:proofErr w:type="spellEnd"/>
+      <w:r>
+        <w:rPr>
+          <w:rStyle w:val="Enfasigrassetto"/>
+          <w:rFonts w:asciiTheme="majorHAnsi" w:hAnsiTheme="majorHAnsi"/>
+          <w:color w:val="24292E"/>
+        </w:rPr>
+        <w:t xml:space="preserve"> </w:t>
       </w:r>
       <w:proofErr w:type="spellStart"/>
       <w:r>
@@ -19269,6 +19303,15 @@
         <w:pStyle w:val="Titolo1"/>
         <w:jc w:val="both"/>
         <w:rPr>
+          <w:lang w:val="en-US"/>
+        </w:rPr>
+      </w:pPr>
+    </w:p>
+    <w:p>
+      <w:pPr>
+        <w:pStyle w:val="Titolo1"/>
+        <w:jc w:val="both"/>
+        <w:rPr>
           <w:rFonts w:cs="Segoe UI"/>
           <w:color w:val="24292E"/>
           <w:lang w:val="en-US"/>
@@ -19281,7 +19324,6 @@
           <w:color w:val="24292E"/>
           <w:lang w:eastAsia="it-IT"/>
         </w:rPr>
-        <w:lastRenderedPageBreak/>
         <w:drawing>
           <wp:anchor distT="114935" distB="114935" distL="114300" distR="114300" simplePos="0" relativeHeight="251662336" behindDoc="0" locked="0" layoutInCell="1" allowOverlap="1" wp14:anchorId="6B1DC462" wp14:editId="7003DC29">
             <wp:simplePos x="0" y="0"/>
@@ -19400,7 +19442,57 @@
           <w:color w:val="24292E"/>
           <w:lang w:val="en-US" w:eastAsia="it-IT"/>
         </w:rPr>
-        <w:t xml:space="preserve">This module will generate </w:t>
+        <w:t xml:space="preserve">This module </w:t>
+      </w:r>
+      <w:r>
+        <w:rPr>
+          <w:rFonts w:asciiTheme="majorHAnsi" w:eastAsia="Times New Roman" w:hAnsiTheme="majorHAnsi" w:cs="Times New Roman"/>
+          <w:color w:val="24292E"/>
+          <w:lang w:val="en-US" w:eastAsia="it-IT"/>
+        </w:rPr>
+        <w:t xml:space="preserve">implements a </w:t>
+      </w:r>
+      <w:r>
+        <w:rPr>
+          <w:rFonts w:asciiTheme="majorHAnsi" w:eastAsia="Times New Roman" w:hAnsiTheme="majorHAnsi" w:cs="Times New Roman"/>
+          <w:i/>
+          <w:color w:val="24292E"/>
+          <w:lang w:val="en-US" w:eastAsia="it-IT"/>
+        </w:rPr>
+        <w:t>partial code generation</w:t>
+      </w:r>
+      <w:r>
+        <w:rPr>
+          <w:rFonts w:asciiTheme="majorHAnsi" w:eastAsia="Times New Roman" w:hAnsiTheme="majorHAnsi" w:cs="Times New Roman"/>
+          <w:color w:val="24292E"/>
+          <w:lang w:val="en-US" w:eastAsia="it-IT"/>
+        </w:rPr>
+        <w:t xml:space="preserve"> (so the user will have to complete the script in some points identified by a </w:t>
+      </w:r>
+      <w:r>
+        <w:rPr>
+          <w:rFonts w:asciiTheme="majorHAnsi" w:eastAsia="Times New Roman" w:hAnsiTheme="majorHAnsi" w:cs="Times New Roman"/>
+          <w:i/>
+          <w:color w:val="24292E"/>
+          <w:lang w:val="en-US" w:eastAsia="it-IT"/>
+        </w:rPr>
+        <w:t>TODO</w:t>
+      </w:r>
+      <w:r>
+        <w:rPr>
+          <w:rFonts w:asciiTheme="majorHAnsi" w:eastAsia="Times New Roman" w:hAnsiTheme="majorHAnsi" w:cs="Times New Roman"/>
+          <w:color w:val="24292E"/>
+          <w:lang w:val="en-US" w:eastAsia="it-IT"/>
+        </w:rPr>
+        <w:t xml:space="preserve">), and </w:t>
+      </w:r>
+      <w:r>
+        <w:rPr>
+          <w:rFonts w:asciiTheme="majorHAnsi" w:eastAsia="Times New Roman" w:hAnsiTheme="majorHAnsi" w:cs="Times New Roman"/>
+          <w:color w:val="24292E"/>
+          <w:lang w:val="en-US" w:eastAsia="it-IT"/>
+        </w:rPr>
+        <w:t xml:space="preserve">will generate </w:t>
       </w:r>
       <w:proofErr w:type="gramStart"/>
       <w:r>
@@ -19472,7 +19564,17 @@
           <w:color w:val="24292E"/>
           <w:lang w:val="en-US" w:eastAsia="it-IT"/>
         </w:rPr>
-        <w:t xml:space="preserve"> tag, imports first all the needed libraries.</w:t>
+        <w:t xml:space="preserve"> tag,</w:t>
+      </w:r>
+      <w:bookmarkStart w:id="0" w:name="_GoBack"/>
+      <w:bookmarkEnd w:id="0"/>
+      <w:r>
+        <w:rPr>
+          <w:rFonts w:asciiTheme="majorHAnsi" w:eastAsia="Times New Roman" w:hAnsiTheme="majorHAnsi" w:cs="Times New Roman"/>
+          <w:color w:val="24292E"/>
+          <w:lang w:val="en-US" w:eastAsia="it-IT"/>
+        </w:rPr>
+        <w:t xml:space="preserve"> imports first all the needed libraries.</w:t>
       </w:r>
       <w:r>
         <w:rPr>
@@ -20137,6 +20239,7 @@
           <w:bdr w:val="none" w:sz="0" w:space="0" w:color="auto" w:frame="1"/>
           <w:lang w:eastAsia="it-IT"/>
         </w:rPr>
+        <w:lastRenderedPageBreak/>
         <w:t xml:space="preserve">    </w:t>
       </w:r>
       <w:r>
@@ -20355,7 +20458,6 @@
           <w:bdr w:val="none" w:sz="0" w:space="0" w:color="auto" w:frame="1"/>
           <w:lang w:eastAsia="it-IT"/>
         </w:rPr>
-        <w:lastRenderedPageBreak/>
         <w:t xml:space="preserve">    </w:t>
       </w:r>
       <w:r>
@@ -20821,6 +20923,7 @@
         </w:rPr>
         <w:t>merge(</w:t>
       </w:r>
+      <w:proofErr w:type="spellStart"/>
       <w:proofErr w:type="gramEnd"/>
       <w:r>
         <w:rPr>
@@ -20829,7 +20932,17 @@
           <w:bdr w:val="none" w:sz="0" w:space="0" w:color="auto" w:frame="1"/>
           <w:lang w:val="en-US" w:eastAsia="it-IT"/>
         </w:rPr>
-        <w:t xml:space="preserve">merge(df1, df2, </w:t>
+        <w:t>merge</w:t>
+      </w:r>
+      <w:proofErr w:type="spellEnd"/>
+      <w:r>
+        <w:rPr>
+          <w:rFonts w:ascii="Courier New" w:eastAsia="Times New Roman" w:hAnsi="Courier New" w:cs="Courier New"/>
+          <w:color w:val="24292E"/>
+          <w:bdr w:val="none" w:sz="0" w:space="0" w:color="auto" w:frame="1"/>
+          <w:lang w:val="en-US" w:eastAsia="it-IT"/>
+        </w:rPr>
+        <w:t xml:space="preserve">(df1, df2, </w:t>
       </w:r>
       <w:proofErr w:type="spellStart"/>
       <w:r>
@@ -21602,6 +21715,7 @@
           <w:color w:val="24292E"/>
           <w:lang w:val="en-US" w:eastAsia="it-IT"/>
         </w:rPr>
+        <w:lastRenderedPageBreak/>
         <w:t xml:space="preserve">For some operations (like regression), there are no output attributes generated, but we wanted to save the result anyway, so the </w:t>
       </w:r>
       <w:r>
@@ -21717,7 +21831,6 @@
         <w:rPr>
           <w:lang w:val="en-US"/>
         </w:rPr>
-        <w:lastRenderedPageBreak/>
         <w:t>mainModule.mtl</w:t>
       </w:r>
       <w:proofErr w:type="spellEnd"/>
@@ -22027,7 +22140,7 @@
 </file>
 
 <file path=word/endnotes.xml><?xml version="1.0" encoding="utf-8"?>
-<w:endnotes xmlns:wpc="http://schemas.microsoft.com/office/word/2010/wordprocessingCanvas" xmlns:cx="http://schemas.microsoft.com/office/drawing/2014/chartex" xmlns:cx1="http://schemas.microsoft.com/office/drawing/2015/9/8/chartex" xmlns:cx2="http://schemas.microsoft.com/office/drawing/2015/10/21/chartex" xmlns:cx3="http://schemas.microsoft.com/office/drawing/2016/5/9/chartex" xmlns:cx4="http://schemas.microsoft.com/office/drawing/2016/5/10/chartex" xmlns:cx5="http://schemas.microsoft.com/office/drawing/2016/5/11/chartex" xmlns:cx6="http://schemas.microsoft.com/office/drawing/2016/5/12/chartex" xmlns:cx7="http://schemas.microsoft.com/office/drawing/2016/5/13/chartex" xmlns:cx8="http://schemas.microsoft.com/office/drawing/2016/5/14/chartex" xmlns:mc="http://schemas.openxmlformats.org/markup-compatibility/2006" xmlns:aink="http://schemas.microsoft.com/office/drawing/2016/ink" xmlns:am3d="http://schemas.microsoft.com/office/drawing/2017/model3d" xmlns:o="urn:schemas-microsoft-com:office:office" xmlns:r="http://schemas.openxmlformats.org/officeDocument/2006/relationships" xmlns:m="http://schemas.openxmlformats.org/officeDocument/2006/math" xmlns:v="urn:schemas-microsoft-com:vml" xmlns:wp14="http://schemas.microsoft.com/office/word/2010/wordprocessingDrawing" xmlns:wp="http://schemas.openxmlformats.org/drawingml/2006/wordprocessingDrawing" xmlns:w10="urn:schemas-microsoft-com:office:word" xmlns:w="http://schemas.openxmlformats.org/wordprocessingml/2006/main" xmlns:w14="http://schemas.microsoft.com/office/word/2010/wordml" xmlns:w15="http://schemas.microsoft.com/office/word/2012/wordml" xmlns:w16cid="http://schemas.microsoft.com/office/word/2016/wordml/cid" xmlns:w16se="http://schemas.microsoft.com/office/word/2015/wordml/symex" xmlns:wpg="http://schemas.microsoft.com/office/word/2010/wordprocessingGroup" xmlns:wpi="http://schemas.microsoft.com/office/word/2010/wordprocessingInk" xmlns:wne="http://schemas.microsoft.com/office/word/2006/wordml" xmlns:wps="http://schemas.microsoft.com/office/word/2010/wordprocessingShape" mc:Ignorable="w14 w15 w16se w16cid wp14">
+<w:endnotes xmlns:wpc="http://schemas.microsoft.com/office/word/2010/wordprocessingCanvas" xmlns:mo="http://schemas.microsoft.com/office/mac/office/2008/main" xmlns:mc="http://schemas.openxmlformats.org/markup-compatibility/2006" xmlns:mv="urn:schemas-microsoft-com:mac:vml" xmlns:o="urn:schemas-microsoft-com:office:office" xmlns:r="http://schemas.openxmlformats.org/officeDocument/2006/relationships" xmlns:m="http://schemas.openxmlformats.org/officeDocument/2006/math" xmlns:v="urn:schemas-microsoft-com:vml" xmlns:wp14="http://schemas.microsoft.com/office/word/2010/wordprocessingDrawing" xmlns:wp="http://schemas.openxmlformats.org/drawingml/2006/wordprocessingDrawing" xmlns:w10="urn:schemas-microsoft-com:office:word" xmlns:w="http://schemas.openxmlformats.org/wordprocessingml/2006/main" xmlns:w14="http://schemas.microsoft.com/office/word/2010/wordml" xmlns:w15="http://schemas.microsoft.com/office/word/2012/wordml" xmlns:wpg="http://schemas.microsoft.com/office/word/2010/wordprocessingGroup" xmlns:wpi="http://schemas.microsoft.com/office/word/2010/wordprocessingInk" xmlns:wne="http://schemas.microsoft.com/office/word/2006/wordml" xmlns:wps="http://schemas.microsoft.com/office/word/2010/wordprocessingShape" mc:Ignorable="w14 w15 wp14">
   <w:endnote w:type="separator" w:id="-1">
     <w:p>
       <w:pPr>
@@ -22052,7 +22165,7 @@
 </file>
 
 <file path=word/footer1.xml><?xml version="1.0" encoding="utf-8"?>
-<w:ftr xmlns:wpc="http://schemas.microsoft.com/office/word/2010/wordprocessingCanvas" xmlns:cx="http://schemas.microsoft.com/office/drawing/2014/chartex" xmlns:cx1="http://schemas.microsoft.com/office/drawing/2015/9/8/chartex" xmlns:cx2="http://schemas.microsoft.com/office/drawing/2015/10/21/chartex" xmlns:cx3="http://schemas.microsoft.com/office/drawing/2016/5/9/chartex" xmlns:cx4="http://schemas.microsoft.com/office/drawing/2016/5/10/chartex" xmlns:cx5="http://schemas.microsoft.com/office/drawing/2016/5/11/chartex" xmlns:cx6="http://schemas.microsoft.com/office/drawing/2016/5/12/chartex" xmlns:cx7="http://schemas.microsoft.com/office/drawing/2016/5/13/chartex" xmlns:cx8="http://schemas.microsoft.com/office/drawing/2016/5/14/chartex" xmlns:mc="http://schemas.openxmlformats.org/markup-compatibility/2006" xmlns:aink="http://schemas.microsoft.com/office/drawing/2016/ink" xmlns:am3d="http://schemas.microsoft.com/office/drawing/2017/model3d" xmlns:o="urn:schemas-microsoft-com:office:office" xmlns:r="http://schemas.openxmlformats.org/officeDocument/2006/relationships" xmlns:m="http://schemas.openxmlformats.org/officeDocument/2006/math" xmlns:v="urn:schemas-microsoft-com:vml" xmlns:wp14="http://schemas.microsoft.com/office/word/2010/wordprocessingDrawing" xmlns:wp="http://schemas.openxmlformats.org/drawingml/2006/wordprocessingDrawing" xmlns:w10="urn:schemas-microsoft-com:office:word" xmlns:w="http://schemas.openxmlformats.org/wordprocessingml/2006/main" xmlns:w14="http://schemas.microsoft.com/office/word/2010/wordml" xmlns:w15="http://schemas.microsoft.com/office/word/2012/wordml" xmlns:w16cid="http://schemas.microsoft.com/office/word/2016/wordml/cid" xmlns:w16se="http://schemas.microsoft.com/office/word/2015/wordml/symex" xmlns:wpg="http://schemas.microsoft.com/office/word/2010/wordprocessingGroup" xmlns:wpi="http://schemas.microsoft.com/office/word/2010/wordprocessingInk" xmlns:wne="http://schemas.microsoft.com/office/word/2006/wordml" xmlns:wps="http://schemas.microsoft.com/office/word/2010/wordprocessingShape" mc:Ignorable="w14 w15 w16se w16cid wp14">
+<w:ftr xmlns:wpc="http://schemas.microsoft.com/office/word/2010/wordprocessingCanvas" xmlns:mo="http://schemas.microsoft.com/office/mac/office/2008/main" xmlns:mc="http://schemas.openxmlformats.org/markup-compatibility/2006" xmlns:mv="urn:schemas-microsoft-com:mac:vml" xmlns:o="urn:schemas-microsoft-com:office:office" xmlns:r="http://schemas.openxmlformats.org/officeDocument/2006/relationships" xmlns:m="http://schemas.openxmlformats.org/officeDocument/2006/math" xmlns:v="urn:schemas-microsoft-com:vml" xmlns:wp14="http://schemas.microsoft.com/office/word/2010/wordprocessingDrawing" xmlns:wp="http://schemas.openxmlformats.org/drawingml/2006/wordprocessingDrawing" xmlns:w10="urn:schemas-microsoft-com:office:word" xmlns:w="http://schemas.openxmlformats.org/wordprocessingml/2006/main" xmlns:w14="http://schemas.microsoft.com/office/word/2010/wordml" xmlns:w15="http://schemas.microsoft.com/office/word/2012/wordml" xmlns:wpg="http://schemas.microsoft.com/office/word/2010/wordprocessingGroup" xmlns:wpi="http://schemas.microsoft.com/office/word/2010/wordprocessingInk" xmlns:wne="http://schemas.microsoft.com/office/word/2006/wordml" xmlns:wps="http://schemas.microsoft.com/office/word/2010/wordprocessingShape" mc:Ignorable="w14 w15 wp14">
   <w:sdt>
     <w:sdtPr>
       <w:id w:val="46722252"/>
@@ -22061,6 +22174,7 @@
         <w:docPartUnique/>
       </w:docPartObj>
     </w:sdtPr>
+    <w:sdtEndPr/>
     <w:sdtContent>
       <w:p>
         <w:pPr>
@@ -22080,7 +22194,7 @@
           <w:rPr>
             <w:noProof/>
           </w:rPr>
-          <w:t>4</w:t>
+          <w:t>16</w:t>
         </w:r>
         <w:r>
           <w:fldChar w:fldCharType="end"/>
@@ -22097,7 +22211,7 @@
 </file>
 
 <file path=word/footnotes.xml><?xml version="1.0" encoding="utf-8"?>
-<w:footnotes xmlns:wpc="http://schemas.microsoft.com/office/word/2010/wordprocessingCanvas" xmlns:cx="http://schemas.microsoft.com/office/drawing/2014/chartex" xmlns:cx1="http://schemas.microsoft.com/office/drawing/2015/9/8/chartex" xmlns:cx2="http://schemas.microsoft.com/office/drawing/2015/10/21/chartex" xmlns:cx3="http://schemas.microsoft.com/office/drawing/2016/5/9/chartex" xmlns:cx4="http://schemas.microsoft.com/office/drawing/2016/5/10/chartex" xmlns:cx5="http://schemas.microsoft.com/office/drawing/2016/5/11/chartex" xmlns:cx6="http://schemas.microsoft.com/office/drawing/2016/5/12/chartex" xmlns:cx7="http://schemas.microsoft.com/office/drawing/2016/5/13/chartex" xmlns:cx8="http://schemas.microsoft.com/office/drawing/2016/5/14/chartex" xmlns:mc="http://schemas.openxmlformats.org/markup-compatibility/2006" xmlns:aink="http://schemas.microsoft.com/office/drawing/2016/ink" xmlns:am3d="http://schemas.microsoft.com/office/drawing/2017/model3d" xmlns:o="urn:schemas-microsoft-com:office:office" xmlns:r="http://schemas.openxmlformats.org/officeDocument/2006/relationships" xmlns:m="http://schemas.openxmlformats.org/officeDocument/2006/math" xmlns:v="urn:schemas-microsoft-com:vml" xmlns:wp14="http://schemas.microsoft.com/office/word/2010/wordprocessingDrawing" xmlns:wp="http://schemas.openxmlformats.org/drawingml/2006/wordprocessingDrawing" xmlns:w10="urn:schemas-microsoft-com:office:word" xmlns:w="http://schemas.openxmlformats.org/wordprocessingml/2006/main" xmlns:w14="http://schemas.microsoft.com/office/word/2010/wordml" xmlns:w15="http://schemas.microsoft.com/office/word/2012/wordml" xmlns:w16cid="http://schemas.microsoft.com/office/word/2016/wordml/cid" xmlns:w16se="http://schemas.microsoft.com/office/word/2015/wordml/symex" xmlns:wpg="http://schemas.microsoft.com/office/word/2010/wordprocessingGroup" xmlns:wpi="http://schemas.microsoft.com/office/word/2010/wordprocessingInk" xmlns:wne="http://schemas.microsoft.com/office/word/2006/wordml" xmlns:wps="http://schemas.microsoft.com/office/word/2010/wordprocessingShape" mc:Ignorable="w14 w15 w16se w16cid wp14">
+<w:footnotes xmlns:wpc="http://schemas.microsoft.com/office/word/2010/wordprocessingCanvas" xmlns:mo="http://schemas.microsoft.com/office/mac/office/2008/main" xmlns:mc="http://schemas.openxmlformats.org/markup-compatibility/2006" xmlns:mv="urn:schemas-microsoft-com:mac:vml" xmlns:o="urn:schemas-microsoft-com:office:office" xmlns:r="http://schemas.openxmlformats.org/officeDocument/2006/relationships" xmlns:m="http://schemas.openxmlformats.org/officeDocument/2006/math" xmlns:v="urn:schemas-microsoft-com:vml" xmlns:wp14="http://schemas.microsoft.com/office/word/2010/wordprocessingDrawing" xmlns:wp="http://schemas.openxmlformats.org/drawingml/2006/wordprocessingDrawing" xmlns:w10="urn:schemas-microsoft-com:office:word" xmlns:w="http://schemas.openxmlformats.org/wordprocessingml/2006/main" xmlns:w14="http://schemas.microsoft.com/office/word/2010/wordml" xmlns:w15="http://schemas.microsoft.com/office/word/2012/wordml" xmlns:wpg="http://schemas.microsoft.com/office/word/2010/wordprocessingGroup" xmlns:wpi="http://schemas.microsoft.com/office/word/2010/wordprocessingInk" xmlns:wne="http://schemas.microsoft.com/office/word/2006/wordml" xmlns:wps="http://schemas.microsoft.com/office/word/2010/wordprocessingShape" mc:Ignorable="w14 w15 wp14">
   <w:footnote w:type="separator" w:id="-1">
     <w:p>
       <w:pPr>
@@ -22122,7 +22236,7 @@
 </file>
 
 <file path=word/header1.xml><?xml version="1.0" encoding="utf-8"?>
-<w:hdr xmlns:wpc="http://schemas.microsoft.com/office/word/2010/wordprocessingCanvas" xmlns:cx="http://schemas.microsoft.com/office/drawing/2014/chartex" xmlns:cx1="http://schemas.microsoft.com/office/drawing/2015/9/8/chartex" xmlns:cx2="http://schemas.microsoft.com/office/drawing/2015/10/21/chartex" xmlns:cx3="http://schemas.microsoft.com/office/drawing/2016/5/9/chartex" xmlns:cx4="http://schemas.microsoft.com/office/drawing/2016/5/10/chartex" xmlns:cx5="http://schemas.microsoft.com/office/drawing/2016/5/11/chartex" xmlns:cx6="http://schemas.microsoft.com/office/drawing/2016/5/12/chartex" xmlns:cx7="http://schemas.microsoft.com/office/drawing/2016/5/13/chartex" xmlns:cx8="http://schemas.microsoft.com/office/drawing/2016/5/14/chartex" xmlns:mc="http://schemas.openxmlformats.org/markup-compatibility/2006" xmlns:aink="http://schemas.microsoft.com/office/drawing/2016/ink" xmlns:am3d="http://schemas.microsoft.com/office/drawing/2017/model3d" xmlns:o="urn:schemas-microsoft-com:office:office" xmlns:r="http://schemas.openxmlformats.org/officeDocument/2006/relationships" xmlns:m="http://schemas.openxmlformats.org/officeDocument/2006/math" xmlns:v="urn:schemas-microsoft-com:vml" xmlns:wp14="http://schemas.microsoft.com/office/word/2010/wordprocessingDrawing" xmlns:wp="http://schemas.openxmlformats.org/drawingml/2006/wordprocessingDrawing" xmlns:w10="urn:schemas-microsoft-com:office:word" xmlns:w="http://schemas.openxmlformats.org/wordprocessingml/2006/main" xmlns:w14="http://schemas.microsoft.com/office/word/2010/wordml" xmlns:w15="http://schemas.microsoft.com/office/word/2012/wordml" xmlns:w16cid="http://schemas.microsoft.com/office/word/2016/wordml/cid" xmlns:w16se="http://schemas.microsoft.com/office/word/2015/wordml/symex" xmlns:wpg="http://schemas.microsoft.com/office/word/2010/wordprocessingGroup" xmlns:wpi="http://schemas.microsoft.com/office/word/2010/wordprocessingInk" xmlns:wne="http://schemas.microsoft.com/office/word/2006/wordml" xmlns:wps="http://schemas.microsoft.com/office/word/2010/wordprocessingShape" mc:Ignorable="w14 w15 w16se w16cid wp14">
+<w:hdr xmlns:wpc="http://schemas.microsoft.com/office/word/2010/wordprocessingCanvas" xmlns:mo="http://schemas.microsoft.com/office/mac/office/2008/main" xmlns:mc="http://schemas.openxmlformats.org/markup-compatibility/2006" xmlns:mv="urn:schemas-microsoft-com:mac:vml" xmlns:o="urn:schemas-microsoft-com:office:office" xmlns:r="http://schemas.openxmlformats.org/officeDocument/2006/relationships" xmlns:m="http://schemas.openxmlformats.org/officeDocument/2006/math" xmlns:v="urn:schemas-microsoft-com:vml" xmlns:wp14="http://schemas.microsoft.com/office/word/2010/wordprocessingDrawing" xmlns:wp="http://schemas.openxmlformats.org/drawingml/2006/wordprocessingDrawing" xmlns:w10="urn:schemas-microsoft-com:office:word" xmlns:w="http://schemas.openxmlformats.org/wordprocessingml/2006/main" xmlns:w14="http://schemas.microsoft.com/office/word/2010/wordml" xmlns:w15="http://schemas.microsoft.com/office/word/2012/wordml" xmlns:wpg="http://schemas.microsoft.com/office/word/2010/wordprocessingGroup" xmlns:wpi="http://schemas.microsoft.com/office/word/2010/wordprocessingInk" xmlns:wne="http://schemas.microsoft.com/office/word/2006/wordml" xmlns:wps="http://schemas.microsoft.com/office/word/2010/wordprocessingShape" mc:Ignorable="w14 w15 wp14">
   <w:p>
     <w:pPr>
       <w:pStyle w:val="Intestazione"/>
@@ -22133,8 +22247,8 @@
 </file>
 
 <file path=word/numbering.xml><?xml version="1.0" encoding="utf-8"?>
-<w:numbering xmlns:wpc="http://schemas.microsoft.com/office/word/2010/wordprocessingCanvas" xmlns:cx="http://schemas.microsoft.com/office/drawing/2014/chartex" xmlns:cx1="http://schemas.microsoft.com/office/drawing/2015/9/8/chartex" xmlns:cx2="http://schemas.microsoft.com/office/drawing/2015/10/21/chartex" xmlns:cx3="http://schemas.microsoft.com/office/drawing/2016/5/9/chartex" xmlns:cx4="http://schemas.microsoft.com/office/drawing/2016/5/10/chartex" xmlns:cx5="http://schemas.microsoft.com/office/drawing/2016/5/11/chartex" xmlns:cx6="http://schemas.microsoft.com/office/drawing/2016/5/12/chartex" xmlns:cx7="http://schemas.microsoft.com/office/drawing/2016/5/13/chartex" xmlns:cx8="http://schemas.microsoft.com/office/drawing/2016/5/14/chartex" xmlns:mc="http://schemas.openxmlformats.org/markup-compatibility/2006" xmlns:aink="http://schemas.microsoft.com/office/drawing/2016/ink" xmlns:am3d="http://schemas.microsoft.com/office/drawing/2017/model3d" xmlns:o="urn:schemas-microsoft-com:office:office" xmlns:r="http://schemas.openxmlformats.org/officeDocument/2006/relationships" xmlns:m="http://schemas.openxmlformats.org/officeDocument/2006/math" xmlns:v="urn:schemas-microsoft-com:vml" xmlns:wp14="http://schemas.microsoft.com/office/word/2010/wordprocessingDrawing" xmlns:wp="http://schemas.openxmlformats.org/drawingml/2006/wordprocessingDrawing" xmlns:w10="urn:schemas-microsoft-com:office:word" xmlns:w="http://schemas.openxmlformats.org/wordprocessingml/2006/main" xmlns:w14="http://schemas.microsoft.com/office/word/2010/wordml" xmlns:w15="http://schemas.microsoft.com/office/word/2012/wordml" xmlns:w16cid="http://schemas.microsoft.com/office/word/2016/wordml/cid" xmlns:w16se="http://schemas.microsoft.com/office/word/2015/wordml/symex" xmlns:wpg="http://schemas.microsoft.com/office/word/2010/wordprocessingGroup" xmlns:wpi="http://schemas.microsoft.com/office/word/2010/wordprocessingInk" xmlns:wne="http://schemas.microsoft.com/office/word/2006/wordml" xmlns:wps="http://schemas.microsoft.com/office/word/2010/wordprocessingShape" mc:Ignorable="w14 w15 w16se w16cid wp14">
-  <w:abstractNum w:abstractNumId="0" w15:restartNumberingAfterBreak="0">
+<w:numbering xmlns:wpc="http://schemas.microsoft.com/office/word/2010/wordprocessingCanvas" xmlns:mo="http://schemas.microsoft.com/office/mac/office/2008/main" xmlns:mc="http://schemas.openxmlformats.org/markup-compatibility/2006" xmlns:mv="urn:schemas-microsoft-com:mac:vml" xmlns:o="urn:schemas-microsoft-com:office:office" xmlns:r="http://schemas.openxmlformats.org/officeDocument/2006/relationships" xmlns:m="http://schemas.openxmlformats.org/officeDocument/2006/math" xmlns:v="urn:schemas-microsoft-com:vml" xmlns:wp14="http://schemas.microsoft.com/office/word/2010/wordprocessingDrawing" xmlns:wp="http://schemas.openxmlformats.org/drawingml/2006/wordprocessingDrawing" xmlns:w10="urn:schemas-microsoft-com:office:word" xmlns:w="http://schemas.openxmlformats.org/wordprocessingml/2006/main" xmlns:w14="http://schemas.microsoft.com/office/word/2010/wordml" xmlns:w15="http://schemas.microsoft.com/office/word/2012/wordml" xmlns:wpg="http://schemas.microsoft.com/office/word/2010/wordprocessingGroup" xmlns:wpi="http://schemas.microsoft.com/office/word/2010/wordprocessingInk" xmlns:wne="http://schemas.microsoft.com/office/word/2006/wordml" xmlns:wps="http://schemas.microsoft.com/office/word/2010/wordprocessingShape" mc:Ignorable="w14 w15 wp14">
+  <w:abstractNum w:abstractNumId="0">
     <w:nsid w:val="045E3B2C"/>
     <w:multiLevelType w:val="hybridMultilevel"/>
     <w:tmpl w:val="7E8E9FA0"/>
@@ -22247,7 +22361,7 @@
       </w:rPr>
     </w:lvl>
   </w:abstractNum>
-  <w:abstractNum w:abstractNumId="1" w15:restartNumberingAfterBreak="0">
+  <w:abstractNum w:abstractNumId="1">
     <w:nsid w:val="07B00A2E"/>
     <w:multiLevelType w:val="multilevel"/>
     <w:tmpl w:val="83FA9DAC"/>
@@ -22396,7 +22510,7 @@
       </w:rPr>
     </w:lvl>
   </w:abstractNum>
-  <w:abstractNum w:abstractNumId="2" w15:restartNumberingAfterBreak="0">
+  <w:abstractNum w:abstractNumId="2">
     <w:nsid w:val="07B83FF3"/>
     <w:multiLevelType w:val="multilevel"/>
     <w:tmpl w:val="16EE05A6"/>
@@ -22545,7 +22659,7 @@
       </w:rPr>
     </w:lvl>
   </w:abstractNum>
-  <w:abstractNum w:abstractNumId="3" w15:restartNumberingAfterBreak="0">
+  <w:abstractNum w:abstractNumId="3">
     <w:nsid w:val="0EA16B9F"/>
     <w:multiLevelType w:val="multilevel"/>
     <w:tmpl w:val="F00EF1B4"/>
@@ -22694,7 +22808,7 @@
       </w:rPr>
     </w:lvl>
   </w:abstractNum>
-  <w:abstractNum w:abstractNumId="4" w15:restartNumberingAfterBreak="0">
+  <w:abstractNum w:abstractNumId="4">
     <w:nsid w:val="0F3B6D2D"/>
     <w:multiLevelType w:val="hybridMultilevel"/>
     <w:tmpl w:val="6838BC52"/>
@@ -22807,7 +22921,7 @@
       </w:rPr>
     </w:lvl>
   </w:abstractNum>
-  <w:abstractNum w:abstractNumId="5" w15:restartNumberingAfterBreak="0">
+  <w:abstractNum w:abstractNumId="5">
     <w:nsid w:val="16E177AA"/>
     <w:multiLevelType w:val="multilevel"/>
     <w:tmpl w:val="14AEC6C6"/>
@@ -22956,7 +23070,7 @@
       </w:rPr>
     </w:lvl>
   </w:abstractNum>
-  <w:abstractNum w:abstractNumId="6" w15:restartNumberingAfterBreak="0">
+  <w:abstractNum w:abstractNumId="6">
     <w:nsid w:val="186E57F1"/>
     <w:multiLevelType w:val="hybridMultilevel"/>
     <w:tmpl w:val="E220880C"/>
@@ -23069,7 +23183,7 @@
       </w:rPr>
     </w:lvl>
   </w:abstractNum>
-  <w:abstractNum w:abstractNumId="7" w15:restartNumberingAfterBreak="0">
+  <w:abstractNum w:abstractNumId="7">
     <w:nsid w:val="188B51BC"/>
     <w:multiLevelType w:val="hybridMultilevel"/>
     <w:tmpl w:val="DAB28B96"/>
@@ -23182,7 +23296,7 @@
       </w:rPr>
     </w:lvl>
   </w:abstractNum>
-  <w:abstractNum w:abstractNumId="8" w15:restartNumberingAfterBreak="0">
+  <w:abstractNum w:abstractNumId="8">
     <w:nsid w:val="192C64D2"/>
     <w:multiLevelType w:val="multilevel"/>
     <w:tmpl w:val="4EFC9BC0"/>
@@ -23331,7 +23445,7 @@
       </w:rPr>
     </w:lvl>
   </w:abstractNum>
-  <w:abstractNum w:abstractNumId="9" w15:restartNumberingAfterBreak="0">
+  <w:abstractNum w:abstractNumId="9">
     <w:nsid w:val="1D44662F"/>
     <w:multiLevelType w:val="hybridMultilevel"/>
     <w:tmpl w:val="AFB2E554"/>
@@ -23444,7 +23558,7 @@
       </w:rPr>
     </w:lvl>
   </w:abstractNum>
-  <w:abstractNum w:abstractNumId="10" w15:restartNumberingAfterBreak="0">
+  <w:abstractNum w:abstractNumId="10">
     <w:nsid w:val="1DBD1B39"/>
     <w:multiLevelType w:val="hybridMultilevel"/>
     <w:tmpl w:val="182257D6"/>
@@ -23557,7 +23671,7 @@
       </w:rPr>
     </w:lvl>
   </w:abstractNum>
-  <w:abstractNum w:abstractNumId="11" w15:restartNumberingAfterBreak="0">
+  <w:abstractNum w:abstractNumId="11">
     <w:nsid w:val="239E1EE6"/>
     <w:multiLevelType w:val="multilevel"/>
     <w:tmpl w:val="450A25C4"/>
@@ -23706,7 +23820,7 @@
       </w:rPr>
     </w:lvl>
   </w:abstractNum>
-  <w:abstractNum w:abstractNumId="12" w15:restartNumberingAfterBreak="0">
+  <w:abstractNum w:abstractNumId="12">
     <w:nsid w:val="27371B39"/>
     <w:multiLevelType w:val="multilevel"/>
     <w:tmpl w:val="08EA62AE"/>
@@ -23855,7 +23969,7 @@
       </w:rPr>
     </w:lvl>
   </w:abstractNum>
-  <w:abstractNum w:abstractNumId="13" w15:restartNumberingAfterBreak="0">
+  <w:abstractNum w:abstractNumId="13">
     <w:nsid w:val="28E04BAA"/>
     <w:multiLevelType w:val="hybridMultilevel"/>
     <w:tmpl w:val="57888C32"/>
@@ -23968,7 +24082,7 @@
       </w:rPr>
     </w:lvl>
   </w:abstractNum>
-  <w:abstractNum w:abstractNumId="14" w15:restartNumberingAfterBreak="0">
+  <w:abstractNum w:abstractNumId="14">
     <w:nsid w:val="2E1D5C65"/>
     <w:multiLevelType w:val="hybridMultilevel"/>
     <w:tmpl w:val="91806D66"/>
@@ -24081,7 +24195,7 @@
       </w:rPr>
     </w:lvl>
   </w:abstractNum>
-  <w:abstractNum w:abstractNumId="15" w15:restartNumberingAfterBreak="0">
+  <w:abstractNum w:abstractNumId="15">
     <w:nsid w:val="2FE635D8"/>
     <w:multiLevelType w:val="hybridMultilevel"/>
     <w:tmpl w:val="B6B25130"/>
@@ -24194,7 +24308,7 @@
       </w:rPr>
     </w:lvl>
   </w:abstractNum>
-  <w:abstractNum w:abstractNumId="16" w15:restartNumberingAfterBreak="0">
+  <w:abstractNum w:abstractNumId="16">
     <w:nsid w:val="326208D4"/>
     <w:multiLevelType w:val="hybridMultilevel"/>
     <w:tmpl w:val="9BAA524A"/>
@@ -24307,7 +24421,7 @@
       </w:rPr>
     </w:lvl>
   </w:abstractNum>
-  <w:abstractNum w:abstractNumId="17" w15:restartNumberingAfterBreak="0">
+  <w:abstractNum w:abstractNumId="17">
     <w:nsid w:val="34E045A3"/>
     <w:multiLevelType w:val="hybridMultilevel"/>
     <w:tmpl w:val="EC72851C"/>
@@ -24420,7 +24534,7 @@
       </w:rPr>
     </w:lvl>
   </w:abstractNum>
-  <w:abstractNum w:abstractNumId="18" w15:restartNumberingAfterBreak="0">
+  <w:abstractNum w:abstractNumId="18">
     <w:nsid w:val="360E7A72"/>
     <w:multiLevelType w:val="multilevel"/>
     <w:tmpl w:val="84A08974"/>
@@ -24569,7 +24683,7 @@
       </w:rPr>
     </w:lvl>
   </w:abstractNum>
-  <w:abstractNum w:abstractNumId="19" w15:restartNumberingAfterBreak="0">
+  <w:abstractNum w:abstractNumId="19">
     <w:nsid w:val="3B236948"/>
     <w:multiLevelType w:val="hybridMultilevel"/>
     <w:tmpl w:val="8458831A"/>
@@ -24682,7 +24796,7 @@
       </w:rPr>
     </w:lvl>
   </w:abstractNum>
-  <w:abstractNum w:abstractNumId="20" w15:restartNumberingAfterBreak="0">
+  <w:abstractNum w:abstractNumId="20">
     <w:nsid w:val="3B544086"/>
     <w:multiLevelType w:val="multilevel"/>
     <w:tmpl w:val="0FD6D078"/>
@@ -24831,7 +24945,7 @@
       </w:rPr>
     </w:lvl>
   </w:abstractNum>
-  <w:abstractNum w:abstractNumId="21" w15:restartNumberingAfterBreak="0">
+  <w:abstractNum w:abstractNumId="21">
     <w:nsid w:val="3DD420A9"/>
     <w:multiLevelType w:val="hybridMultilevel"/>
     <w:tmpl w:val="69CAE350"/>
@@ -24944,7 +25058,7 @@
       </w:rPr>
     </w:lvl>
   </w:abstractNum>
-  <w:abstractNum w:abstractNumId="22" w15:restartNumberingAfterBreak="0">
+  <w:abstractNum w:abstractNumId="22">
     <w:nsid w:val="3F9A46A8"/>
     <w:multiLevelType w:val="hybridMultilevel"/>
     <w:tmpl w:val="CE6CC170"/>
@@ -25057,7 +25171,7 @@
       </w:rPr>
     </w:lvl>
   </w:abstractNum>
-  <w:abstractNum w:abstractNumId="23" w15:restartNumberingAfterBreak="0">
+  <w:abstractNum w:abstractNumId="23">
     <w:nsid w:val="4AFE2EAE"/>
     <w:multiLevelType w:val="multilevel"/>
     <w:tmpl w:val="F1A882EC"/>
@@ -25206,7 +25320,7 @@
       </w:rPr>
     </w:lvl>
   </w:abstractNum>
-  <w:abstractNum w:abstractNumId="24" w15:restartNumberingAfterBreak="0">
+  <w:abstractNum w:abstractNumId="24">
     <w:nsid w:val="50412188"/>
     <w:multiLevelType w:val="hybridMultilevel"/>
     <w:tmpl w:val="1E16BC9E"/>
@@ -25319,7 +25433,7 @@
       </w:rPr>
     </w:lvl>
   </w:abstractNum>
-  <w:abstractNum w:abstractNumId="25" w15:restartNumberingAfterBreak="0">
+  <w:abstractNum w:abstractNumId="25">
     <w:nsid w:val="50C27B95"/>
     <w:multiLevelType w:val="multilevel"/>
     <w:tmpl w:val="A44C6656"/>
@@ -25468,7 +25582,7 @@
       </w:rPr>
     </w:lvl>
   </w:abstractNum>
-  <w:abstractNum w:abstractNumId="26" w15:restartNumberingAfterBreak="0">
+  <w:abstractNum w:abstractNumId="26">
     <w:nsid w:val="57FA4D15"/>
     <w:multiLevelType w:val="hybridMultilevel"/>
     <w:tmpl w:val="C94CFE62"/>
@@ -25581,7 +25695,7 @@
       </w:rPr>
     </w:lvl>
   </w:abstractNum>
-  <w:abstractNum w:abstractNumId="27" w15:restartNumberingAfterBreak="0">
+  <w:abstractNum w:abstractNumId="27">
     <w:nsid w:val="5844692D"/>
     <w:multiLevelType w:val="multilevel"/>
     <w:tmpl w:val="64FA393E"/>
@@ -25730,7 +25844,7 @@
       </w:rPr>
     </w:lvl>
   </w:abstractNum>
-  <w:abstractNum w:abstractNumId="28" w15:restartNumberingAfterBreak="0">
+  <w:abstractNum w:abstractNumId="28">
     <w:nsid w:val="5A715E96"/>
     <w:multiLevelType w:val="hybridMultilevel"/>
     <w:tmpl w:val="B46C3E0C"/>
@@ -25843,7 +25957,7 @@
       </w:rPr>
     </w:lvl>
   </w:abstractNum>
-  <w:abstractNum w:abstractNumId="29" w15:restartNumberingAfterBreak="0">
+  <w:abstractNum w:abstractNumId="29">
     <w:nsid w:val="5C5C0D38"/>
     <w:multiLevelType w:val="multilevel"/>
     <w:tmpl w:val="9CF27F7C"/>
@@ -25992,7 +26106,7 @@
       </w:rPr>
     </w:lvl>
   </w:abstractNum>
-  <w:abstractNum w:abstractNumId="30" w15:restartNumberingAfterBreak="0">
+  <w:abstractNum w:abstractNumId="30">
     <w:nsid w:val="5EF40078"/>
     <w:multiLevelType w:val="hybridMultilevel"/>
     <w:tmpl w:val="4D24D150"/>
@@ -26105,7 +26219,7 @@
       </w:rPr>
     </w:lvl>
   </w:abstractNum>
-  <w:abstractNum w:abstractNumId="31" w15:restartNumberingAfterBreak="0">
+  <w:abstractNum w:abstractNumId="31">
     <w:nsid w:val="629A74A2"/>
     <w:multiLevelType w:val="hybridMultilevel"/>
     <w:tmpl w:val="74BE226A"/>
@@ -26218,7 +26332,7 @@
       </w:rPr>
     </w:lvl>
   </w:abstractNum>
-  <w:abstractNum w:abstractNumId="32" w15:restartNumberingAfterBreak="0">
+  <w:abstractNum w:abstractNumId="32">
     <w:nsid w:val="692333B3"/>
     <w:multiLevelType w:val="hybridMultilevel"/>
     <w:tmpl w:val="232EEE00"/>
@@ -26331,7 +26445,7 @@
       </w:rPr>
     </w:lvl>
   </w:abstractNum>
-  <w:abstractNum w:abstractNumId="33" w15:restartNumberingAfterBreak="0">
+  <w:abstractNum w:abstractNumId="33">
     <w:nsid w:val="6ED833B2"/>
     <w:multiLevelType w:val="hybridMultilevel"/>
     <w:tmpl w:val="011CDE2A"/>
@@ -26444,7 +26558,7 @@
       </w:rPr>
     </w:lvl>
   </w:abstractNum>
-  <w:abstractNum w:abstractNumId="34" w15:restartNumberingAfterBreak="0">
+  <w:abstractNum w:abstractNumId="34">
     <w:nsid w:val="70D56E9D"/>
     <w:multiLevelType w:val="hybridMultilevel"/>
     <w:tmpl w:val="9160AA82"/>
@@ -26557,7 +26671,7 @@
       </w:rPr>
     </w:lvl>
   </w:abstractNum>
-  <w:abstractNum w:abstractNumId="35" w15:restartNumberingAfterBreak="0">
+  <w:abstractNum w:abstractNumId="35">
     <w:nsid w:val="71B624BB"/>
     <w:multiLevelType w:val="hybridMultilevel"/>
     <w:tmpl w:val="A4C6DCA6"/>
@@ -26670,7 +26784,7 @@
       </w:rPr>
     </w:lvl>
   </w:abstractNum>
-  <w:abstractNum w:abstractNumId="36" w15:restartNumberingAfterBreak="0">
+  <w:abstractNum w:abstractNumId="36">
     <w:nsid w:val="782D3466"/>
     <w:multiLevelType w:val="hybridMultilevel"/>
     <w:tmpl w:val="FC025EC0"/>
@@ -26783,7 +26897,7 @@
       </w:rPr>
     </w:lvl>
   </w:abstractNum>
-  <w:abstractNum w:abstractNumId="37" w15:restartNumberingAfterBreak="0">
+  <w:abstractNum w:abstractNumId="37">
     <w:nsid w:val="7BE41D15"/>
     <w:multiLevelType w:val="multilevel"/>
     <w:tmpl w:val="BF0CD3A8"/>
@@ -26932,7 +27046,7 @@
       </w:rPr>
     </w:lvl>
   </w:abstractNum>
-  <w:abstractNum w:abstractNumId="38" w15:restartNumberingAfterBreak="0">
+  <w:abstractNum w:abstractNumId="38">
     <w:nsid w:val="7C41164E"/>
     <w:multiLevelType w:val="hybridMultilevel"/>
     <w:tmpl w:val="C5C6D440"/>
@@ -27045,7 +27159,7 @@
       </w:rPr>
     </w:lvl>
   </w:abstractNum>
-  <w:abstractNum w:abstractNumId="39" w15:restartNumberingAfterBreak="0">
+  <w:abstractNum w:abstractNumId="39">
     <w:nsid w:val="7CFF1934"/>
     <w:multiLevelType w:val="multilevel"/>
     <w:tmpl w:val="2CCE2CC8"/>
@@ -27318,7 +27432,7 @@
 </file>
 
 <file path=word/styles.xml><?xml version="1.0" encoding="utf-8"?>
-<w:styles xmlns:mc="http://schemas.openxmlformats.org/markup-compatibility/2006" xmlns:r="http://schemas.openxmlformats.org/officeDocument/2006/relationships" xmlns:w="http://schemas.openxmlformats.org/wordprocessingml/2006/main" xmlns:w14="http://schemas.microsoft.com/office/word/2010/wordml" xmlns:w15="http://schemas.microsoft.com/office/word/2012/wordml" xmlns:w16cid="http://schemas.microsoft.com/office/word/2016/wordml/cid" xmlns:w16se="http://schemas.microsoft.com/office/word/2015/wordml/symex" mc:Ignorable="w14 w15 w16se w16cid">
+<w:styles xmlns:mc="http://schemas.openxmlformats.org/markup-compatibility/2006" xmlns:r="http://schemas.openxmlformats.org/officeDocument/2006/relationships" xmlns:w="http://schemas.openxmlformats.org/wordprocessingml/2006/main" xmlns:w14="http://schemas.microsoft.com/office/word/2010/wordml" xmlns:w15="http://schemas.microsoft.com/office/word/2012/wordml" mc:Ignorable="w14 w15">
   <w:docDefaults>
     <w:rPrDefault>
       <w:rPr>
@@ -27334,7 +27448,7 @@
       </w:pPr>
     </w:pPrDefault>
   </w:docDefaults>
-  <w:latentStyles w:defLockedState="0" w:defUIPriority="99" w:defSemiHidden="0" w:defUnhideWhenUsed="0" w:defQFormat="0" w:count="375">
+  <w:latentStyles w:defLockedState="0" w:defUIPriority="99" w:defSemiHidden="0" w:defUnhideWhenUsed="0" w:defQFormat="0" w:count="382">
     <w:lsdException w:name="Normal" w:uiPriority="0" w:qFormat="1"/>
     <w:lsdException w:name="heading 1" w:uiPriority="9" w:qFormat="1"/>
     <w:lsdException w:name="heading 2" w:semiHidden="1" w:uiPriority="9" w:unhideWhenUsed="1" w:qFormat="1"/>
@@ -28881,7 +28995,7 @@
 </file>
 
 <file path=customXml/itemProps1.xml><?xml version="1.0" encoding="utf-8"?>
-<ds:datastoreItem xmlns:ds="http://schemas.openxmlformats.org/officeDocument/2006/customXml" ds:itemID="{05FCA42F-5CC7-4535-AD35-E61B1502785B}">
+<ds:datastoreItem xmlns:ds="http://schemas.openxmlformats.org/officeDocument/2006/customXml" ds:itemID="{733A3923-646F-DD40-A092-63DCBAEEB44B}">
   <ds:schemaRefs>
     <ds:schemaRef ds:uri="http://schemas.openxmlformats.org/officeDocument/2006/bibliography"/>
   </ds:schemaRefs>

</xml_diff>